<commit_message>
update info about my projects
</commit_message>
<xml_diff>
--- a/nekrytov.resume.docx
+++ b/nekrytov.resume.docx
@@ -9,7 +9,6 @@
         </w:rPr>
       </w:pPr>
       <w:bookmarkStart w:id="0" w:name="_GoBack"/>
-      <w:bookmarkEnd w:id="0"/>
       <w:r>
         <w:rPr>
           <w:noProof/>
@@ -21,12 +20,12 @@
               <wp:posOffset>-914400</wp:posOffset>
             </wp:positionH>
             <wp:positionV relativeFrom="paragraph">
-              <wp:posOffset>-188967</wp:posOffset>
+              <wp:posOffset>-304165</wp:posOffset>
             </wp:positionV>
-            <wp:extent cx="7772400" cy="10066031"/>
-            <wp:effectExtent l="0" t="0" r="0" b="0"/>
+            <wp:extent cx="7845921" cy="10163175"/>
+            <wp:effectExtent l="0" t="0" r="3175" b="0"/>
             <wp:wrapNone/>
-            <wp:docPr id="50" name="Рисунок 50"/>
+            <wp:docPr id="3" name="Рисунок 3"/>
             <wp:cNvGraphicFramePr>
               <a:graphicFrameLocks xmlns:a="http://schemas.openxmlformats.org/drawingml/2006/main" noChangeAspect="1"/>
             </wp:cNvGraphicFramePr>
@@ -34,7 +33,7 @@
               <a:graphicData uri="http://schemas.openxmlformats.org/drawingml/2006/picture">
                 <pic:pic xmlns:pic="http://schemas.openxmlformats.org/drawingml/2006/picture">
                   <pic:nvPicPr>
-                    <pic:cNvPr id="0" name="Picture 18"/>
+                    <pic:cNvPr id="0" name="Picture 2"/>
                     <pic:cNvPicPr>
                       <a:picLocks noChangeAspect="1" noChangeArrowheads="1"/>
                     </pic:cNvPicPr>
@@ -55,7 +54,7 @@
                   <pic:spPr bwMode="auto">
                     <a:xfrm>
                       <a:off x="0" y="0"/>
-                      <a:ext cx="7772400" cy="10066031"/>
+                      <a:ext cx="7855625" cy="10175745"/>
                     </a:xfrm>
                     <a:prstGeom prst="rect">
                       <a:avLst/>
@@ -77,6 +76,7 @@
           </wp:anchor>
         </w:drawing>
       </w:r>
+      <w:bookmarkEnd w:id="0"/>
       <w:r>
         <w:rPr>
           <w:rFonts w:ascii="Roboto" w:hAnsi="Roboto"/>
@@ -494,15 +494,6 @@
     </w:p>
     <w:p>
       <w:pPr>
-        <w:rPr>
-          <w:rFonts w:ascii="Roboto Light" w:hAnsi="Roboto Light"/>
-          <w:sz w:val="32"/>
-          <w:szCs w:val="32"/>
-        </w:rPr>
-      </w:pPr>
-    </w:p>
-    <w:p>
-      <w:pPr>
         <w:spacing w:after="0"/>
         <w:rPr>
           <w:rFonts w:ascii="Roboto Light" w:hAnsi="Roboto Light"/>
@@ -5073,149 +5064,229 @@
     </w:p>
     <w:p>
       <w:pPr>
-        <w:pStyle w:val="a5"/>
+        <w:pStyle w:val="project"/>
         <w:numPr>
           <w:ilvl w:val="0"/>
-          <w:numId w:val="5"/>
+          <w:numId w:val="6"/>
         </w:numPr>
-        <w:spacing w:before="100" w:beforeAutospacing="1" w:after="240" w:line="240" w:lineRule="auto"/>
-        <w:ind w:left="425" w:right="571" w:hanging="357"/>
-        <w:contextualSpacing w:val="0"/>
+        <w:spacing w:after="240" w:afterAutospacing="0"/>
+        <w:ind w:left="714" w:right="714" w:hanging="357"/>
         <w:rPr>
-          <w:rFonts w:ascii="Roboto Light" w:eastAsia="Times New Roman" w:hAnsi="Roboto Light" w:cs="Times New Roman"/>
-          <w:color w:val="262626" w:themeColor="text1" w:themeTint="D9"/>
-          <w:sz w:val="24"/>
-          <w:szCs w:val="24"/>
+          <w:rFonts w:ascii="Roboto Light" w:hAnsi="Roboto Light"/>
           <w:lang w:val="ru-RU"/>
         </w:rPr>
       </w:pPr>
       <w:hyperlink r:id="rId14" w:history="1">
         <w:r>
           <w:rPr>
-            <w:rFonts w:ascii="Roboto Light" w:eastAsia="Times New Roman" w:hAnsi="Roboto Light" w:cs="Times New Roman"/>
-            <w:color w:val="FF3300"/>
-            <w:sz w:val="24"/>
-            <w:szCs w:val="24"/>
-            <w:u w:val="single"/>
+            <w:rStyle w:val="a4"/>
+            <w:rFonts w:ascii="Roboto Light" w:hAnsi="Roboto Light"/>
+            <w:color w:val="ED7D31" w:themeColor="accent2"/>
+            <w:lang w:val="ru-RU"/>
+          </w:rPr>
+          <w:t>Химвест</w:t>
+        </w:r>
+        <w:r>
+          <w:rPr>
+            <w:rStyle w:val="a4"/>
+            <w:rFonts w:ascii="Roboto Light" w:hAnsi="Roboto Light"/>
+            <w:lang w:val="ru-RU"/>
+          </w:rPr>
+          <w:t xml:space="preserve"> </w:t>
+        </w:r>
+      </w:hyperlink>
+      <w:r>
+        <w:rPr>
+          <w:rStyle w:val="project-description"/>
+          <w:rFonts w:ascii="Roboto Light" w:hAnsi="Roboto Light"/>
+          <w:lang w:val="ru-RU"/>
+        </w:rPr>
+        <w:t xml:space="preserve">— сайт для минпромторга РФ. Верстка и разработка под систему 1С Битрикс </w:t>
+      </w:r>
+    </w:p>
+    <w:p>
+      <w:pPr>
+        <w:pStyle w:val="project"/>
+        <w:numPr>
+          <w:ilvl w:val="0"/>
+          <w:numId w:val="6"/>
+        </w:numPr>
+        <w:spacing w:after="240" w:afterAutospacing="0"/>
+        <w:ind w:left="714" w:right="714" w:hanging="357"/>
+        <w:rPr>
+          <w:rFonts w:ascii="Roboto Light" w:hAnsi="Roboto Light"/>
+          <w:lang w:val="ru-RU"/>
+        </w:rPr>
+      </w:pPr>
+      <w:hyperlink r:id="rId15" w:history="1">
+        <w:r>
+          <w:rPr>
+            <w:rStyle w:val="a4"/>
+            <w:rFonts w:ascii="Roboto Light" w:hAnsi="Roboto Light"/>
+            <w:color w:val="FF0000"/>
             <w:lang w:val="ru-RU"/>
           </w:rPr>
           <w:t>Курсомир</w:t>
         </w:r>
+        <w:r>
+          <w:rPr>
+            <w:rStyle w:val="a4"/>
+            <w:rFonts w:ascii="Roboto Light" w:hAnsi="Roboto Light"/>
+            <w:lang w:val="ru-RU"/>
+          </w:rPr>
+          <w:t xml:space="preserve"> </w:t>
+        </w:r>
       </w:hyperlink>
       <w:r>
         <w:rPr>
-          <w:rFonts w:ascii="Roboto Light" w:eastAsia="Times New Roman" w:hAnsi="Roboto Light" w:cs="Times New Roman"/>
-          <w:color w:val="262626" w:themeColor="text1" w:themeTint="D9"/>
-          <w:sz w:val="24"/>
-          <w:szCs w:val="24"/>
+          <w:rStyle w:val="project-description"/>
+          <w:rFonts w:ascii="Roboto Light" w:hAnsi="Roboto Light"/>
           <w:lang w:val="ru-RU"/>
         </w:rPr>
-        <w:t xml:space="preserve"> —</w:t>
+        <w:t xml:space="preserve">— разработка сайта проекта на </w:t>
       </w:r>
       <w:r>
         <w:rPr>
-          <w:rFonts w:ascii="Roboto Light" w:eastAsia="Times New Roman" w:hAnsi="Roboto Light" w:cs="Times New Roman"/>
-          <w:color w:val="262626" w:themeColor="text1" w:themeTint="D9"/>
-          <w:sz w:val="24"/>
-          <w:szCs w:val="24"/>
-          <w:lang w:val="ru-RU"/>
-        </w:rPr>
-        <w:t xml:space="preserve"> разработка сайта проекта </w:t>
-      </w:r>
-      <w:r>
-        <w:rPr>
-          <w:rFonts w:ascii="Roboto Light" w:eastAsia="Times New Roman" w:hAnsi="Roboto Light" w:cs="Times New Roman"/>
-          <w:color w:val="262626" w:themeColor="text1" w:themeTint="D9"/>
-          <w:sz w:val="24"/>
-          <w:szCs w:val="24"/>
-          <w:lang w:val="ru-RU"/>
-        </w:rPr>
-        <w:t xml:space="preserve">на </w:t>
-      </w:r>
-      <w:r>
-        <w:rPr>
-          <w:rFonts w:ascii="Roboto Light" w:eastAsia="Times New Roman" w:hAnsi="Roboto Light" w:cs="Times New Roman"/>
-          <w:color w:val="262626" w:themeColor="text1" w:themeTint="D9"/>
-          <w:sz w:val="24"/>
-          <w:szCs w:val="24"/>
+          <w:rStyle w:val="project-description"/>
+          <w:rFonts w:ascii="Roboto Light" w:hAnsi="Roboto Light"/>
         </w:rPr>
         <w:t>Ruby</w:t>
       </w:r>
       <w:r>
         <w:rPr>
-          <w:rFonts w:ascii="Roboto Light" w:eastAsia="Times New Roman" w:hAnsi="Roboto Light" w:cs="Times New Roman"/>
-          <w:color w:val="262626" w:themeColor="text1" w:themeTint="D9"/>
-          <w:sz w:val="24"/>
-          <w:szCs w:val="24"/>
+          <w:rStyle w:val="project-description"/>
+          <w:rFonts w:ascii="Roboto Light" w:hAnsi="Roboto Light"/>
           <w:lang w:val="ru-RU"/>
         </w:rPr>
         <w:t xml:space="preserve"> </w:t>
       </w:r>
       <w:r>
         <w:rPr>
-          <w:rFonts w:ascii="Roboto Light" w:eastAsia="Times New Roman" w:hAnsi="Roboto Light" w:cs="Times New Roman"/>
-          <w:color w:val="262626" w:themeColor="text1" w:themeTint="D9"/>
-          <w:sz w:val="24"/>
-          <w:szCs w:val="24"/>
+          <w:rStyle w:val="project-description"/>
+          <w:rFonts w:ascii="Roboto Light" w:hAnsi="Roboto Light"/>
         </w:rPr>
         <w:t>on</w:t>
       </w:r>
       <w:r>
         <w:rPr>
-          <w:rFonts w:ascii="Roboto Light" w:eastAsia="Times New Roman" w:hAnsi="Roboto Light" w:cs="Times New Roman"/>
-          <w:color w:val="262626" w:themeColor="text1" w:themeTint="D9"/>
-          <w:sz w:val="24"/>
-          <w:szCs w:val="24"/>
+          <w:rStyle w:val="project-description"/>
+          <w:rFonts w:ascii="Roboto Light" w:hAnsi="Roboto Light"/>
           <w:lang w:val="ru-RU"/>
         </w:rPr>
         <w:t xml:space="preserve"> </w:t>
       </w:r>
       <w:r>
         <w:rPr>
-          <w:rFonts w:ascii="Roboto Light" w:eastAsia="Times New Roman" w:hAnsi="Roboto Light" w:cs="Times New Roman"/>
-          <w:color w:val="262626" w:themeColor="text1" w:themeTint="D9"/>
-          <w:sz w:val="24"/>
-          <w:szCs w:val="24"/>
+          <w:rStyle w:val="project-description"/>
+          <w:rFonts w:ascii="Roboto Light" w:hAnsi="Roboto Light"/>
         </w:rPr>
         <w:t>Rails</w:t>
       </w:r>
       <w:r>
         <w:rPr>
-          <w:rFonts w:ascii="Roboto Light" w:eastAsia="Times New Roman" w:hAnsi="Roboto Light" w:cs="Times New Roman"/>
-          <w:color w:val="262626" w:themeColor="text1" w:themeTint="D9"/>
-          <w:sz w:val="24"/>
-          <w:szCs w:val="24"/>
+          <w:rStyle w:val="project-description"/>
+          <w:rFonts w:ascii="Roboto Light" w:hAnsi="Roboto Light"/>
           <w:lang w:val="ru-RU"/>
         </w:rPr>
-        <w:t xml:space="preserve">, в которой я принимал участие. А еще я немного писал руководства для участников проекта </w:t>
+        <w:t xml:space="preserve">, в которой я принимал участие. А еще я немного писал руководства для участников проекта. Сайт в данный момент недоступен, проект закрылся и переродился в виде проекта </w:t>
+      </w:r>
+      <w:hyperlink r:id="rId16" w:history="1">
+        <w:r>
+          <w:rPr>
+            <w:rStyle w:val="a4"/>
+            <w:rFonts w:ascii="Roboto Light" w:hAnsi="Roboto Light"/>
+            <w:color w:val="4472C4" w:themeColor="accent5"/>
+          </w:rPr>
+          <w:t>Sciberia</w:t>
+        </w:r>
+        <w:r>
+          <w:rPr>
+            <w:rStyle w:val="a4"/>
+            <w:rFonts w:ascii="Roboto Light" w:hAnsi="Roboto Light"/>
+            <w:lang w:val="ru-RU"/>
+          </w:rPr>
+          <w:t xml:space="preserve"> </w:t>
+        </w:r>
+      </w:hyperlink>
+    </w:p>
+    <w:p>
+      <w:pPr>
+        <w:pStyle w:val="project"/>
+        <w:numPr>
+          <w:ilvl w:val="0"/>
+          <w:numId w:val="6"/>
+        </w:numPr>
+        <w:spacing w:after="240" w:afterAutospacing="0"/>
+        <w:ind w:left="714" w:right="714" w:hanging="357"/>
+        <w:rPr>
+          <w:rFonts w:ascii="Roboto Light" w:hAnsi="Roboto Light"/>
+          <w:lang w:val="ru-RU"/>
+        </w:rPr>
+      </w:pPr>
+      <w:hyperlink r:id="rId17" w:history="1">
+        <w:r>
+          <w:rPr>
+            <w:rStyle w:val="a4"/>
+            <w:rFonts w:ascii="Roboto Light" w:hAnsi="Roboto Light"/>
+            <w:color w:val="4472C4" w:themeColor="accent5"/>
+            <w:lang w:val="ru-RU"/>
+          </w:rPr>
+          <w:t xml:space="preserve">Лендинг компании </w:t>
+        </w:r>
+        <w:r>
+          <w:rPr>
+            <w:rStyle w:val="a4"/>
+            <w:rFonts w:ascii="Roboto Light" w:hAnsi="Roboto Light"/>
+            <w:color w:val="4472C4" w:themeColor="accent5"/>
+          </w:rPr>
+          <w:t>Catapod</w:t>
+        </w:r>
+      </w:hyperlink>
+      <w:r>
+        <w:rPr>
+          <w:rStyle w:val="project-description"/>
+          <w:rFonts w:ascii="Roboto Light" w:hAnsi="Roboto Light"/>
+          <w:lang w:val="ru-RU"/>
+        </w:rPr>
+        <w:t xml:space="preserve">, в которой я на данный момент работаю. Сайт пока не опубликован и сейчас </w:t>
+      </w:r>
+      <w:r>
+        <w:rPr>
+          <w:rStyle w:val="project-description"/>
+          <w:rFonts w:ascii="Roboto Light" w:hAnsi="Roboto Light"/>
+          <w:lang w:val="ru-RU"/>
+        </w:rPr>
+        <w:t>на сайте компании</w:t>
+      </w:r>
+      <w:r>
+        <w:rPr>
+          <w:rStyle w:val="project-description"/>
+          <w:rFonts w:ascii="Roboto Light" w:hAnsi="Roboto Light"/>
+          <w:lang w:val="ru-RU"/>
+        </w:rPr>
+        <w:t xml:space="preserve"> старая версия лендинга </w:t>
       </w:r>
     </w:p>
     <w:p>
       <w:pPr>
-        <w:pStyle w:val="a5"/>
+        <w:pStyle w:val="project"/>
         <w:numPr>
           <w:ilvl w:val="0"/>
-          <w:numId w:val="5"/>
+          <w:numId w:val="6"/>
         </w:numPr>
-        <w:spacing w:before="100" w:beforeAutospacing="1" w:after="240" w:line="240" w:lineRule="auto"/>
-        <w:ind w:left="425" w:right="571" w:hanging="357"/>
-        <w:contextualSpacing w:val="0"/>
+        <w:spacing w:after="240" w:afterAutospacing="0"/>
+        <w:ind w:left="714" w:right="714" w:hanging="357"/>
         <w:rPr>
-          <w:rFonts w:ascii="Roboto Light" w:eastAsia="Times New Roman" w:hAnsi="Roboto Light" w:cs="Times New Roman"/>
-          <w:color w:val="262626" w:themeColor="text1" w:themeTint="D9"/>
-          <w:sz w:val="24"/>
-          <w:szCs w:val="24"/>
+          <w:rFonts w:ascii="Roboto Light" w:hAnsi="Roboto Light"/>
           <w:lang w:val="ru-RU"/>
         </w:rPr>
       </w:pPr>
-      <w:hyperlink r:id="rId15" w:history="1">
+      <w:hyperlink r:id="rId18" w:history="1">
         <w:r>
           <w:rPr>
-            <w:rFonts w:ascii="Roboto Light" w:eastAsia="Times New Roman" w:hAnsi="Roboto Light" w:cs="Times New Roman"/>
-            <w:color w:val="339966"/>
-            <w:sz w:val="24"/>
-            <w:szCs w:val="24"/>
-            <w:u w:val="single"/>
+            <w:rStyle w:val="a4"/>
+            <w:rFonts w:ascii="Roboto Light" w:hAnsi="Roboto Light"/>
+            <w:color w:val="385623" w:themeColor="accent6" w:themeShade="80"/>
             <w:lang w:val="ru-RU"/>
           </w:rPr>
           <w:t>Косари</w:t>
@@ -5223,120 +5294,55 @@
       </w:hyperlink>
       <w:r>
         <w:rPr>
-          <w:rFonts w:ascii="Roboto Light" w:eastAsia="Times New Roman" w:hAnsi="Roboto Light" w:cs="Times New Roman"/>
-          <w:color w:val="262626" w:themeColor="text1" w:themeTint="D9"/>
-          <w:sz w:val="24"/>
-          <w:szCs w:val="24"/>
-          <w:lang w:val="ru-RU"/>
-        </w:rPr>
-        <w:t xml:space="preserve"> — простенький онлайн </w:t>
-      </w:r>
-      <w:r>
-        <w:rPr>
-          <w:rFonts w:ascii="Roboto Light" w:eastAsia="Times New Roman" w:hAnsi="Roboto Light" w:cs="Times New Roman"/>
-          <w:color w:val="262626" w:themeColor="text1" w:themeTint="D9"/>
-          <w:sz w:val="24"/>
-          <w:szCs w:val="24"/>
-        </w:rPr>
-        <w:t>runner</w:t>
-      </w:r>
-      <w:r>
-        <w:rPr>
-          <w:rFonts w:ascii="Roboto Light" w:eastAsia="Times New Roman" w:hAnsi="Roboto Light" w:cs="Times New Roman"/>
-          <w:color w:val="262626" w:themeColor="text1" w:themeTint="D9"/>
-          <w:sz w:val="24"/>
-          <w:szCs w:val="24"/>
+          <w:rFonts w:ascii="Roboto Light" w:hAnsi="Roboto Light"/>
           <w:lang w:val="ru-RU"/>
         </w:rPr>
         <w:t xml:space="preserve"> </w:t>
       </w:r>
       <w:r>
         <w:rPr>
-          <w:rFonts w:ascii="Roboto Light" w:eastAsia="Times New Roman" w:hAnsi="Roboto Light" w:cs="Times New Roman"/>
-          <w:color w:val="262626" w:themeColor="text1" w:themeTint="D9"/>
-          <w:sz w:val="24"/>
-          <w:szCs w:val="24"/>
+          <w:rStyle w:val="project-description"/>
+          <w:rFonts w:ascii="Roboto Light" w:hAnsi="Roboto Light"/>
           <w:lang w:val="ru-RU"/>
         </w:rPr>
-        <w:t xml:space="preserve">на движке </w:t>
+        <w:t xml:space="preserve">— небольшая онлайн-игра на движке </w:t>
       </w:r>
       <w:r>
         <w:rPr>
-          <w:rFonts w:ascii="Roboto Light" w:eastAsia="Times New Roman" w:hAnsi="Roboto Light" w:cs="Times New Roman"/>
-          <w:color w:val="262626" w:themeColor="text1" w:themeTint="D9"/>
-          <w:sz w:val="24"/>
-          <w:szCs w:val="24"/>
-          <w:lang w:val="af-ZA"/>
+          <w:rStyle w:val="project-description"/>
+          <w:rFonts w:ascii="Roboto Light" w:hAnsi="Roboto Light"/>
         </w:rPr>
         <w:t>phaser</w:t>
       </w:r>
       <w:r>
         <w:rPr>
-          <w:rFonts w:ascii="Roboto Light" w:eastAsia="Times New Roman" w:hAnsi="Roboto Light" w:cs="Times New Roman"/>
-          <w:color w:val="262626" w:themeColor="text1" w:themeTint="D9"/>
-          <w:sz w:val="24"/>
-          <w:szCs w:val="24"/>
+          <w:rStyle w:val="project-description"/>
+          <w:rFonts w:ascii="Roboto Light" w:hAnsi="Roboto Light"/>
           <w:lang w:val="ru-RU"/>
         </w:rPr>
-        <w:t>, созданный</w:t>
-      </w:r>
-      <w:r>
-        <w:rPr>
-          <w:rFonts w:ascii="Roboto Light" w:eastAsia="Times New Roman" w:hAnsi="Roboto Light" w:cs="Times New Roman"/>
-          <w:color w:val="262626" w:themeColor="text1" w:themeTint="D9"/>
-          <w:sz w:val="24"/>
-          <w:szCs w:val="24"/>
-          <w:lang w:val="ru-RU"/>
-        </w:rPr>
-        <w:t xml:space="preserve"> </w:t>
-      </w:r>
-      <w:r>
-        <w:rPr>
-          <w:rFonts w:ascii="Roboto Light" w:eastAsia="Times New Roman" w:hAnsi="Roboto Light" w:cs="Times New Roman"/>
-          <w:color w:val="262626" w:themeColor="text1" w:themeTint="D9"/>
-          <w:sz w:val="24"/>
-          <w:szCs w:val="24"/>
-          <w:lang w:val="ru-RU"/>
-        </w:rPr>
-        <w:t>бывшей командой Курсомира чтобы отдохнуть от серьезности и заняться чем-то веселым</w:t>
+        <w:t xml:space="preserve">, созданный бывшей командой Курсомира по мотивам одноименной серии комиксов </w:t>
       </w:r>
     </w:p>
     <w:p>
       <w:pPr>
-        <w:pStyle w:val="a5"/>
+        <w:pStyle w:val="project"/>
         <w:numPr>
           <w:ilvl w:val="0"/>
-          <w:numId w:val="5"/>
+          <w:numId w:val="6"/>
         </w:numPr>
-        <w:spacing w:before="100" w:beforeAutospacing="1" w:after="240" w:line="240" w:lineRule="auto"/>
-        <w:ind w:left="425" w:right="571" w:hanging="357"/>
-        <w:contextualSpacing w:val="0"/>
+        <w:spacing w:after="240" w:afterAutospacing="0"/>
+        <w:ind w:left="714" w:right="714" w:hanging="357"/>
         <w:rPr>
-          <w:rFonts w:ascii="Roboto Light" w:eastAsia="Times New Roman" w:hAnsi="Roboto Light" w:cs="Times New Roman"/>
-          <w:color w:val="262626" w:themeColor="text1" w:themeTint="D9"/>
-          <w:sz w:val="24"/>
-          <w:szCs w:val="24"/>
+          <w:rFonts w:ascii="Roboto Light" w:hAnsi="Roboto Light"/>
           <w:lang w:val="ru-RU"/>
         </w:rPr>
       </w:pPr>
-      <w:r>
-        <w:rPr>
-          <w:rFonts w:ascii="Roboto Light" w:eastAsia="Times New Roman" w:hAnsi="Roboto Light" w:cs="Times New Roman"/>
-          <w:color w:val="262626" w:themeColor="text1" w:themeTint="D9"/>
-          <w:sz w:val="24"/>
-          <w:szCs w:val="24"/>
-          <w:lang w:val="ru-RU"/>
-        </w:rPr>
-        <w:t xml:space="preserve">Поддержка сайта </w:t>
-      </w:r>
-      <w:hyperlink r:id="rId16" w:history="1">
+      <w:hyperlink r:id="rId19" w:history="1">
         <w:r>
           <w:rPr>
-            <w:rFonts w:ascii="Roboto Light" w:eastAsia="Times New Roman" w:hAnsi="Roboto Light" w:cs="Times New Roman"/>
+            <w:rStyle w:val="a4"/>
+            <w:rFonts w:ascii="Roboto Light" w:hAnsi="Roboto Light"/>
             <w:color w:val="FF6699"/>
-            <w:sz w:val="24"/>
-            <w:szCs w:val="24"/>
-            <w:u w:val="single"/>
             <w:lang w:val="ru-RU"/>
           </w:rPr>
           <w:t>Мастер-визит</w:t>
@@ -5344,176 +5350,77 @@
       </w:hyperlink>
       <w:r>
         <w:rPr>
-          <w:rFonts w:ascii="Roboto Light" w:eastAsia="Times New Roman" w:hAnsi="Roboto Light" w:cs="Times New Roman"/>
-          <w:color w:val="262626" w:themeColor="text1" w:themeTint="D9"/>
-          <w:sz w:val="24"/>
-          <w:szCs w:val="24"/>
+          <w:rFonts w:ascii="Roboto Light" w:hAnsi="Roboto Light"/>
           <w:lang w:val="ru-RU"/>
         </w:rPr>
-        <w:t>. Э</w:t>
+        <w:t>. Это агрегатор мастеров красоты с большим количеством разномастного кода</w:t>
       </w:r>
       <w:r>
         <w:rPr>
-          <w:rFonts w:ascii="Roboto Light" w:eastAsia="Times New Roman" w:hAnsi="Roboto Light" w:cs="Times New Roman"/>
-          <w:color w:val="262626" w:themeColor="text1" w:themeTint="D9"/>
-          <w:sz w:val="24"/>
-          <w:szCs w:val="24"/>
+          <w:rFonts w:ascii="Roboto Light" w:hAnsi="Roboto Light"/>
           <w:lang w:val="ru-RU"/>
         </w:rPr>
-        <w:t>то агрегатор мастеров красот</w:t>
+        <w:t>,</w:t>
       </w:r>
       <w:r>
         <w:rPr>
-          <w:rFonts w:ascii="Roboto Light" w:eastAsia="Times New Roman" w:hAnsi="Roboto Light" w:cs="Times New Roman"/>
-          <w:color w:val="262626" w:themeColor="text1" w:themeTint="D9"/>
-          <w:sz w:val="24"/>
-          <w:szCs w:val="24"/>
+          <w:rFonts w:ascii="Roboto Light" w:hAnsi="Roboto Light"/>
           <w:lang w:val="ru-RU"/>
         </w:rPr>
-        <w:t>ы</w:t>
-      </w:r>
-      <w:r>
-        <w:rPr>
-          <w:rFonts w:ascii="Roboto Light" w:eastAsia="Times New Roman" w:hAnsi="Roboto Light" w:cs="Times New Roman"/>
-          <w:color w:val="262626" w:themeColor="text1" w:themeTint="D9"/>
-          <w:sz w:val="24"/>
-          <w:szCs w:val="24"/>
-          <w:lang w:val="ru-RU"/>
-        </w:rPr>
-        <w:t xml:space="preserve"> и з</w:t>
-      </w:r>
-      <w:r>
-        <w:rPr>
-          <w:rFonts w:ascii="Roboto Light" w:eastAsia="Times New Roman" w:hAnsi="Roboto Light" w:cs="Times New Roman"/>
-          <w:color w:val="262626" w:themeColor="text1" w:themeTint="D9"/>
-          <w:sz w:val="24"/>
-          <w:szCs w:val="24"/>
-          <w:lang w:val="ru-RU"/>
-        </w:rPr>
-        <w:t>а</w:t>
-      </w:r>
-      <w:r>
-        <w:rPr>
-          <w:rFonts w:ascii="Roboto Light" w:eastAsia="Times New Roman" w:hAnsi="Roboto Light" w:cs="Times New Roman"/>
-          <w:color w:val="262626" w:themeColor="text1" w:themeTint="D9"/>
-          <w:sz w:val="24"/>
-          <w:szCs w:val="24"/>
-          <w:lang w:val="ru-RU"/>
-        </w:rPr>
-        <w:t xml:space="preserve"> 7 лет</w:t>
-      </w:r>
-      <w:r>
-        <w:rPr>
-          <w:rFonts w:ascii="Roboto Light" w:eastAsia="Times New Roman" w:hAnsi="Roboto Light" w:cs="Times New Roman"/>
-          <w:color w:val="262626" w:themeColor="text1" w:themeTint="D9"/>
-          <w:sz w:val="24"/>
-          <w:szCs w:val="24"/>
-          <w:lang w:val="ru-RU"/>
-        </w:rPr>
-        <w:t xml:space="preserve"> его </w:t>
-      </w:r>
-      <w:r>
-        <w:rPr>
-          <w:rFonts w:ascii="Roboto Light" w:eastAsia="Times New Roman" w:hAnsi="Roboto Light" w:cs="Times New Roman"/>
-          <w:color w:val="262626" w:themeColor="text1" w:themeTint="D9"/>
-          <w:sz w:val="24"/>
-          <w:szCs w:val="24"/>
-          <w:lang w:val="ru-RU"/>
-        </w:rPr>
-        <w:t>разработкой занимались разные люди, поэтому его поддержка и развитие иногда вызыва</w:t>
-      </w:r>
-      <w:r>
-        <w:rPr>
-          <w:rFonts w:ascii="Roboto Light" w:eastAsia="Times New Roman" w:hAnsi="Roboto Light" w:cs="Times New Roman"/>
-          <w:color w:val="262626" w:themeColor="text1" w:themeTint="D9"/>
-          <w:sz w:val="24"/>
-          <w:szCs w:val="24"/>
-          <w:lang w:val="ru-RU"/>
-        </w:rPr>
-        <w:t>ли</w:t>
-      </w:r>
-      <w:r>
-        <w:rPr>
-          <w:rFonts w:ascii="Roboto Light" w:eastAsia="Times New Roman" w:hAnsi="Roboto Light" w:cs="Times New Roman"/>
-          <w:color w:val="262626" w:themeColor="text1" w:themeTint="D9"/>
-          <w:sz w:val="24"/>
-          <w:szCs w:val="24"/>
-          <w:lang w:val="ru-RU"/>
-        </w:rPr>
-        <w:t xml:space="preserve"> трудности. Сайт написан без использования библиотек или фреймворков, но с использованием довольно «специфического» подхода, и благодаря ему я познал боль и теперь готов к жизни </w:t>
+        <w:t xml:space="preserve"> написанного за 7 лет разными разработчиками. Его поддержкой и развитием я занимался в течение полутора лет </w:t>
       </w:r>
     </w:p>
     <w:p>
       <w:pPr>
-        <w:pStyle w:val="a5"/>
+        <w:pStyle w:val="project"/>
         <w:numPr>
           <w:ilvl w:val="0"/>
-          <w:numId w:val="5"/>
+          <w:numId w:val="6"/>
         </w:numPr>
-        <w:spacing w:before="100" w:beforeAutospacing="1" w:after="240" w:line="240" w:lineRule="auto"/>
-        <w:ind w:left="425" w:right="4" w:hanging="357"/>
-        <w:contextualSpacing w:val="0"/>
+        <w:ind w:right="850"/>
         <w:rPr>
-          <w:rFonts w:ascii="Roboto Light" w:eastAsia="Times New Roman" w:hAnsi="Roboto Light" w:cs="Times New Roman"/>
-          <w:color w:val="262626" w:themeColor="text1" w:themeTint="D9"/>
-          <w:sz w:val="24"/>
-          <w:szCs w:val="24"/>
+          <w:rFonts w:ascii="Roboto Light" w:hAnsi="Roboto Light"/>
           <w:lang w:val="ru-RU"/>
         </w:rPr>
       </w:pPr>
       <w:r>
         <w:rPr>
-          <w:rFonts w:ascii="Roboto Light" w:eastAsia="Times New Roman" w:hAnsi="Roboto Light" w:cs="Times New Roman"/>
-          <w:color w:val="262626" w:themeColor="text1" w:themeTint="D9"/>
-          <w:sz w:val="24"/>
-          <w:szCs w:val="24"/>
+          <w:rFonts w:ascii="Roboto Light" w:hAnsi="Roboto Light"/>
           <w:lang w:val="ru-RU"/>
         </w:rPr>
         <w:t xml:space="preserve">А также работал с различными проектами на основе карт, поэтому умею работать с </w:t>
       </w:r>
       <w:r>
         <w:rPr>
-          <w:rFonts w:ascii="Roboto Light" w:eastAsia="Times New Roman" w:hAnsi="Roboto Light" w:cs="Times New Roman"/>
-          <w:color w:val="262626" w:themeColor="text1" w:themeTint="D9"/>
-          <w:sz w:val="24"/>
-          <w:szCs w:val="24"/>
+          <w:rFonts w:ascii="Roboto Light" w:hAnsi="Roboto Light"/>
         </w:rPr>
         <w:t>leaflet</w:t>
       </w:r>
       <w:r>
         <w:rPr>
-          <w:rFonts w:ascii="Roboto Light" w:eastAsia="Times New Roman" w:hAnsi="Roboto Light" w:cs="Times New Roman"/>
-          <w:color w:val="262626" w:themeColor="text1" w:themeTint="D9"/>
-          <w:sz w:val="24"/>
-          <w:szCs w:val="24"/>
+          <w:rFonts w:ascii="Roboto Light" w:hAnsi="Roboto Light"/>
           <w:lang w:val="ru-RU"/>
         </w:rPr>
         <w:t xml:space="preserve"> и ориентируюсь в </w:t>
       </w:r>
       <w:r>
         <w:rPr>
-          <w:rFonts w:ascii="Roboto Light" w:eastAsia="Times New Roman" w:hAnsi="Roboto Light" w:cs="Times New Roman"/>
-          <w:color w:val="262626" w:themeColor="text1" w:themeTint="D9"/>
-          <w:sz w:val="24"/>
-          <w:szCs w:val="24"/>
+          <w:rFonts w:ascii="Roboto Light" w:hAnsi="Roboto Light"/>
         </w:rPr>
         <w:t>api</w:t>
       </w:r>
       <w:r>
         <w:rPr>
-          <w:rFonts w:ascii="Roboto Light" w:eastAsia="Times New Roman" w:hAnsi="Roboto Light" w:cs="Times New Roman"/>
-          <w:color w:val="262626" w:themeColor="text1" w:themeTint="D9"/>
-          <w:sz w:val="24"/>
-          <w:szCs w:val="24"/>
+          <w:rFonts w:ascii="Roboto Light" w:hAnsi="Roboto Light"/>
           <w:lang w:val="ru-RU"/>
         </w:rPr>
-        <w:t xml:space="preserve"> картографических сервисов. </w:t>
+        <w:t xml:space="preserve"> картографических сервисов.</w:t>
       </w:r>
     </w:p>
     <w:sectPr>
       <w:type w:val="continuous"/>
       <w:pgSz w:w="12240" w:h="15840" w:code="1"/>
-      <w:pgMar w:top="284" w:right="1440" w:bottom="1440" w:left="1440" w:header="720" w:footer="720" w:gutter="0"/>
+      <w:pgMar w:top="284" w:right="1183" w:bottom="851" w:left="1276" w:header="720" w:footer="720" w:gutter="0"/>
       <w:cols w:space="720"/>
       <w:docGrid w:linePitch="360"/>
     </w:sectPr>
@@ -5610,6 +5517,92 @@
     </w:lvl>
   </w:abstractNum>
   <w:abstractNum w:abstractNumId="1" w15:restartNumberingAfterBreak="0">
+    <w:nsid w:val="258D40B0"/>
+    <w:multiLevelType w:val="hybridMultilevel"/>
+    <w:tmpl w:val="BB2878C6"/>
+    <w:lvl w:ilvl="0" w:tplc="0409000F">
+      <w:start w:val="1"/>
+      <w:numFmt w:val="decimal"/>
+      <w:lvlText w:val="%1."/>
+      <w:lvlJc w:val="left"/>
+      <w:pPr>
+        <w:ind w:left="720" w:hanging="360"/>
+      </w:pPr>
+    </w:lvl>
+    <w:lvl w:ilvl="1" w:tplc="04090019" w:tentative="1">
+      <w:start w:val="1"/>
+      <w:numFmt w:val="lowerLetter"/>
+      <w:lvlText w:val="%2."/>
+      <w:lvlJc w:val="left"/>
+      <w:pPr>
+        <w:ind w:left="1440" w:hanging="360"/>
+      </w:pPr>
+    </w:lvl>
+    <w:lvl w:ilvl="2" w:tplc="0409001B" w:tentative="1">
+      <w:start w:val="1"/>
+      <w:numFmt w:val="lowerRoman"/>
+      <w:lvlText w:val="%3."/>
+      <w:lvlJc w:val="right"/>
+      <w:pPr>
+        <w:ind w:left="2160" w:hanging="180"/>
+      </w:pPr>
+    </w:lvl>
+    <w:lvl w:ilvl="3" w:tplc="0409000F" w:tentative="1">
+      <w:start w:val="1"/>
+      <w:numFmt w:val="decimal"/>
+      <w:lvlText w:val="%4."/>
+      <w:lvlJc w:val="left"/>
+      <w:pPr>
+        <w:ind w:left="2880" w:hanging="360"/>
+      </w:pPr>
+    </w:lvl>
+    <w:lvl w:ilvl="4" w:tplc="04090019" w:tentative="1">
+      <w:start w:val="1"/>
+      <w:numFmt w:val="lowerLetter"/>
+      <w:lvlText w:val="%5."/>
+      <w:lvlJc w:val="left"/>
+      <w:pPr>
+        <w:ind w:left="3600" w:hanging="360"/>
+      </w:pPr>
+    </w:lvl>
+    <w:lvl w:ilvl="5" w:tplc="0409001B" w:tentative="1">
+      <w:start w:val="1"/>
+      <w:numFmt w:val="lowerRoman"/>
+      <w:lvlText w:val="%6."/>
+      <w:lvlJc w:val="right"/>
+      <w:pPr>
+        <w:ind w:left="4320" w:hanging="180"/>
+      </w:pPr>
+    </w:lvl>
+    <w:lvl w:ilvl="6" w:tplc="0409000F" w:tentative="1">
+      <w:start w:val="1"/>
+      <w:numFmt w:val="decimal"/>
+      <w:lvlText w:val="%7."/>
+      <w:lvlJc w:val="left"/>
+      <w:pPr>
+        <w:ind w:left="5040" w:hanging="360"/>
+      </w:pPr>
+    </w:lvl>
+    <w:lvl w:ilvl="7" w:tplc="04090019" w:tentative="1">
+      <w:start w:val="1"/>
+      <w:numFmt w:val="lowerLetter"/>
+      <w:lvlText w:val="%8."/>
+      <w:lvlJc w:val="left"/>
+      <w:pPr>
+        <w:ind w:left="5760" w:hanging="360"/>
+      </w:pPr>
+    </w:lvl>
+    <w:lvl w:ilvl="8" w:tplc="0409001B" w:tentative="1">
+      <w:start w:val="1"/>
+      <w:numFmt w:val="lowerRoman"/>
+      <w:lvlText w:val="%9."/>
+      <w:lvlJc w:val="right"/>
+      <w:pPr>
+        <w:ind w:left="6480" w:hanging="180"/>
+      </w:pPr>
+    </w:lvl>
+  </w:abstractNum>
+  <w:abstractNum w:abstractNumId="2" w15:restartNumberingAfterBreak="0">
     <w:nsid w:val="36D30179"/>
     <w:multiLevelType w:val="hybridMultilevel"/>
     <w:tmpl w:val="534CEE10"/>
@@ -5722,7 +5715,7 @@
       </w:rPr>
     </w:lvl>
   </w:abstractNum>
-  <w:abstractNum w:abstractNumId="2" w15:restartNumberingAfterBreak="0">
+  <w:abstractNum w:abstractNumId="3" w15:restartNumberingAfterBreak="0">
     <w:nsid w:val="3EB15B32"/>
     <w:multiLevelType w:val="hybridMultilevel"/>
     <w:tmpl w:val="B4C6C81C"/>
@@ -5835,7 +5828,7 @@
       </w:rPr>
     </w:lvl>
   </w:abstractNum>
-  <w:abstractNum w:abstractNumId="3" w15:restartNumberingAfterBreak="0">
+  <w:abstractNum w:abstractNumId="4" w15:restartNumberingAfterBreak="0">
     <w:nsid w:val="51A97AC6"/>
     <w:multiLevelType w:val="hybridMultilevel"/>
     <w:tmpl w:val="A5564690"/>
@@ -5948,7 +5941,7 @@
       </w:rPr>
     </w:lvl>
   </w:abstractNum>
-  <w:abstractNum w:abstractNumId="4" w15:restartNumberingAfterBreak="0">
+  <w:abstractNum w:abstractNumId="5" w15:restartNumberingAfterBreak="0">
     <w:nsid w:val="55F022A1"/>
     <w:multiLevelType w:val="hybridMultilevel"/>
     <w:tmpl w:val="80E8C98A"/>
@@ -6062,19 +6055,22 @@
     </w:lvl>
   </w:abstractNum>
   <w:num w:numId="1">
+    <w:abstractNumId w:val="4"/>
+  </w:num>
+  <w:num w:numId="2">
     <w:abstractNumId w:val="3"/>
   </w:num>
-  <w:num w:numId="2">
+  <w:num w:numId="3">
     <w:abstractNumId w:val="2"/>
   </w:num>
-  <w:num w:numId="3">
-    <w:abstractNumId w:val="1"/>
-  </w:num>
   <w:num w:numId="4">
-    <w:abstractNumId w:val="4"/>
+    <w:abstractNumId w:val="5"/>
   </w:num>
   <w:num w:numId="5">
     <w:abstractNumId w:val="0"/>
+  </w:num>
+  <w:num w:numId="6">
+    <w:abstractNumId w:val="1"/>
   </w:num>
 </w:numbering>
 </file>

</xml_diff>

<commit_message>
update text about catapod landing
</commit_message>
<xml_diff>
--- a/nekrytov.resume.docx
+++ b/nekrytov.resume.docx
@@ -243,7 +243,7 @@
           </mc:Choice>
           <mc:Fallback>
             <w:pict>
-              <v:rect w14:anchorId="12A794B6" id="Rectangle 1" o:spid="_x0000_s1026" style="position:absolute;left:0;text-align:left;margin-left:-1in;margin-top:-80.15pt;width:612pt;height:18.35pt;z-index:251651584;visibility:visible;mso-wrap-style:square;mso-width-percent:0;mso-height-percent:0;mso-wrap-distance-left:9pt;mso-wrap-distance-top:0;mso-wrap-distance-right:9pt;mso-wrap-distance-bottom:0;mso-position-horizontal:absolute;mso-position-horizontal-relative:text;mso-position-vertical:absolute;mso-position-vertical-relative:text;mso-width-percent:0;mso-height-percent:0;mso-width-relative:page;mso-height-relative:margin;v-text-anchor:middle" o:gfxdata="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" stroked="f" strokeweight="1pt">
+              <v:rect w14:anchorId="12A794B6" id="Rectangle 1" o:spid="_x0000_s1026" style="position:absolute;left:0;text-align:left;margin-left:-1in;margin-top:-80.15pt;width:612pt;height:18.35pt;z-index:251651584;visibility:visible;mso-wrap-style:square;mso-width-percent:0;mso-height-percent:0;mso-wrap-distance-left:9pt;mso-wrap-distance-top:0;mso-wrap-distance-right:9pt;mso-wrap-distance-bottom:0;mso-position-horizontal:absolute;mso-position-horizontal-relative:text;mso-position-vertical:absolute;mso-position-vertical-relative:text;mso-width-percent:0;mso-height-percent:0;mso-width-relative:page;mso-height-relative:margin;v-text-anchor:middle" o:gfxdata="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" stroked="f" strokeweight="1pt">
                 <v:fill r:id="rId11" o:title="" recolor="t" rotate="t" type="frame"/>
                 <v:textbox>
                   <w:txbxContent>
@@ -558,7 +558,6 @@
         <w:spacing w:after="0"/>
         <w:rPr>
           <w:rFonts w:ascii="Roboto Light" w:hAnsi="Roboto Light"/>
-          <w:lang w:val="ru-RU"/>
         </w:rPr>
       </w:pPr>
       <w:r>
@@ -6313,7 +6312,7 @@
                 <v:stroke joinstyle="miter"/>
                 <v:path gradientshapeok="t" o:connecttype="rect"/>
               </v:shapetype>
-              <v:shape id="Надпись 2" o:spid="_x0000_s1027" type="#_x0000_t202" style="position:absolute;margin-left:232.45pt;margin-top:43.9pt;width:33.9pt;height:23.8pt;z-index:251663872;visibility:visible;mso-wrap-style:square;mso-width-percent:0;mso-height-percent:0;mso-wrap-distance-left:9pt;mso-wrap-distance-top:3.6pt;mso-wrap-distance-right:9pt;mso-wrap-distance-bottom:3.6pt;mso-position-horizontal:absolute;mso-position-horizontal-relative:text;mso-position-vertical:absolute;mso-position-vertical-relative:text;mso-width-percent:0;mso-height-percent:0;mso-width-relative:margin;mso-height-relative:margin;v-text-anchor:top" o:gfxdata="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" stroked="f">
+              <v:shape id="Надпись 2" o:spid="_x0000_s1027" type="#_x0000_t202" style="position:absolute;margin-left:232.45pt;margin-top:43.9pt;width:33.9pt;height:23.8pt;z-index:251663872;visibility:visible;mso-wrap-style:square;mso-width-percent:0;mso-height-percent:0;mso-wrap-distance-left:9pt;mso-wrap-distance-top:3.6pt;mso-wrap-distance-right:9pt;mso-wrap-distance-bottom:3.6pt;mso-position-horizontal:absolute;mso-position-horizontal-relative:text;mso-position-vertical:absolute;mso-position-vertical-relative:text;mso-width-percent:0;mso-height-percent:0;mso-width-relative:margin;mso-height-relative:margin;v-text-anchor:top" o:gfxdata="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" stroked="f">
                 <v:textbox style="layout-flow:vertical">
                   <w:txbxContent>
                     <w:p>
@@ -6440,7 +6439,7 @@
           </mc:Choice>
           <mc:Fallback>
             <w:pict>
-              <v:shape w14:anchorId="41BB57D7" id="_x0000_s1028" type="#_x0000_t202" style="position:absolute;margin-left:213.7pt;margin-top:24.2pt;width:1in;height:26.3pt;z-index:251661824;visibility:visible;mso-wrap-style:square;mso-width-percent:0;mso-height-percent:0;mso-wrap-distance-left:9pt;mso-wrap-distance-top:3.6pt;mso-wrap-distance-right:9pt;mso-wrap-distance-bottom:3.6pt;mso-position-horizontal:absolute;mso-position-horizontal-relative:text;mso-position-vertical:absolute;mso-position-vertical-relative:text;mso-width-percent:0;mso-height-percent:0;mso-width-relative:margin;mso-height-relative:margin;v-text-anchor:top" o:gfxdata="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" stroked="f">
+              <v:shape w14:anchorId="41BB57D7" id="_x0000_s1028" type="#_x0000_t202" style="position:absolute;margin-left:213.7pt;margin-top:24.2pt;width:1in;height:26.3pt;z-index:251661824;visibility:visible;mso-wrap-style:square;mso-width-percent:0;mso-height-percent:0;mso-wrap-distance-left:9pt;mso-wrap-distance-top:3.6pt;mso-wrap-distance-right:9pt;mso-wrap-distance-bottom:3.6pt;mso-position-horizontal:absolute;mso-position-horizontal-relative:text;mso-position-vertical:absolute;mso-position-vertical-relative:text;mso-width-percent:0;mso-height-percent:0;mso-width-relative:margin;mso-height-relative:margin;v-text-anchor:top" o:gfxdata="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" stroked="f">
                 <v:textbox>
                   <w:txbxContent>
                     <w:p>
@@ -6493,18 +6492,7 @@
           <w:lang w:val="ru-RU"/>
         </w:rPr>
         <w:lastRenderedPageBreak/>
-        <w:t>Про</w:t>
-      </w:r>
-      <w:bookmarkStart w:id="0" w:name="_GoBack"/>
-      <w:bookmarkEnd w:id="0"/>
-      <w:r>
-        <w:rPr>
-          <w:rFonts w:ascii="Roboto Light" w:eastAsia="Times New Roman" w:hAnsi="Roboto Light"/>
-          <w:sz w:val="40"/>
-          <w:szCs w:val="40"/>
-          <w:lang w:val="ru-RU"/>
-        </w:rPr>
-        <w:t>екты</w:t>
+        <w:t>Проекты</w:t>
       </w:r>
       <w:r>
         <w:rPr>
@@ -6721,7 +6709,7 @@
                 </mc:Choice>
                 <mc:Fallback>
                   <w:pict>
-                    <v:roundrect w14:anchorId="7C88B2B1" id="AutoShape 7" o:spid="_x0000_s1029" style="position:absolute;left:0;text-align:left;margin-left:3.8pt;margin-top:9.8pt;width:85.05pt;height:22.7pt;z-index:251654656;visibility:visible;mso-wrap-style:square;mso-width-percent:0;mso-height-percent:0;mso-wrap-distance-left:9pt;mso-wrap-distance-top:0;mso-wrap-distance-right:9pt;mso-wrap-distance-bottom:0;mso-position-horizontal:absolute;mso-position-horizontal-relative:text;mso-position-vertical:absolute;mso-position-vertical-relative:text;mso-width-percent:0;mso-height-percent:0;mso-width-relative:page;mso-height-relative:page;v-text-anchor:top" arcsize="10923f" o:gfxdata="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" fillcolor="#029f9f" stroked="f">
+                    <v:roundrect w14:anchorId="7C88B2B1" id="AutoShape 7" o:spid="_x0000_s1029" style="position:absolute;left:0;text-align:left;margin-left:3.8pt;margin-top:9.8pt;width:85.05pt;height:22.7pt;z-index:251654656;visibility:visible;mso-wrap-style:square;mso-width-percent:0;mso-height-percent:0;mso-wrap-distance-left:9pt;mso-wrap-distance-top:0;mso-wrap-distance-right:9pt;mso-wrap-distance-bottom:0;mso-position-horizontal:absolute;mso-position-horizontal-relative:text;mso-position-vertical:absolute;mso-position-vertical-relative:text;mso-width-percent:0;mso-height-percent:0;mso-width-relative:page;mso-height-relative:page;v-text-anchor:top" arcsize="10923f" o:gfxdata="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" fillcolor="#029f9f" stroked="f">
                       <v:textbox>
                         <w:txbxContent>
                           <w:p>
@@ -6857,7 +6845,7 @@
                 </mc:Choice>
                 <mc:Fallback>
                   <w:pict>
-                    <v:roundrect w14:anchorId="233C1CE0" id="AutoShape 9" o:spid="_x0000_s1030" style="position:absolute;left:0;text-align:left;margin-left:3.8pt;margin-top:36.05pt;width:85.05pt;height:22.7pt;z-index:251656704;visibility:visible;mso-wrap-style:square;mso-width-percent:0;mso-height-percent:0;mso-wrap-distance-left:9pt;mso-wrap-distance-top:0;mso-wrap-distance-right:9pt;mso-wrap-distance-bottom:0;mso-position-horizontal:absolute;mso-position-horizontal-relative:text;mso-position-vertical:absolute;mso-position-vertical-relative:text;mso-width-percent:0;mso-height-percent:0;mso-width-relative:page;mso-height-relative:page;v-text-anchor:top" arcsize="10923f" o:gfxdata="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" fillcolor="#2f5496" stroked="f">
+                    <v:roundrect w14:anchorId="233C1CE0" id="AutoShape 9" o:spid="_x0000_s1030" style="position:absolute;left:0;text-align:left;margin-left:3.8pt;margin-top:36.05pt;width:85.05pt;height:22.7pt;z-index:251656704;visibility:visible;mso-wrap-style:square;mso-width-percent:0;mso-height-percent:0;mso-wrap-distance-left:9pt;mso-wrap-distance-top:0;mso-wrap-distance-right:9pt;mso-wrap-distance-bottom:0;mso-position-horizontal:absolute;mso-position-horizontal-relative:text;mso-position-vertical:absolute;mso-position-vertical-relative:text;mso-width-percent:0;mso-height-percent:0;mso-width-relative:page;mso-height-relative:page;v-text-anchor:top" arcsize="10923f" o:gfxdata="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" fillcolor="#2f5496" stroked="f">
                       <v:textbox>
                         <w:txbxContent>
                           <w:p>
@@ -7190,7 +7178,7 @@
                 </mc:Choice>
                 <mc:Fallback>
                   <w:pict>
-                    <v:roundrect w14:anchorId="542C787E" id="AutoShape 10" o:spid="_x0000_s1031" style="position:absolute;left:0;text-align:left;margin-left:3.8pt;margin-top:12.2pt;width:85.05pt;height:22.7pt;z-index:251657728;visibility:visible;mso-wrap-style:square;mso-width-percent:0;mso-height-percent:0;mso-wrap-distance-left:9pt;mso-wrap-distance-top:0;mso-wrap-distance-right:9pt;mso-wrap-distance-bottom:0;mso-position-horizontal:absolute;mso-position-horizontal-relative:text;mso-position-vertical:absolute;mso-position-vertical-relative:text;mso-width-percent:0;mso-height-percent:0;mso-width-relative:page;mso-height-relative:page;v-text-anchor:top" arcsize="10923f" o:gfxdata="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" fillcolor="#2f5496" stroked="f">
+                    <v:roundrect w14:anchorId="542C787E" id="AutoShape 10" o:spid="_x0000_s1031" style="position:absolute;left:0;text-align:left;margin-left:3.8pt;margin-top:12.2pt;width:85.05pt;height:22.7pt;z-index:251657728;visibility:visible;mso-wrap-style:square;mso-width-percent:0;mso-height-percent:0;mso-wrap-distance-left:9pt;mso-wrap-distance-top:0;mso-wrap-distance-right:9pt;mso-wrap-distance-bottom:0;mso-position-horizontal:absolute;mso-position-horizontal-relative:text;mso-position-vertical:absolute;mso-position-vertical-relative:text;mso-width-percent:0;mso-height-percent:0;mso-width-relative:page;mso-height-relative:page;v-text-anchor:top" arcsize="10923f" o:gfxdata="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" fillcolor="#2f5496" stroked="f">
                       <v:textbox>
                         <w:txbxContent>
                           <w:p>
@@ -7246,6 +7234,7 @@
               <w:spacing w:before="240" w:beforeAutospacing="0" w:after="240" w:afterAutospacing="0"/>
               <w:ind w:left="714" w:right="714" w:hanging="357"/>
               <w:rPr>
+                <w:rStyle w:val="project-description"/>
                 <w:rFonts w:ascii="Roboto Light" w:hAnsi="Roboto Light"/>
                 <w:sz w:val="26"/>
                 <w:szCs w:val="26"/>
@@ -7283,7 +7272,32 @@
                 <w:szCs w:val="26"/>
                 <w:lang w:val="ru-RU"/>
               </w:rPr>
-              <w:t xml:space="preserve">, в которой я на данный момент работаю. Сайт пока не опубликован и сейчас на сайте компании старая версия лендинга </w:t>
+              <w:t>, в которой я на данный момент работаю</w:t>
+            </w:r>
+            <w:bookmarkStart w:id="0" w:name="_GoBack"/>
+            <w:bookmarkEnd w:id="0"/>
+          </w:p>
+          <w:p>
+            <w:pPr>
+              <w:pStyle w:val="project"/>
+              <w:spacing w:before="240" w:beforeAutospacing="0" w:after="240" w:afterAutospacing="0"/>
+              <w:ind w:left="714" w:right="714"/>
+              <w:rPr>
+                <w:rFonts w:ascii="Roboto Light" w:hAnsi="Roboto Light"/>
+                <w:sz w:val="26"/>
+                <w:szCs w:val="26"/>
+                <w:lang w:val="ru-RU"/>
+              </w:rPr>
+            </w:pPr>
+            <w:r>
+              <w:rPr>
+                <w:rStyle w:val="project-description"/>
+                <w:rFonts w:ascii="Roboto Light" w:hAnsi="Roboto Light"/>
+                <w:sz w:val="26"/>
+                <w:szCs w:val="26"/>
+                <w:lang w:val="ru-RU"/>
+              </w:rPr>
+              <w:t xml:space="preserve"> </w:t>
             </w:r>
           </w:p>
         </w:tc>
@@ -7414,7 +7428,7 @@
                 </mc:Choice>
                 <mc:Fallback>
                   <w:pict>
-                    <v:roundrect w14:anchorId="49175FAD" id="AutoShape 12" o:spid="_x0000_s1032" style="position:absolute;left:0;text-align:left;margin-left:3.05pt;margin-top:37.55pt;width:85.05pt;height:22.7pt;z-index:251658752;visibility:visible;mso-wrap-style:square;mso-width-percent:0;mso-height-percent:0;mso-wrap-distance-left:9pt;mso-wrap-distance-top:0;mso-wrap-distance-right:9pt;mso-wrap-distance-bottom:0;mso-position-horizontal:absolute;mso-position-horizontal-relative:text;mso-position-vertical:absolute;mso-position-vertical-relative:text;mso-width-percent:0;mso-height-percent:0;mso-width-relative:page;mso-height-relative:page;v-text-anchor:top" arcsize="10923f" o:gfxdata="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" fillcolor="#2f5496" stroked="f">
+                    <v:roundrect w14:anchorId="49175FAD" id="AutoShape 12" o:spid="_x0000_s1032" style="position:absolute;left:0;text-align:left;margin-left:3.05pt;margin-top:37.55pt;width:85.05pt;height:22.7pt;z-index:251658752;visibility:visible;mso-wrap-style:square;mso-width-percent:0;mso-height-percent:0;mso-wrap-distance-left:9pt;mso-wrap-distance-top:0;mso-wrap-distance-right:9pt;mso-wrap-distance-bottom:0;mso-position-horizontal:absolute;mso-position-horizontal-relative:text;mso-position-vertical:absolute;mso-position-vertical-relative:text;mso-width-percent:0;mso-height-percent:0;mso-width-relative:page;mso-height-relative:page;v-text-anchor:top" arcsize="10923f" o:gfxdata="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" fillcolor="#2f5496" stroked="f">
                       <v:textbox>
                         <w:txbxContent>
                           <w:p>
@@ -7550,7 +7564,7 @@
                 </mc:Choice>
                 <mc:Fallback>
                   <w:pict>
-                    <v:roundrect w14:anchorId="20BE4AE3" id="AutoShape 8" o:spid="_x0000_s1033" style="position:absolute;left:0;text-align:left;margin-left:3.8pt;margin-top:11.35pt;width:85.05pt;height:22.7pt;z-index:251655680;visibility:visible;mso-wrap-style:square;mso-width-percent:0;mso-height-percent:0;mso-wrap-distance-left:9pt;mso-wrap-distance-top:0;mso-wrap-distance-right:9pt;mso-wrap-distance-bottom:0;mso-position-horizontal:absolute;mso-position-horizontal-relative:text;mso-position-vertical:absolute;mso-position-vertical-relative:text;mso-width-percent:0;mso-height-percent:0;mso-width-relative:page;mso-height-relative:page;v-text-anchor:top" arcsize="10923f" o:gfxdata="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" fillcolor="#029f9f" stroked="f">
+                    <v:roundrect w14:anchorId="20BE4AE3" id="AutoShape 8" o:spid="_x0000_s1033" style="position:absolute;left:0;text-align:left;margin-left:3.8pt;margin-top:11.35pt;width:85.05pt;height:22.7pt;z-index:251655680;visibility:visible;mso-wrap-style:square;mso-width-percent:0;mso-height-percent:0;mso-wrap-distance-left:9pt;mso-wrap-distance-top:0;mso-wrap-distance-right:9pt;mso-wrap-distance-bottom:0;mso-position-horizontal:absolute;mso-position-horizontal-relative:text;mso-position-vertical:absolute;mso-position-vertical-relative:text;mso-width-percent:0;mso-height-percent:0;mso-width-relative:page;mso-height-relative:page;v-text-anchor:top" arcsize="10923f" o:gfxdata="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" fillcolor="#029f9f" stroked="f">
                       <v:textbox>
                         <w:txbxContent>
                           <w:p>
@@ -7789,7 +7803,7 @@
                 </mc:Choice>
                 <mc:Fallback>
                   <w:pict>
-                    <v:roundrect w14:anchorId="3F4BB48A" id="AutoShape 14" o:spid="_x0000_s1034" style="position:absolute;margin-left:3.8pt;margin-top:10.5pt;width:85.05pt;height:22.7pt;z-index:251660800;visibility:visible;mso-wrap-style:square;mso-width-percent:0;mso-height-percent:0;mso-wrap-distance-left:9pt;mso-wrap-distance-top:0;mso-wrap-distance-right:9pt;mso-wrap-distance-bottom:0;mso-position-horizontal:absolute;mso-position-horizontal-relative:text;mso-position-vertical:absolute;mso-position-vertical-relative:text;mso-width-percent:0;mso-height-percent:0;mso-width-relative:page;mso-height-relative:page;v-text-anchor:top" arcsize="10923f" o:gfxdata="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" fillcolor="#2f5496" stroked="f">
+                    <v:roundrect w14:anchorId="3F4BB48A" id="AutoShape 14" o:spid="_x0000_s1034" style="position:absolute;margin-left:3.8pt;margin-top:10.5pt;width:85.05pt;height:22.7pt;z-index:251660800;visibility:visible;mso-wrap-style:square;mso-width-percent:0;mso-height-percent:0;mso-wrap-distance-left:9pt;mso-wrap-distance-top:0;mso-wrap-distance-right:9pt;mso-wrap-distance-bottom:0;mso-position-horizontal:absolute;mso-position-horizontal-relative:text;mso-position-vertical:absolute;mso-position-vertical-relative:text;mso-width-percent:0;mso-height-percent:0;mso-width-relative:page;mso-height-relative:page;v-text-anchor:top" arcsize="10923f" o:gfxdata="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" fillcolor="#2f5496" stroked="f">
                       <v:textbox>
                         <w:txbxContent>
                           <w:p>
@@ -8105,7 +8119,7 @@
                 </mc:Choice>
                 <mc:Fallback>
                   <w:pict>
-                    <v:roundrect w14:anchorId="5659F650" id="AutoShape 13" o:spid="_x0000_s1035" style="position:absolute;margin-left:3.05pt;margin-top:14.4pt;width:85.05pt;height:22.7pt;z-index:251659776;visibility:visible;mso-wrap-style:square;mso-width-percent:0;mso-height-percent:0;mso-wrap-distance-left:9pt;mso-wrap-distance-top:0;mso-wrap-distance-right:9pt;mso-wrap-distance-bottom:0;mso-position-horizontal:absolute;mso-position-horizontal-relative:text;mso-position-vertical:absolute;mso-position-vertical-relative:text;mso-width-percent:0;mso-height-percent:0;mso-width-relative:page;mso-height-relative:page;v-text-anchor:top" arcsize="10923f" o:gfxdata="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" fillcolor="#029f9f" stroked="f">
+                    <v:roundrect w14:anchorId="5659F650" id="AutoShape 13" o:spid="_x0000_s1035" style="position:absolute;margin-left:3.05pt;margin-top:14.4pt;width:85.05pt;height:22.7pt;z-index:251659776;visibility:visible;mso-wrap-style:square;mso-width-percent:0;mso-height-percent:0;mso-wrap-distance-left:9pt;mso-wrap-distance-top:0;mso-wrap-distance-right:9pt;mso-wrap-distance-bottom:0;mso-position-horizontal:absolute;mso-position-horizontal-relative:text;mso-position-vertical:absolute;mso-position-vertical-relative:text;mso-width-percent:0;mso-height-percent:0;mso-width-relative:page;mso-height-relative:page;v-text-anchor:top" arcsize="10923f" o:gfxdata="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" fillcolor="#029f9f" stroked="f">
                       <v:textbox>
                         <w:txbxContent>
                           <w:p>
@@ -8261,7 +8275,7 @@
 <w:numbering xmlns:wpc="http://schemas.microsoft.com/office/word/2010/wordprocessingCanvas" xmlns:cx="http://schemas.microsoft.com/office/drawing/2014/chartex" xmlns:cx1="http://schemas.microsoft.com/office/drawing/2015/9/8/chartex" xmlns:cx2="http://schemas.microsoft.com/office/drawing/2015/10/21/chartex" xmlns:cx3="http://schemas.microsoft.com/office/drawing/2016/5/9/chartex" xmlns:cx4="http://schemas.microsoft.com/office/drawing/2016/5/10/chartex" xmlns:cx5="http://schemas.microsoft.com/office/drawing/2016/5/11/chartex" xmlns:cx6="http://schemas.microsoft.com/office/drawing/2016/5/12/chartex" xmlns:cx7="http://schemas.microsoft.com/office/drawing/2016/5/13/chartex" xmlns:cx8="http://schemas.microsoft.com/office/drawing/2016/5/14/chartex" xmlns:mc="http://schemas.openxmlformats.org/markup-compatibility/2006" xmlns:aink="http://schemas.microsoft.com/office/drawing/2016/ink" xmlns:am3d="http://schemas.microsoft.com/office/drawing/2017/model3d" xmlns:o="urn:schemas-microsoft-com:office:office" xmlns:r="http://schemas.openxmlformats.org/officeDocument/2006/relationships" xmlns:m="http://schemas.openxmlformats.org/officeDocument/2006/math" xmlns:v="urn:schemas-microsoft-com:vml" xmlns:wp14="http://schemas.microsoft.com/office/word/2010/wordprocessingDrawing" xmlns:wp="http://schemas.openxmlformats.org/drawingml/2006/wordprocessingDrawing" xmlns:w10="urn:schemas-microsoft-com:office:word" xmlns:w="http://schemas.openxmlformats.org/wordprocessingml/2006/main" xmlns:w14="http://schemas.microsoft.com/office/word/2010/wordml" xmlns:w15="http://schemas.microsoft.com/office/word/2012/wordml" xmlns:w16cid="http://schemas.microsoft.com/office/word/2016/wordml/cid" xmlns:w16se="http://schemas.microsoft.com/office/word/2015/wordml/symex" xmlns:wpg="http://schemas.microsoft.com/office/word/2010/wordprocessingGroup" xmlns:wpi="http://schemas.microsoft.com/office/word/2010/wordprocessingInk" xmlns:wne="http://schemas.microsoft.com/office/word/2006/wordml" xmlns:wps="http://schemas.microsoft.com/office/word/2010/wordprocessingShape" mc:Ignorable="w14 w15 w16se w16cid wp14">
   <w:numPicBullet w:numPicBulletId="0">
     <w:pict>
-      <v:shapetype w14:anchorId="4B2599C3" id="_x0000_t75" coordsize="21600,21600" o:spt="75" o:preferrelative="t" path="m@4@5l@4@11@9@11@9@5xe" filled="f" stroked="f">
+      <v:shapetype w14:anchorId="12A794B6" id="_x0000_t75" coordsize="21600,21600" o:spt="75" o:preferrelative="t" path="m@4@5l@4@11@9@11@9@5xe" filled="f" stroked="f">
         <v:stroke joinstyle="miter"/>
         <v:formulas>
           <v:f eqn="if lineDrawn pixelLineWidth 0"/>
@@ -8280,7 +8294,7 @@
         <v:path o:extrusionok="f" gradientshapeok="t" o:connecttype="rect"/>
         <o:lock v:ext="edit" aspectratio="t"/>
       </v:shapetype>
-      <v:shape id="_x0000_i1026" type="#_x0000_t75" style="width:18pt;height:18pt" o:bullet="t">
+      <v:shape id="_x0000_i1027" type="#_x0000_t75" style="width:18pt;height:18pt" o:bullet="t">
         <v:imagedata r:id="rId1" o:title=""/>
       </v:shape>
     </w:pict>
@@ -9907,7 +9921,7 @@
 </file>
 
 <file path=customXml/itemProps1.xml><?xml version="1.0" encoding="utf-8"?>
-<ds:datastoreItem xmlns:ds="http://schemas.openxmlformats.org/officeDocument/2006/customXml" ds:itemID="{54A293F0-2D99-48AA-B458-203AB56CB1CC}">
+<ds:datastoreItem xmlns:ds="http://schemas.openxmlformats.org/officeDocument/2006/customXml" ds:itemID="{3092DA16-FB0C-4CCB-8EFB-29D51B144E55}">
   <ds:schemaRefs>
     <ds:schemaRef ds:uri="http://schemas.openxmlformats.org/officeDocument/2006/bibliography"/>
   </ds:schemaRefs>

</xml_diff>

<commit_message>
add some additional techs to resume
</commit_message>
<xml_diff>
--- a/nekrytov.resume.docx
+++ b/nekrytov.resume.docx
@@ -9,7 +9,6 @@
           <w:rFonts w:ascii="Roboto" w:hAnsi="Roboto"/>
           <w:sz w:val="56"/>
           <w:szCs w:val="56"/>
-          <w:lang w:val="ru-RU"/>
         </w:rPr>
       </w:pPr>
       <w:r>
@@ -17,7 +16,7 @@
           <w:noProof/>
         </w:rPr>
         <w:drawing>
-          <wp:anchor distT="70898" distB="71193" distL="185198" distR="185493" simplePos="0" relativeHeight="251652608" behindDoc="0" locked="0" layoutInCell="1" allowOverlap="1" wp14:anchorId="26652E22" wp14:editId="0E9FC465">
+          <wp:anchor distT="70898" distB="71193" distL="185198" distR="185493" simplePos="0" relativeHeight="251652608" behindDoc="0" locked="0" layoutInCell="1" allowOverlap="1" wp14:anchorId="26652E22" wp14:editId="612E4C4F">
             <wp:simplePos x="0" y="0"/>
             <wp:positionH relativeFrom="margin">
               <wp:posOffset>-509270</wp:posOffset>
@@ -89,7 +88,7 @@
           <w:noProof/>
         </w:rPr>
         <w:drawing>
-          <wp:anchor distT="0" distB="0" distL="114300" distR="114300" simplePos="0" relativeHeight="251662848" behindDoc="1" locked="0" layoutInCell="1" allowOverlap="1" wp14:anchorId="4B2599C3" wp14:editId="51A2436C">
+          <wp:anchor distT="0" distB="0" distL="114300" distR="114300" simplePos="0" relativeHeight="251662848" behindDoc="1" locked="0" layoutInCell="1" allowOverlap="1" wp14:anchorId="4B2599C3" wp14:editId="4371411C">
             <wp:simplePos x="0" y="0"/>
             <wp:positionH relativeFrom="column">
               <wp:posOffset>-905510</wp:posOffset>
@@ -282,7 +281,6 @@
           <w:rFonts w:ascii="Roboto" w:hAnsi="Roboto"/>
           <w:sz w:val="56"/>
           <w:szCs w:val="56"/>
-          <w:lang w:val="ru-RU"/>
         </w:rPr>
         <w:t xml:space="preserve"> </w:t>
       </w:r>
@@ -304,7 +302,6 @@
           <w:rFonts w:ascii="Roboto Light" w:hAnsi="Roboto Light"/>
           <w:sz w:val="32"/>
           <w:szCs w:val="32"/>
-          <w:lang w:val="ru-RU"/>
         </w:rPr>
       </w:pPr>
       <w:r>
@@ -320,7 +317,6 @@
           <w:rFonts w:ascii="Roboto Light" w:hAnsi="Roboto Light"/>
           <w:sz w:val="32"/>
           <w:szCs w:val="32"/>
-          <w:lang w:val="ru-RU"/>
         </w:rPr>
         <w:t xml:space="preserve"> </w:t>
       </w:r>
@@ -340,7 +336,6 @@
           <w:rFonts w:ascii="Roboto Light" w:hAnsi="Roboto Light"/>
           <w:sz w:val="24"/>
           <w:szCs w:val="24"/>
-          <w:lang w:val="ru-RU"/>
         </w:rPr>
       </w:pPr>
     </w:p>
@@ -349,26 +344,26 @@
         <w:ind w:left="3420"/>
         <w:rPr>
           <w:rFonts w:ascii="Roboto Light" w:hAnsi="Roboto Light"/>
-          <w:lang w:val="ru-RU"/>
         </w:rPr>
         <w:sectPr>
+          <w:footerReference w:type="default" r:id="rId12"/>
+          <w:footerReference w:type="first" r:id="rId13"/>
           <w:pgSz w:w="12240" w:h="15840" w:code="1"/>
-          <w:pgMar w:top="567" w:right="1440" w:bottom="993" w:left="1440" w:header="720" w:footer="720" w:gutter="0"/>
+          <w:pgMar w:top="567" w:right="1440" w:bottom="993" w:left="1440" w:header="720" w:footer="283" w:gutter="0"/>
           <w:cols w:space="720"/>
+          <w:titlePg/>
           <w:docGrid w:linePitch="360"/>
         </w:sectPr>
       </w:pPr>
       <w:r>
         <w:rPr>
           <w:rFonts w:ascii="Roboto Light" w:hAnsi="Roboto Light"/>
-          <w:lang w:val="ru-RU"/>
         </w:rPr>
         <w:t>8(920)-469-4342</w:t>
       </w:r>
       <w:r>
         <w:rPr>
           <w:rFonts w:ascii="Roboto Light" w:hAnsi="Roboto Light"/>
-          <w:lang w:val="ru-RU"/>
         </w:rPr>
         <w:tab/>
         <w:t xml:space="preserve">     </w:t>
@@ -383,7 +378,7 @@
           <w:lang w:val="af-ZA"/>
         </w:rPr>
       </w:pPr>
-      <w:hyperlink r:id="rId12" w:history="1">
+      <w:hyperlink r:id="rId14" w:history="1">
         <w:r>
           <w:rPr>
             <w:rStyle w:val="a4"/>
@@ -403,7 +398,7 @@
           <w:color w:val="2E74B5"/>
         </w:rPr>
       </w:pPr>
-      <w:hyperlink r:id="rId13" w:history="1">
+      <w:hyperlink r:id="rId15" w:history="1">
         <w:r>
           <w:rPr>
             <w:rStyle w:val="a4"/>
@@ -423,7 +418,7 @@
           <w:color w:val="2E74B5"/>
         </w:rPr>
       </w:pPr>
-      <w:hyperlink r:id="rId14" w:history="1">
+      <w:hyperlink r:id="rId16" w:history="1">
         <w:r>
           <w:rPr>
             <w:rFonts w:ascii="Roboto Light" w:eastAsia="Times New Roman" w:hAnsi="Roboto Light"/>
@@ -443,7 +438,7 @@
           <w:u w:val="single"/>
         </w:rPr>
       </w:pPr>
-      <w:hyperlink r:id="rId15" w:tgtFrame="_blank" w:history="1">
+      <w:hyperlink r:id="rId17" w:tgtFrame="_blank" w:history="1">
         <w:r>
           <w:rPr>
             <w:rFonts w:ascii="Roboto Light" w:eastAsia="Times New Roman" w:hAnsi="Roboto Light"/>
@@ -462,7 +457,7 @@
           <w:color w:val="2E74B5"/>
         </w:rPr>
       </w:pPr>
-      <w:hyperlink r:id="rId16" w:history="1">
+      <w:hyperlink r:id="rId18" w:history="1">
         <w:r>
           <w:rPr>
             <w:rFonts w:ascii="Roboto Light" w:eastAsia="Times New Roman" w:hAnsi="Roboto Light"/>
@@ -496,14 +491,74 @@
           <w:docGrid w:linePitch="360"/>
         </w:sectPr>
       </w:pPr>
-      <w:hyperlink r:id="rId17" w:history="1">
+      <w:hyperlink r:id="rId19" w:history="1">
         <w:r>
           <w:rPr>
             <w:rFonts w:ascii="Roboto Light" w:eastAsia="Times New Roman" w:hAnsi="Roboto Light"/>
             <w:color w:val="2E74B5"/>
             <w:u w:val="single"/>
           </w:rPr>
-          <w:t xml:space="preserve">linkedin.com/in/agdust/ </w:t>
+          <w:t>linkedin</w:t>
+        </w:r>
+        <w:r>
+          <w:rPr>
+            <w:rFonts w:ascii="Roboto Light" w:eastAsia="Times New Roman" w:hAnsi="Roboto Light"/>
+            <w:color w:val="2E74B5"/>
+            <w:u w:val="single"/>
+            <w:lang w:val="ru-RU"/>
+          </w:rPr>
+          <w:t>.</w:t>
+        </w:r>
+        <w:r>
+          <w:rPr>
+            <w:rFonts w:ascii="Roboto Light" w:eastAsia="Times New Roman" w:hAnsi="Roboto Light"/>
+            <w:color w:val="2E74B5"/>
+            <w:u w:val="single"/>
+          </w:rPr>
+          <w:t>com</w:t>
+        </w:r>
+        <w:r>
+          <w:rPr>
+            <w:rFonts w:ascii="Roboto Light" w:eastAsia="Times New Roman" w:hAnsi="Roboto Light"/>
+            <w:color w:val="2E74B5"/>
+            <w:u w:val="single"/>
+            <w:lang w:val="ru-RU"/>
+          </w:rPr>
+          <w:t>/</w:t>
+        </w:r>
+        <w:r>
+          <w:rPr>
+            <w:rFonts w:ascii="Roboto Light" w:eastAsia="Times New Roman" w:hAnsi="Roboto Light"/>
+            <w:color w:val="2E74B5"/>
+            <w:u w:val="single"/>
+          </w:rPr>
+          <w:t>in</w:t>
+        </w:r>
+        <w:r>
+          <w:rPr>
+            <w:rFonts w:ascii="Roboto Light" w:eastAsia="Times New Roman" w:hAnsi="Roboto Light"/>
+            <w:color w:val="2E74B5"/>
+            <w:u w:val="single"/>
+            <w:lang w:val="ru-RU"/>
+          </w:rPr>
+          <w:t>/</w:t>
+        </w:r>
+        <w:r>
+          <w:rPr>
+            <w:rFonts w:ascii="Roboto Light" w:eastAsia="Times New Roman" w:hAnsi="Roboto Light"/>
+            <w:color w:val="2E74B5"/>
+            <w:u w:val="single"/>
+          </w:rPr>
+          <w:t>agdust</w:t>
+        </w:r>
+        <w:r>
+          <w:rPr>
+            <w:rFonts w:ascii="Roboto Light" w:eastAsia="Times New Roman" w:hAnsi="Roboto Light"/>
+            <w:color w:val="2E74B5"/>
+            <w:u w:val="single"/>
+            <w:lang w:val="ru-RU"/>
+          </w:rPr>
+          <w:t xml:space="preserve">/ </w:t>
         </w:r>
       </w:hyperlink>
     </w:p>
@@ -514,6 +569,7 @@
           <w:rFonts w:ascii="Roboto Light" w:hAnsi="Roboto Light"/>
           <w:sz w:val="32"/>
           <w:szCs w:val="32"/>
+          <w:lang w:val="ru-RU"/>
         </w:rPr>
       </w:pPr>
     </w:p>
@@ -534,7 +590,16 @@
           <w:szCs w:val="32"/>
           <w:lang w:val="ru-RU"/>
         </w:rPr>
-        <w:t>Технологии</w:t>
+        <w:t>Основные т</w:t>
+      </w:r>
+      <w:r>
+        <w:rPr>
+          <w:rFonts w:ascii="Roboto Light" w:hAnsi="Roboto Light"/>
+          <w:sz w:val="32"/>
+          <w:szCs w:val="32"/>
+          <w:lang w:val="ru-RU"/>
+        </w:rPr>
+        <w:t>ехнологии</w:t>
       </w:r>
     </w:p>
     <w:tbl>
@@ -602,7 +667,7 @@
                           </pic:cNvPicPr>
                         </pic:nvPicPr>
                         <pic:blipFill>
-                          <a:blip r:embed="rId18" cstate="print">
+                          <a:blip r:embed="rId20" cstate="print">
                             <a:extLst>
                               <a:ext uri="{28A0092B-C50C-407E-A947-70E740481C1C}">
                                 <a14:useLocalDpi xmlns:a14="http://schemas.microsoft.com/office/drawing/2010/main" val="0"/>
@@ -742,7 +807,7 @@
                           </pic:cNvPicPr>
                         </pic:nvPicPr>
                         <pic:blipFill rotWithShape="1">
-                          <a:blip r:embed="rId19" cstate="print">
+                          <a:blip r:embed="rId21" cstate="print">
                             <a:extLst>
                               <a:ext uri="{28A0092B-C50C-407E-A947-70E740481C1C}">
                                 <a14:useLocalDpi xmlns:a14="http://schemas.microsoft.com/office/drawing/2010/main" val="0"/>
@@ -879,37 +944,12 @@
     </w:tbl>
     <w:p>
       <w:pPr>
-        <w:spacing w:after="0"/>
-        <w:ind w:left="96"/>
-        <w:rPr>
-          <w:rFonts w:ascii="Roboto Light" w:hAnsi="Roboto Light"/>
-          <w:sz w:val="24"/>
-          <w:szCs w:val="24"/>
-          <w:lang w:val="ru-RU"/>
-        </w:rPr>
-      </w:pPr>
-    </w:p>
-    <w:p>
-      <w:pPr>
-        <w:spacing w:after="0"/>
-        <w:ind w:left="96"/>
-        <w:rPr>
-          <w:rFonts w:ascii="Roboto Light" w:hAnsi="Roboto Light"/>
-          <w:sz w:val="24"/>
-          <w:szCs w:val="24"/>
-          <w:lang w:val="ru-RU"/>
-        </w:rPr>
-      </w:pPr>
-    </w:p>
-    <w:p>
-      <w:pPr>
-        <w:spacing w:before="360"/>
-        <w:ind w:left="96"/>
+        <w:spacing w:before="480"/>
+        <w:ind w:left="170"/>
         <w:rPr>
           <w:rFonts w:ascii="Roboto Light" w:hAnsi="Roboto Light"/>
           <w:sz w:val="32"/>
           <w:szCs w:val="32"/>
-          <w:lang w:val="ru-RU"/>
         </w:rPr>
       </w:pPr>
       <w:r>
@@ -919,72 +959,180 @@
           <w:szCs w:val="32"/>
           <w:lang w:val="ru-RU"/>
         </w:rPr>
-        <w:t>Места</w:t>
-      </w:r>
-      <w:r>
-        <w:rPr>
-          <w:rFonts w:ascii="Roboto Light" w:hAnsi="Roboto Light"/>
-          <w:sz w:val="32"/>
-          <w:szCs w:val="32"/>
-          <w:lang w:val="ru-RU"/>
-        </w:rPr>
-        <w:t xml:space="preserve"> работы</w:t>
+        <w:t>Другие технологии и инструменты</w:t>
       </w:r>
     </w:p>
     <w:tbl>
       <w:tblPr>
+        <w:tblStyle w:val="a3"/>
         <w:tblW w:w="0" w:type="auto"/>
-        <w:tblInd w:w="250" w:type="dxa"/>
+        <w:tblInd w:w="96" w:type="dxa"/>
+        <w:tblBorders>
+          <w:top w:val="none" w:sz="0" w:space="0" w:color="auto"/>
+          <w:left w:val="none" w:sz="0" w:space="0" w:color="auto"/>
+          <w:bottom w:val="none" w:sz="0" w:space="0" w:color="auto"/>
+          <w:right w:val="none" w:sz="0" w:space="0" w:color="auto"/>
+          <w:insideH w:val="none" w:sz="0" w:space="0" w:color="auto"/>
+          <w:insideV w:val="none" w:sz="0" w:space="0" w:color="auto"/>
+        </w:tblBorders>
         <w:tblLook w:val="04A0" w:firstRow="1" w:lastRow="0" w:firstColumn="1" w:lastColumn="0" w:noHBand="0" w:noVBand="1"/>
       </w:tblPr>
       <w:tblGrid>
-        <w:gridCol w:w="1827"/>
-        <w:gridCol w:w="3220"/>
-        <w:gridCol w:w="275"/>
-        <w:gridCol w:w="236"/>
-        <w:gridCol w:w="1643"/>
-        <w:gridCol w:w="2330"/>
+        <w:gridCol w:w="3239"/>
+        <w:gridCol w:w="3219"/>
+        <w:gridCol w:w="3217"/>
       </w:tblGrid>
       <w:tr>
         <w:trPr>
-          <w:trHeight w:val="624"/>
+          <w:trHeight w:val="737"/>
         </w:trPr>
         <w:tc>
           <w:tcPr>
-            <w:tcW w:w="1827" w:type="dxa"/>
-            <w:vMerge w:val="restart"/>
-            <w:shd w:val="clear" w:color="auto" w:fill="029F9F"/>
+            <w:tcW w:w="3257" w:type="dxa"/>
+            <w:tcBorders>
+              <w:top w:val="single" w:sz="4" w:space="0" w:color="767171" w:themeColor="background2" w:themeShade="80"/>
+              <w:left w:val="single" w:sz="4" w:space="0" w:color="767171" w:themeColor="background2" w:themeShade="80"/>
+              <w:bottom w:val="single" w:sz="4" w:space="0" w:color="767171" w:themeColor="background2" w:themeShade="80"/>
+              <w:right w:val="single" w:sz="4" w:space="0" w:color="767171" w:themeColor="background2" w:themeShade="80"/>
+            </w:tcBorders>
+            <w:shd w:val="clear" w:color="auto" w:fill="FFFFFF" w:themeFill="background1"/>
             <w:vAlign w:val="center"/>
           </w:tcPr>
           <w:p>
             <w:pPr>
-              <w:spacing w:before="240" w:after="0"/>
+              <w:spacing w:after="0"/>
               <w:jc w:val="center"/>
               <w:rPr>
-                <w:rFonts w:ascii="Roboto Light" w:hAnsi="Roboto Light"/>
-                <w:sz w:val="28"/>
-                <w:szCs w:val="28"/>
+                <w:rFonts w:ascii="Roboto" w:hAnsi="Roboto"/>
+                <w:color w:val="222A35" w:themeColor="text2" w:themeShade="80"/>
+                <w:sz w:val="24"/>
+                <w:szCs w:val="24"/>
+                <w:lang w:val="ru-RU"/>
               </w:rPr>
             </w:pPr>
             <w:r>
               <w:rPr>
+                <w:rFonts w:ascii="Roboto" w:hAnsi="Roboto"/>
+                <w:color w:val="222A35" w:themeColor="text2" w:themeShade="80"/>
+                <w:sz w:val="24"/>
+                <w:szCs w:val="24"/>
+                <w:lang w:val="ru-RU"/>
+              </w:rPr>
+              <w:t>Языки программирования</w:t>
+            </w:r>
+          </w:p>
+        </w:tc>
+        <w:tc>
+          <w:tcPr>
+            <w:tcW w:w="3257" w:type="dxa"/>
+            <w:tcBorders>
+              <w:top w:val="single" w:sz="4" w:space="0" w:color="767171" w:themeColor="background2" w:themeShade="80"/>
+              <w:left w:val="single" w:sz="4" w:space="0" w:color="767171" w:themeColor="background2" w:themeShade="80"/>
+              <w:bottom w:val="single" w:sz="4" w:space="0" w:color="767171" w:themeColor="background2" w:themeShade="80"/>
+              <w:right w:val="single" w:sz="4" w:space="0" w:color="767171" w:themeColor="background2" w:themeShade="80"/>
+            </w:tcBorders>
+            <w:shd w:val="clear" w:color="auto" w:fill="FFFFFF" w:themeFill="background1"/>
+            <w:vAlign w:val="center"/>
+          </w:tcPr>
+          <w:p>
+            <w:pPr>
+              <w:spacing w:after="0"/>
+              <w:jc w:val="center"/>
+              <w:rPr>
+                <w:rFonts w:ascii="Roboto" w:hAnsi="Roboto"/>
+                <w:color w:val="222A35" w:themeColor="text2" w:themeShade="80"/>
+                <w:sz w:val="24"/>
+                <w:szCs w:val="24"/>
+                <w:lang w:val="ru-RU"/>
+              </w:rPr>
+            </w:pPr>
+            <w:r>
+              <w:rPr>
+                <w:rFonts w:ascii="Roboto" w:hAnsi="Roboto"/>
+                <w:color w:val="222A35" w:themeColor="text2" w:themeShade="80"/>
+                <w:sz w:val="24"/>
+                <w:szCs w:val="24"/>
+                <w:lang w:val="ru-RU"/>
+              </w:rPr>
+              <w:t>Стили и вёрстка</w:t>
+            </w:r>
+          </w:p>
+        </w:tc>
+        <w:tc>
+          <w:tcPr>
+            <w:tcW w:w="3257" w:type="dxa"/>
+            <w:tcBorders>
+              <w:top w:val="single" w:sz="4" w:space="0" w:color="767171" w:themeColor="background2" w:themeShade="80"/>
+              <w:left w:val="single" w:sz="4" w:space="0" w:color="767171" w:themeColor="background2" w:themeShade="80"/>
+              <w:bottom w:val="single" w:sz="4" w:space="0" w:color="767171" w:themeColor="background2" w:themeShade="80"/>
+              <w:right w:val="single" w:sz="4" w:space="0" w:color="767171" w:themeColor="background2" w:themeShade="80"/>
+            </w:tcBorders>
+            <w:shd w:val="clear" w:color="auto" w:fill="FFFFFF" w:themeFill="background1"/>
+            <w:vAlign w:val="center"/>
+          </w:tcPr>
+          <w:p>
+            <w:pPr>
+              <w:spacing w:after="0"/>
+              <w:jc w:val="center"/>
+              <w:rPr>
+                <w:rFonts w:ascii="Roboto" w:hAnsi="Roboto"/>
+                <w:color w:val="222A35" w:themeColor="text2" w:themeShade="80"/>
+                <w:sz w:val="24"/>
+                <w:szCs w:val="24"/>
+                <w:lang w:val="ru-RU"/>
+              </w:rPr>
+            </w:pPr>
+            <w:r>
+              <w:rPr>
+                <w:rFonts w:ascii="Roboto" w:hAnsi="Roboto"/>
+                <w:color w:val="222A35" w:themeColor="text2" w:themeShade="80"/>
+                <w:sz w:val="24"/>
+                <w:szCs w:val="24"/>
+                <w:lang w:val="ru-RU"/>
+              </w:rPr>
+              <w:t>Другое</w:t>
+            </w:r>
+          </w:p>
+        </w:tc>
+      </w:tr>
+      <w:tr>
+        <w:trPr>
+          <w:trHeight w:val="737"/>
+        </w:trPr>
+        <w:tc>
+          <w:tcPr>
+            <w:tcW w:w="3257" w:type="dxa"/>
+            <w:tcBorders>
+              <w:top w:val="single" w:sz="4" w:space="0" w:color="767171" w:themeColor="background2" w:themeShade="80"/>
+            </w:tcBorders>
+            <w:vAlign w:val="center"/>
+          </w:tcPr>
+          <w:p>
+            <w:pPr>
+              <w:spacing w:before="120" w:after="0"/>
+              <w:rPr>
+                <w:rFonts w:ascii="Roboto Light" w:hAnsi="Roboto Light"/>
+                <w:sz w:val="24"/>
+                <w:szCs w:val="24"/>
+              </w:rPr>
+            </w:pPr>
+            <w:r>
+              <w:rPr>
                 <w:noProof/>
               </w:rPr>
               <w:drawing>
-                <wp:anchor distT="0" distB="0" distL="114300" distR="114300" simplePos="0" relativeHeight="251665920" behindDoc="0" locked="0" layoutInCell="1" allowOverlap="1" wp14:anchorId="4200D319" wp14:editId="55FED428">
-                  <wp:simplePos x="0" y="0"/>
+                <wp:anchor distT="0" distB="0" distL="114300" distR="114300" simplePos="0" relativeHeight="251673088" behindDoc="0" locked="0" layoutInCell="1" allowOverlap="1" wp14:anchorId="1A4B8A91" wp14:editId="4C21F16A">
+                  <wp:simplePos x="942975" y="5915025"/>
                   <wp:positionH relativeFrom="margin">
-                    <wp:posOffset>744855</wp:posOffset>
+                    <wp:align>left</wp:align>
                   </wp:positionH>
                   <wp:positionV relativeFrom="margin">
-                    <wp:posOffset>-56515</wp:posOffset>
+                    <wp:align>top</wp:align>
                   </wp:positionV>
-                  <wp:extent cx="142875" cy="142875"/>
+                  <wp:extent cx="295275" cy="295275"/>
                   <wp:effectExtent l="0" t="0" r="9525" b="9525"/>
-                  <wp:wrapNone/>
-                  <wp:docPr id="11" name="Рисунок 6">
-                    <a:hlinkClick xmlns:a="http://schemas.openxmlformats.org/drawingml/2006/main" r:id="rId20"/>
-                  </wp:docPr>
+                  <wp:wrapSquare wrapText="bothSides"/>
+                  <wp:docPr id="2" name="Рисунок 2"/>
                   <wp:cNvGraphicFramePr>
                     <a:graphicFrameLocks xmlns:a="http://schemas.openxmlformats.org/drawingml/2006/main" noChangeAspect="1"/>
                   </wp:cNvGraphicFramePr>
@@ -992,81 +1140,7 @@
                     <a:graphicData uri="http://schemas.openxmlformats.org/drawingml/2006/picture">
                       <pic:pic xmlns:pic="http://schemas.openxmlformats.org/drawingml/2006/picture">
                         <pic:nvPicPr>
-                          <pic:cNvPr id="0" name="Picture 6">
-                            <a:hlinkClick r:id="rId20"/>
-                          </pic:cNvPr>
-                          <pic:cNvPicPr>
-                            <a:picLocks noChangeAspect="1" noChangeArrowheads="1"/>
-                          </pic:cNvPicPr>
-                        </pic:nvPicPr>
-                        <pic:blipFill>
-                          <a:blip r:embed="rId21">
-                            <a:extLst>
-                              <a:ext uri="{28A0092B-C50C-407E-A947-70E740481C1C}">
-                                <a14:useLocalDpi xmlns:a14="http://schemas.microsoft.com/office/drawing/2010/main" val="0"/>
-                              </a:ext>
-                            </a:extLst>
-                          </a:blip>
-                          <a:srcRect/>
-                          <a:stretch>
-                            <a:fillRect/>
-                          </a:stretch>
-                        </pic:blipFill>
-                        <pic:spPr bwMode="auto">
-                          <a:xfrm>
-                            <a:off x="0" y="0"/>
-                            <a:ext cx="142875" cy="142875"/>
-                          </a:xfrm>
-                          <a:prstGeom prst="rect">
-                            <a:avLst/>
-                          </a:prstGeom>
-                          <a:noFill/>
-                          <a:ln>
-                            <a:noFill/>
-                          </a:ln>
-                        </pic:spPr>
-                      </pic:pic>
-                    </a:graphicData>
-                  </a:graphic>
-                  <wp14:sizeRelH relativeFrom="page">
-                    <wp14:pctWidth>0</wp14:pctWidth>
-                  </wp14:sizeRelH>
-                  <wp14:sizeRelV relativeFrom="page">
-                    <wp14:pctHeight>0</wp14:pctHeight>
-                  </wp14:sizeRelV>
-                </wp:anchor>
-              </w:drawing>
-            </w:r>
-            <w:r>
-              <w:rPr>
-                <w:rFonts w:ascii="Roboto Light" w:hAnsi="Roboto Light"/>
-                <w:noProof/>
-                <w:sz w:val="28"/>
-                <w:szCs w:val="28"/>
-              </w:rPr>
-              <w:drawing>
-                <wp:anchor distT="0" distB="0" distL="114300" distR="114300" simplePos="0" relativeHeight="251664896" behindDoc="0" locked="0" layoutInCell="1" allowOverlap="1" wp14:anchorId="766FC03D" wp14:editId="4FC4E17E">
-                  <wp:simplePos x="0" y="0"/>
-                  <wp:positionH relativeFrom="column">
-                    <wp:posOffset>57785</wp:posOffset>
-                  </wp:positionH>
-                  <wp:positionV relativeFrom="paragraph">
-                    <wp:posOffset>26035</wp:posOffset>
-                  </wp:positionV>
-                  <wp:extent cx="771525" cy="619125"/>
-                  <wp:effectExtent l="0" t="0" r="9525" b="9525"/>
-                  <wp:wrapNone/>
-                  <wp:docPr id="1" name="Рисунок 1">
-                    <a:hlinkClick xmlns:a="http://schemas.openxmlformats.org/drawingml/2006/main" r:id="rId20"/>
-                  </wp:docPr>
-                  <wp:cNvGraphicFramePr>
-                    <a:graphicFrameLocks xmlns:a="http://schemas.openxmlformats.org/drawingml/2006/main" noChangeAspect="1"/>
-                  </wp:cNvGraphicFramePr>
-                  <a:graphic xmlns:a="http://schemas.openxmlformats.org/drawingml/2006/main">
-                    <a:graphicData uri="http://schemas.openxmlformats.org/drawingml/2006/picture">
-                      <pic:pic xmlns:pic="http://schemas.openxmlformats.org/drawingml/2006/picture">
-                        <pic:nvPicPr>
-                          <pic:cNvPr id="0" name="Picture 1"/>
+                          <pic:cNvPr id="0" name="Picture 2"/>
                           <pic:cNvPicPr>
                             <a:picLocks noChangeAspect="1" noChangeArrowheads="1"/>
                           </pic:cNvPicPr>
@@ -1087,7 +1161,7 @@
                         <pic:spPr bwMode="auto">
                           <a:xfrm>
                             <a:off x="0" y="0"/>
-                            <a:ext cx="771525" cy="619125"/>
+                            <a:ext cx="295275" cy="295275"/>
                           </a:xfrm>
                           <a:prstGeom prst="rect">
                             <a:avLst/>
@@ -1100,619 +1174,986 @@
                       </pic:pic>
                     </a:graphicData>
                   </a:graphic>
-                  <wp14:sizeRelH relativeFrom="page">
+                </wp:anchor>
+              </w:drawing>
+            </w:r>
+            <w:r>
+              <w:rPr>
+                <w:rFonts w:ascii="Roboto Light" w:hAnsi="Roboto Light"/>
+                <w:sz w:val="24"/>
+                <w:szCs w:val="24"/>
+              </w:rPr>
+              <w:t>JS + ES2015-2018</w:t>
+            </w:r>
+          </w:p>
+        </w:tc>
+        <w:tc>
+          <w:tcPr>
+            <w:tcW w:w="3257" w:type="dxa"/>
+            <w:tcBorders>
+              <w:top w:val="single" w:sz="4" w:space="0" w:color="767171" w:themeColor="background2" w:themeShade="80"/>
+            </w:tcBorders>
+            <w:vAlign w:val="center"/>
+          </w:tcPr>
+          <w:p>
+            <w:pPr>
+              <w:spacing w:before="120" w:after="0"/>
+              <w:rPr>
+                <w:rFonts w:ascii="Roboto Light" w:hAnsi="Roboto Light"/>
+                <w:sz w:val="24"/>
+                <w:szCs w:val="24"/>
+              </w:rPr>
+            </w:pPr>
+            <w:r>
+              <w:rPr>
+                <w:noProof/>
+              </w:rPr>
+              <w:drawing>
+                <wp:anchor distT="0" distB="0" distL="114300" distR="114300" simplePos="0" relativeHeight="251676160" behindDoc="0" locked="0" layoutInCell="1" allowOverlap="1" wp14:anchorId="0F8A1511" wp14:editId="51743800">
+                  <wp:simplePos x="3000375" y="5924550"/>
+                  <wp:positionH relativeFrom="margin">
+                    <wp:align>left</wp:align>
+                  </wp:positionH>
+                  <wp:positionV relativeFrom="margin">
+                    <wp:align>top</wp:align>
+                  </wp:positionV>
+                  <wp:extent cx="381000" cy="285527"/>
+                  <wp:effectExtent l="0" t="0" r="0" b="635"/>
+                  <wp:wrapSquare wrapText="bothSides"/>
+                  <wp:docPr id="21" name="Рисунок 21"/>
+                  <wp:cNvGraphicFramePr>
+                    <a:graphicFrameLocks xmlns:a="http://schemas.openxmlformats.org/drawingml/2006/main" noChangeAspect="1"/>
+                  </wp:cNvGraphicFramePr>
+                  <a:graphic xmlns:a="http://schemas.openxmlformats.org/drawingml/2006/main">
+                    <a:graphicData uri="http://schemas.openxmlformats.org/drawingml/2006/picture">
+                      <pic:pic xmlns:pic="http://schemas.openxmlformats.org/drawingml/2006/picture">
+                        <pic:nvPicPr>
+                          <pic:cNvPr id="0" name="Picture 8"/>
+                          <pic:cNvPicPr>
+                            <a:picLocks noChangeAspect="1" noChangeArrowheads="1"/>
+                          </pic:cNvPicPr>
+                        </pic:nvPicPr>
+                        <pic:blipFill>
+                          <a:blip r:embed="rId23" cstate="print">
+                            <a:extLst>
+                              <a:ext uri="{28A0092B-C50C-407E-A947-70E740481C1C}">
+                                <a14:useLocalDpi xmlns:a14="http://schemas.microsoft.com/office/drawing/2010/main" val="0"/>
+                              </a:ext>
+                            </a:extLst>
+                          </a:blip>
+                          <a:srcRect/>
+                          <a:stretch>
+                            <a:fillRect/>
+                          </a:stretch>
+                        </pic:blipFill>
+                        <pic:spPr bwMode="auto">
+                          <a:xfrm>
+                            <a:off x="0" y="0"/>
+                            <a:ext cx="381000" cy="285527"/>
+                          </a:xfrm>
+                          <a:prstGeom prst="rect">
+                            <a:avLst/>
+                          </a:prstGeom>
+                          <a:noFill/>
+                          <a:ln>
+                            <a:noFill/>
+                          </a:ln>
+                        </pic:spPr>
+                      </pic:pic>
+                    </a:graphicData>
+                  </a:graphic>
+                </wp:anchor>
+              </w:drawing>
+            </w:r>
+            <w:r>
+              <w:rPr>
+                <w:rFonts w:ascii="Roboto Light" w:hAnsi="Roboto Light"/>
+                <w:sz w:val="24"/>
+                <w:szCs w:val="24"/>
+              </w:rPr>
+              <w:t>Sass +</w:t>
+            </w:r>
+            <w:r>
+              <w:rPr>
+                <w:rFonts w:ascii="Roboto Light" w:hAnsi="Roboto Light"/>
+                <w:sz w:val="24"/>
+                <w:szCs w:val="24"/>
+              </w:rPr>
+              <w:t xml:space="preserve"> S</w:t>
+            </w:r>
+            <w:r>
+              <w:rPr>
+                <w:rFonts w:ascii="Roboto Light" w:hAnsi="Roboto Light"/>
+                <w:sz w:val="24"/>
+                <w:szCs w:val="24"/>
+              </w:rPr>
+              <w:t xml:space="preserve">css + </w:t>
+            </w:r>
+            <w:r>
+              <w:rPr>
+                <w:rFonts w:ascii="Roboto Light" w:hAnsi="Roboto Light"/>
+                <w:sz w:val="24"/>
+                <w:szCs w:val="24"/>
+              </w:rPr>
+              <w:t>L</w:t>
+            </w:r>
+            <w:r>
+              <w:rPr>
+                <w:rFonts w:ascii="Roboto Light" w:hAnsi="Roboto Light"/>
+                <w:sz w:val="24"/>
+                <w:szCs w:val="24"/>
+              </w:rPr>
+              <w:t>ess</w:t>
+            </w:r>
+          </w:p>
+        </w:tc>
+        <w:tc>
+          <w:tcPr>
+            <w:tcW w:w="3257" w:type="dxa"/>
+            <w:tcBorders>
+              <w:top w:val="single" w:sz="4" w:space="0" w:color="767171" w:themeColor="background2" w:themeShade="80"/>
+            </w:tcBorders>
+            <w:vAlign w:val="center"/>
+          </w:tcPr>
+          <w:p>
+            <w:pPr>
+              <w:spacing w:before="120" w:after="0"/>
+              <w:rPr>
+                <w:rFonts w:ascii="Roboto Light" w:hAnsi="Roboto Light"/>
+                <w:sz w:val="24"/>
+                <w:szCs w:val="24"/>
+              </w:rPr>
+            </w:pPr>
+            <w:r>
+              <w:rPr>
+                <w:noProof/>
+              </w:rPr>
+              <w:drawing>
+                <wp:anchor distT="0" distB="0" distL="114300" distR="114300" simplePos="0" relativeHeight="251679232" behindDoc="0" locked="0" layoutInCell="1" allowOverlap="1" wp14:anchorId="197164A6" wp14:editId="57D433EC">
+                  <wp:simplePos x="5048250" y="5905500"/>
+                  <wp:positionH relativeFrom="margin">
+                    <wp:posOffset>10795</wp:posOffset>
+                  </wp:positionH>
+                  <wp:positionV relativeFrom="margin">
+                    <wp:posOffset>0</wp:posOffset>
+                  </wp:positionV>
+                  <wp:extent cx="276225" cy="276225"/>
+                  <wp:effectExtent l="0" t="0" r="9525" b="9525"/>
+                  <wp:wrapSquare wrapText="bothSides"/>
+                  <wp:docPr id="24" name="Рисунок 24"/>
+                  <wp:cNvGraphicFramePr>
+                    <a:graphicFrameLocks xmlns:a="http://schemas.openxmlformats.org/drawingml/2006/main" noChangeAspect="1"/>
+                  </wp:cNvGraphicFramePr>
+                  <a:graphic xmlns:a="http://schemas.openxmlformats.org/drawingml/2006/main">
+                    <a:graphicData uri="http://schemas.openxmlformats.org/drawingml/2006/picture">
+                      <pic:pic xmlns:pic="http://schemas.openxmlformats.org/drawingml/2006/picture">
+                        <pic:nvPicPr>
+                          <pic:cNvPr id="0" name="Picture 12"/>
+                          <pic:cNvPicPr>
+                            <a:picLocks noChangeAspect="1" noChangeArrowheads="1"/>
+                          </pic:cNvPicPr>
+                        </pic:nvPicPr>
+                        <pic:blipFill>
+                          <a:blip r:embed="rId24" cstate="print">
+                            <a:extLst>
+                              <a:ext uri="{28A0092B-C50C-407E-A947-70E740481C1C}">
+                                <a14:useLocalDpi xmlns:a14="http://schemas.microsoft.com/office/drawing/2010/main" val="0"/>
+                              </a:ext>
+                            </a:extLst>
+                          </a:blip>
+                          <a:srcRect/>
+                          <a:stretch>
+                            <a:fillRect/>
+                          </a:stretch>
+                        </pic:blipFill>
+                        <pic:spPr bwMode="auto">
+                          <a:xfrm>
+                            <a:off x="0" y="0"/>
+                            <a:ext cx="276225" cy="276225"/>
+                          </a:xfrm>
+                          <a:prstGeom prst="rect">
+                            <a:avLst/>
+                          </a:prstGeom>
+                          <a:noFill/>
+                          <a:ln>
+                            <a:noFill/>
+                          </a:ln>
+                        </pic:spPr>
+                      </pic:pic>
+                    </a:graphicData>
+                  </a:graphic>
+                  <wp14:sizeRelH relativeFrom="margin">
                     <wp14:pctWidth>0</wp14:pctWidth>
                   </wp14:sizeRelH>
-                  <wp14:sizeRelV relativeFrom="page">
+                  <wp14:sizeRelV relativeFrom="margin">
                     <wp14:pctHeight>0</wp14:pctHeight>
                   </wp14:sizeRelV>
                 </wp:anchor>
               </w:drawing>
             </w:r>
+            <w:r>
+              <w:rPr>
+                <w:rFonts w:ascii="Roboto Light" w:hAnsi="Roboto Light"/>
+                <w:sz w:val="24"/>
+                <w:szCs w:val="24"/>
+              </w:rPr>
+              <w:t>Git</w:t>
+            </w:r>
+          </w:p>
+        </w:tc>
+      </w:tr>
+      <w:tr>
+        <w:trPr>
+          <w:trHeight w:val="737"/>
+        </w:trPr>
+        <w:tc>
+          <w:tcPr>
+            <w:tcW w:w="3257" w:type="dxa"/>
+            <w:vAlign w:val="center"/>
+          </w:tcPr>
+          <w:p>
+            <w:pPr>
+              <w:spacing w:before="120" w:after="0"/>
+              <w:rPr>
+                <w:rFonts w:ascii="Roboto Light" w:hAnsi="Roboto Light"/>
+                <w:sz w:val="24"/>
+                <w:szCs w:val="24"/>
+              </w:rPr>
+            </w:pPr>
+            <w:r>
+              <w:rPr>
+                <w:noProof/>
+              </w:rPr>
+              <w:drawing>
+                <wp:anchor distT="0" distB="0" distL="114300" distR="114300" simplePos="0" relativeHeight="251674112" behindDoc="0" locked="0" layoutInCell="1" allowOverlap="1" wp14:anchorId="5F0100E5" wp14:editId="7207B4C2">
+                  <wp:simplePos x="942975" y="6286500"/>
+                  <wp:positionH relativeFrom="margin">
+                    <wp:align>left</wp:align>
+                  </wp:positionH>
+                  <wp:positionV relativeFrom="margin">
+                    <wp:align>top</wp:align>
+                  </wp:positionV>
+                  <wp:extent cx="295275" cy="295275"/>
+                  <wp:effectExtent l="0" t="0" r="9525" b="9525"/>
+                  <wp:wrapSquare wrapText="bothSides"/>
+                  <wp:docPr id="15" name="Рисунок 15"/>
+                  <wp:cNvGraphicFramePr>
+                    <a:graphicFrameLocks xmlns:a="http://schemas.openxmlformats.org/drawingml/2006/main" noChangeAspect="1"/>
+                  </wp:cNvGraphicFramePr>
+                  <a:graphic xmlns:a="http://schemas.openxmlformats.org/drawingml/2006/main">
+                    <a:graphicData uri="http://schemas.openxmlformats.org/drawingml/2006/picture">
+                      <pic:pic xmlns:pic="http://schemas.openxmlformats.org/drawingml/2006/picture">
+                        <pic:nvPicPr>
+                          <pic:cNvPr id="0" name="Picture 4"/>
+                          <pic:cNvPicPr>
+                            <a:picLocks noChangeAspect="1" noChangeArrowheads="1"/>
+                          </pic:cNvPicPr>
+                        </pic:nvPicPr>
+                        <pic:blipFill>
+                          <a:blip r:embed="rId25" cstate="print">
+                            <a:extLst>
+                              <a:ext uri="{28A0092B-C50C-407E-A947-70E740481C1C}">
+                                <a14:useLocalDpi xmlns:a14="http://schemas.microsoft.com/office/drawing/2010/main" val="0"/>
+                              </a:ext>
+                            </a:extLst>
+                          </a:blip>
+                          <a:srcRect/>
+                          <a:stretch>
+                            <a:fillRect/>
+                          </a:stretch>
+                        </pic:blipFill>
+                        <pic:spPr bwMode="auto">
+                          <a:xfrm>
+                            <a:off x="0" y="0"/>
+                            <a:ext cx="295275" cy="295275"/>
+                          </a:xfrm>
+                          <a:prstGeom prst="rect">
+                            <a:avLst/>
+                          </a:prstGeom>
+                          <a:noFill/>
+                          <a:ln>
+                            <a:noFill/>
+                          </a:ln>
+                        </pic:spPr>
+                      </pic:pic>
+                    </a:graphicData>
+                  </a:graphic>
+                  <wp14:sizeRelH relativeFrom="margin">
+                    <wp14:pctWidth>0</wp14:pctWidth>
+                  </wp14:sizeRelH>
+                  <wp14:sizeRelV relativeFrom="margin">
+                    <wp14:pctHeight>0</wp14:pctHeight>
+                  </wp14:sizeRelV>
+                </wp:anchor>
+              </w:drawing>
+            </w:r>
+            <w:r>
+              <w:rPr>
+                <w:rFonts w:ascii="Roboto Light" w:hAnsi="Roboto Light"/>
+                <w:sz w:val="24"/>
+                <w:szCs w:val="24"/>
+              </w:rPr>
+              <w:t>Typescript</w:t>
+            </w:r>
           </w:p>
         </w:tc>
         <w:tc>
           <w:tcPr>
-            <w:tcW w:w="3220" w:type="dxa"/>
-            <w:vMerge w:val="restart"/>
-            <w:shd w:val="clear" w:color="auto" w:fill="029F9F"/>
+            <w:tcW w:w="3257" w:type="dxa"/>
+            <w:vAlign w:val="center"/>
+          </w:tcPr>
+          <w:p>
+            <w:pPr>
+              <w:spacing w:before="180" w:after="0"/>
+              <w:ind w:left="782"/>
+              <w:rPr>
+                <w:rFonts w:ascii="Roboto Light" w:hAnsi="Roboto Light"/>
+                <w:sz w:val="24"/>
+                <w:szCs w:val="24"/>
+              </w:rPr>
+            </w:pPr>
+            <w:r>
+              <w:rPr>
+                <w:noProof/>
+              </w:rPr>
+              <w:drawing>
+                <wp:anchor distT="0" distB="0" distL="114300" distR="114300" simplePos="0" relativeHeight="251677184" behindDoc="0" locked="0" layoutInCell="1" allowOverlap="1" wp14:anchorId="07BC0F27" wp14:editId="6E3472F8">
+                  <wp:simplePos x="3000375" y="6276975"/>
+                  <wp:positionH relativeFrom="margin">
+                    <wp:align>left</wp:align>
+                  </wp:positionH>
+                  <wp:positionV relativeFrom="margin">
+                    <wp:align>top</wp:align>
+                  </wp:positionV>
+                  <wp:extent cx="221021" cy="390525"/>
+                  <wp:effectExtent l="0" t="0" r="7620" b="0"/>
+                  <wp:wrapSquare wrapText="bothSides"/>
+                  <wp:docPr id="22" name="Рисунок 22"/>
+                  <wp:cNvGraphicFramePr>
+                    <a:graphicFrameLocks xmlns:a="http://schemas.openxmlformats.org/drawingml/2006/main" noChangeAspect="1"/>
+                  </wp:cNvGraphicFramePr>
+                  <a:graphic xmlns:a="http://schemas.openxmlformats.org/drawingml/2006/main">
+                    <a:graphicData uri="http://schemas.openxmlformats.org/drawingml/2006/picture">
+                      <pic:pic xmlns:pic="http://schemas.openxmlformats.org/drawingml/2006/picture">
+                        <pic:nvPicPr>
+                          <pic:cNvPr id="1" name=""/>
+                          <pic:cNvPicPr/>
+                        </pic:nvPicPr>
+                        <pic:blipFill>
+                          <a:blip r:embed="rId26" cstate="print">
+                            <a:extLst>
+                              <a:ext uri="{28A0092B-C50C-407E-A947-70E740481C1C}">
+                                <a14:useLocalDpi xmlns:a14="http://schemas.microsoft.com/office/drawing/2010/main" val="0"/>
+                              </a:ext>
+                            </a:extLst>
+                          </a:blip>
+                          <a:stretch>
+                            <a:fillRect/>
+                          </a:stretch>
+                        </pic:blipFill>
+                        <pic:spPr>
+                          <a:xfrm>
+                            <a:off x="0" y="0"/>
+                            <a:ext cx="221021" cy="390525"/>
+                          </a:xfrm>
+                          <a:prstGeom prst="rect">
+                            <a:avLst/>
+                          </a:prstGeom>
+                        </pic:spPr>
+                      </pic:pic>
+                    </a:graphicData>
+                  </a:graphic>
+                </wp:anchor>
+              </w:drawing>
+            </w:r>
+            <w:r>
+              <w:rPr>
+                <w:rFonts w:ascii="Roboto Light" w:hAnsi="Roboto Light"/>
+                <w:sz w:val="24"/>
+                <w:szCs w:val="24"/>
+              </w:rPr>
+              <w:t>Gulp</w:t>
+            </w:r>
+          </w:p>
+        </w:tc>
+        <w:tc>
+          <w:tcPr>
+            <w:tcW w:w="3257" w:type="dxa"/>
+            <w:vAlign w:val="center"/>
+          </w:tcPr>
+          <w:p>
+            <w:pPr>
+              <w:spacing w:before="120" w:after="0"/>
+              <w:rPr>
+                <w:rFonts w:ascii="Roboto Light" w:hAnsi="Roboto Light"/>
+                <w:sz w:val="24"/>
+                <w:szCs w:val="24"/>
+              </w:rPr>
+            </w:pPr>
+            <w:r>
+              <w:rPr>
+                <w:noProof/>
+              </w:rPr>
+              <w:drawing>
+                <wp:anchor distT="0" distB="0" distL="114300" distR="114300" simplePos="0" relativeHeight="251680256" behindDoc="0" locked="0" layoutInCell="1" allowOverlap="1" wp14:anchorId="5DF3D535" wp14:editId="0B831E21">
+                  <wp:simplePos x="5048250" y="6276975"/>
+                  <wp:positionH relativeFrom="margin">
+                    <wp:align>left</wp:align>
+                  </wp:positionH>
+                  <wp:positionV relativeFrom="margin">
+                    <wp:align>top</wp:align>
+                  </wp:positionV>
+                  <wp:extent cx="305246" cy="333375"/>
+                  <wp:effectExtent l="0" t="0" r="0" b="0"/>
+                  <wp:wrapSquare wrapText="bothSides"/>
+                  <wp:docPr id="25" name="Рисунок 25"/>
+                  <wp:cNvGraphicFramePr>
+                    <a:graphicFrameLocks xmlns:a="http://schemas.openxmlformats.org/drawingml/2006/main" noChangeAspect="1"/>
+                  </wp:cNvGraphicFramePr>
+                  <a:graphic xmlns:a="http://schemas.openxmlformats.org/drawingml/2006/main">
+                    <a:graphicData uri="http://schemas.openxmlformats.org/drawingml/2006/picture">
+                      <pic:pic xmlns:pic="http://schemas.openxmlformats.org/drawingml/2006/picture">
+                        <pic:nvPicPr>
+                          <pic:cNvPr id="0" name="Picture 14"/>
+                          <pic:cNvPicPr>
+                            <a:picLocks noChangeAspect="1" noChangeArrowheads="1"/>
+                          </pic:cNvPicPr>
+                        </pic:nvPicPr>
+                        <pic:blipFill>
+                          <a:blip r:embed="rId27" cstate="print">
+                            <a:extLst>
+                              <a:ext uri="{28A0092B-C50C-407E-A947-70E740481C1C}">
+                                <a14:useLocalDpi xmlns:a14="http://schemas.microsoft.com/office/drawing/2010/main" val="0"/>
+                              </a:ext>
+                            </a:extLst>
+                          </a:blip>
+                          <a:srcRect/>
+                          <a:stretch>
+                            <a:fillRect/>
+                          </a:stretch>
+                        </pic:blipFill>
+                        <pic:spPr bwMode="auto">
+                          <a:xfrm>
+                            <a:off x="0" y="0"/>
+                            <a:ext cx="305246" cy="333375"/>
+                          </a:xfrm>
+                          <a:prstGeom prst="rect">
+                            <a:avLst/>
+                          </a:prstGeom>
+                          <a:noFill/>
+                          <a:ln>
+                            <a:noFill/>
+                          </a:ln>
+                        </pic:spPr>
+                      </pic:pic>
+                    </a:graphicData>
+                  </a:graphic>
+                </wp:anchor>
+              </w:drawing>
+            </w:r>
+            <w:r>
+              <w:rPr>
+                <w:rFonts w:ascii="Roboto Light" w:hAnsi="Roboto Light"/>
+                <w:sz w:val="24"/>
+                <w:szCs w:val="24"/>
+              </w:rPr>
+              <w:t>REST API</w:t>
+            </w:r>
+          </w:p>
+        </w:tc>
+      </w:tr>
+      <w:tr>
+        <w:trPr>
+          <w:trHeight w:val="737"/>
+        </w:trPr>
+        <w:tc>
+          <w:tcPr>
+            <w:tcW w:w="3257" w:type="dxa"/>
+            <w:vAlign w:val="center"/>
+          </w:tcPr>
+          <w:p>
+            <w:pPr>
+              <w:spacing w:before="120" w:after="0"/>
+              <w:ind w:left="697"/>
+              <w:rPr>
+                <w:rFonts w:ascii="Roboto Light" w:hAnsi="Roboto Light"/>
+                <w:sz w:val="24"/>
+                <w:szCs w:val="24"/>
+              </w:rPr>
+            </w:pPr>
+            <w:r>
+              <w:rPr>
+                <w:noProof/>
+              </w:rPr>
+              <w:drawing>
+                <wp:anchor distT="0" distB="0" distL="114300" distR="114300" simplePos="0" relativeHeight="251683328" behindDoc="0" locked="0" layoutInCell="1" allowOverlap="1" wp14:anchorId="5EA02053" wp14:editId="315BA776">
+                  <wp:simplePos x="942975" y="7019925"/>
+                  <wp:positionH relativeFrom="margin">
+                    <wp:posOffset>7620</wp:posOffset>
+                  </wp:positionH>
+                  <wp:positionV relativeFrom="margin">
+                    <wp:posOffset>57150</wp:posOffset>
+                  </wp:positionV>
+                  <wp:extent cx="259080" cy="316230"/>
+                  <wp:effectExtent l="0" t="0" r="7620" b="7620"/>
+                  <wp:wrapSquare wrapText="bothSides"/>
+                  <wp:docPr id="28" name="Рисунок 28"/>
+                  <wp:cNvGraphicFramePr>
+                    <a:graphicFrameLocks xmlns:a="http://schemas.openxmlformats.org/drawingml/2006/main" noChangeAspect="1"/>
+                  </wp:cNvGraphicFramePr>
+                  <a:graphic xmlns:a="http://schemas.openxmlformats.org/drawingml/2006/main">
+                    <a:graphicData uri="http://schemas.openxmlformats.org/drawingml/2006/picture">
+                      <pic:pic xmlns:pic="http://schemas.openxmlformats.org/drawingml/2006/picture">
+                        <pic:nvPicPr>
+                          <pic:cNvPr id="0" name="Picture 20"/>
+                          <pic:cNvPicPr>
+                            <a:picLocks noChangeAspect="1" noChangeArrowheads="1"/>
+                          </pic:cNvPicPr>
+                        </pic:nvPicPr>
+                        <pic:blipFill>
+                          <a:blip r:embed="rId28" cstate="print">
+                            <a:extLst>
+                              <a:ext uri="{28A0092B-C50C-407E-A947-70E740481C1C}">
+                                <a14:useLocalDpi xmlns:a14="http://schemas.microsoft.com/office/drawing/2010/main" val="0"/>
+                              </a:ext>
+                            </a:extLst>
+                          </a:blip>
+                          <a:srcRect/>
+                          <a:stretch>
+                            <a:fillRect/>
+                          </a:stretch>
+                        </pic:blipFill>
+                        <pic:spPr bwMode="auto">
+                          <a:xfrm>
+                            <a:off x="0" y="0"/>
+                            <a:ext cx="259080" cy="316230"/>
+                          </a:xfrm>
+                          <a:prstGeom prst="rect">
+                            <a:avLst/>
+                          </a:prstGeom>
+                          <a:noFill/>
+                          <a:ln>
+                            <a:noFill/>
+                          </a:ln>
+                        </pic:spPr>
+                      </pic:pic>
+                    </a:graphicData>
+                  </a:graphic>
+                  <wp14:sizeRelH relativeFrom="margin">
+                    <wp14:pctWidth>0</wp14:pctWidth>
+                  </wp14:sizeRelH>
+                  <wp14:sizeRelV relativeFrom="margin">
+                    <wp14:pctHeight>0</wp14:pctHeight>
+                  </wp14:sizeRelV>
+                </wp:anchor>
+              </w:drawing>
+            </w:r>
+            <w:r>
+              <w:rPr>
+                <w:rFonts w:ascii="Roboto Light" w:hAnsi="Roboto Light"/>
+                <w:sz w:val="24"/>
+                <w:szCs w:val="24"/>
+              </w:rPr>
+              <w:t>Babel</w:t>
+            </w:r>
+          </w:p>
+        </w:tc>
+        <w:tc>
+          <w:tcPr>
+            <w:tcW w:w="3257" w:type="dxa"/>
+            <w:vAlign w:val="center"/>
+          </w:tcPr>
+          <w:p>
+            <w:pPr>
+              <w:spacing w:before="120" w:after="0"/>
+              <w:rPr>
+                <w:rFonts w:ascii="Roboto Light" w:hAnsi="Roboto Light"/>
+                <w:sz w:val="24"/>
+                <w:szCs w:val="24"/>
+              </w:rPr>
+            </w:pPr>
+            <w:r>
+              <w:rPr>
+                <w:noProof/>
+              </w:rPr>
+              <w:drawing>
+                <wp:anchor distT="0" distB="0" distL="114300" distR="114300" simplePos="0" relativeHeight="251678208" behindDoc="0" locked="0" layoutInCell="1" allowOverlap="1" wp14:anchorId="59F0DEF9" wp14:editId="7EC3C9F7">
+                  <wp:simplePos x="3000375" y="6677025"/>
+                  <wp:positionH relativeFrom="margin">
+                    <wp:posOffset>-15875</wp:posOffset>
+                  </wp:positionH>
+                  <wp:positionV relativeFrom="margin">
+                    <wp:posOffset>9525</wp:posOffset>
+                  </wp:positionV>
+                  <wp:extent cx="396240" cy="333375"/>
+                  <wp:effectExtent l="0" t="0" r="3810" b="9525"/>
+                  <wp:wrapSquare wrapText="bothSides"/>
+                  <wp:docPr id="23" name="Рисунок 23"/>
+                  <wp:cNvGraphicFramePr>
+                    <a:graphicFrameLocks xmlns:a="http://schemas.openxmlformats.org/drawingml/2006/main" noChangeAspect="1"/>
+                  </wp:cNvGraphicFramePr>
+                  <a:graphic xmlns:a="http://schemas.openxmlformats.org/drawingml/2006/main">
+                    <a:graphicData uri="http://schemas.openxmlformats.org/drawingml/2006/picture">
+                      <pic:pic xmlns:pic="http://schemas.openxmlformats.org/drawingml/2006/picture">
+                        <pic:nvPicPr>
+                          <pic:cNvPr id="0" name="Picture 10"/>
+                          <pic:cNvPicPr>
+                            <a:picLocks noChangeAspect="1" noChangeArrowheads="1"/>
+                          </pic:cNvPicPr>
+                        </pic:nvPicPr>
+                        <pic:blipFill>
+                          <a:blip r:embed="rId29" cstate="print">
+                            <a:extLst>
+                              <a:ext uri="{28A0092B-C50C-407E-A947-70E740481C1C}">
+                                <a14:useLocalDpi xmlns:a14="http://schemas.microsoft.com/office/drawing/2010/main" val="0"/>
+                              </a:ext>
+                            </a:extLst>
+                          </a:blip>
+                          <a:srcRect/>
+                          <a:stretch>
+                            <a:fillRect/>
+                          </a:stretch>
+                        </pic:blipFill>
+                        <pic:spPr bwMode="auto">
+                          <a:xfrm>
+                            <a:off x="0" y="0"/>
+                            <a:ext cx="396240" cy="333375"/>
+                          </a:xfrm>
+                          <a:prstGeom prst="rect">
+                            <a:avLst/>
+                          </a:prstGeom>
+                          <a:noFill/>
+                          <a:ln>
+                            <a:noFill/>
+                          </a:ln>
+                        </pic:spPr>
+                      </pic:pic>
+                    </a:graphicData>
+                  </a:graphic>
+                  <wp14:sizeRelH relativeFrom="margin">
+                    <wp14:pctWidth>0</wp14:pctWidth>
+                  </wp14:sizeRelH>
+                  <wp14:sizeRelV relativeFrom="margin">
+                    <wp14:pctHeight>0</wp14:pctHeight>
+                  </wp14:sizeRelV>
+                </wp:anchor>
+              </w:drawing>
+            </w:r>
+            <w:r>
+              <w:rPr>
+                <w:rFonts w:ascii="Roboto Light" w:hAnsi="Roboto Light"/>
+                <w:sz w:val="24"/>
+                <w:szCs w:val="24"/>
+              </w:rPr>
+              <w:t>Bootstrap</w:t>
+            </w:r>
+          </w:p>
+        </w:tc>
+        <w:tc>
+          <w:tcPr>
+            <w:tcW w:w="3257" w:type="dxa"/>
+            <w:vAlign w:val="center"/>
+          </w:tcPr>
+          <w:p>
+            <w:pPr>
+              <w:spacing w:before="60" w:after="0"/>
+              <w:rPr>
+                <w:rFonts w:ascii="Roboto Light" w:hAnsi="Roboto Light"/>
+                <w:sz w:val="24"/>
+                <w:szCs w:val="24"/>
+              </w:rPr>
+            </w:pPr>
+            <w:r>
+              <w:rPr>
+                <w:noProof/>
+              </w:rPr>
+              <w:drawing>
+                <wp:anchor distT="0" distB="0" distL="114300" distR="114300" simplePos="0" relativeHeight="251681280" behindDoc="0" locked="0" layoutInCell="1" allowOverlap="1" wp14:anchorId="24F6E60B" wp14:editId="2EFD0E4E">
+                  <wp:simplePos x="5048250" y="6686550"/>
+                  <wp:positionH relativeFrom="margin">
+                    <wp:align>left</wp:align>
+                  </wp:positionH>
+                  <wp:positionV relativeFrom="margin">
+                    <wp:align>top</wp:align>
+                  </wp:positionV>
+                  <wp:extent cx="285750" cy="278651"/>
+                  <wp:effectExtent l="0" t="0" r="0" b="7620"/>
+                  <wp:wrapSquare wrapText="bothSides"/>
+                  <wp:docPr id="26" name="Рисунок 26"/>
+                  <wp:cNvGraphicFramePr>
+                    <a:graphicFrameLocks xmlns:a="http://schemas.openxmlformats.org/drawingml/2006/main" noChangeAspect="1"/>
+                  </wp:cNvGraphicFramePr>
+                  <a:graphic xmlns:a="http://schemas.openxmlformats.org/drawingml/2006/main">
+                    <a:graphicData uri="http://schemas.openxmlformats.org/drawingml/2006/picture">
+                      <pic:pic xmlns:pic="http://schemas.openxmlformats.org/drawingml/2006/picture">
+                        <pic:nvPicPr>
+                          <pic:cNvPr id="0" name="Picture 16"/>
+                          <pic:cNvPicPr>
+                            <a:picLocks noChangeAspect="1" noChangeArrowheads="1"/>
+                          </pic:cNvPicPr>
+                        </pic:nvPicPr>
+                        <pic:blipFill>
+                          <a:blip r:embed="rId30" cstate="print">
+                            <a:extLst>
+                              <a:ext uri="{28A0092B-C50C-407E-A947-70E740481C1C}">
+                                <a14:useLocalDpi xmlns:a14="http://schemas.microsoft.com/office/drawing/2010/main" val="0"/>
+                              </a:ext>
+                            </a:extLst>
+                          </a:blip>
+                          <a:srcRect/>
+                          <a:stretch>
+                            <a:fillRect/>
+                          </a:stretch>
+                        </pic:blipFill>
+                        <pic:spPr bwMode="auto">
+                          <a:xfrm>
+                            <a:off x="0" y="0"/>
+                            <a:ext cx="285750" cy="278651"/>
+                          </a:xfrm>
+                          <a:prstGeom prst="rect">
+                            <a:avLst/>
+                          </a:prstGeom>
+                          <a:noFill/>
+                          <a:ln>
+                            <a:noFill/>
+                          </a:ln>
+                        </pic:spPr>
+                      </pic:pic>
+                    </a:graphicData>
+                  </a:graphic>
+                </wp:anchor>
+              </w:drawing>
+            </w:r>
+            <w:r>
+              <w:rPr>
+                <w:rFonts w:ascii="Roboto Light" w:hAnsi="Roboto Light"/>
+                <w:sz w:val="24"/>
+                <w:szCs w:val="24"/>
+              </w:rPr>
+              <w:t>Photoshop</w:t>
+            </w:r>
+          </w:p>
+        </w:tc>
+      </w:tr>
+      <w:tr>
+        <w:trPr>
+          <w:trHeight w:val="737"/>
+        </w:trPr>
+        <w:tc>
+          <w:tcPr>
+            <w:tcW w:w="3257" w:type="dxa"/>
             <w:vAlign w:val="center"/>
           </w:tcPr>
           <w:p>
             <w:pPr>
               <w:spacing w:after="0"/>
               <w:rPr>
-                <w:rFonts w:ascii="Roboto" w:hAnsi="Roboto"/>
-                <w:color w:val="FFFFFF"/>
-                <w:sz w:val="24"/>
-                <w:szCs w:val="24"/>
-              </w:rPr>
-            </w:pPr>
-            <w:r>
-              <w:rPr>
-                <w:rFonts w:ascii="Roboto" w:hAnsi="Roboto"/>
-                <w:color w:val="FFFFFF"/>
-                <w:sz w:val="24"/>
-                <w:szCs w:val="24"/>
-              </w:rPr>
-              <w:t>F</w:t>
-            </w:r>
-            <w:r>
-              <w:rPr>
-                <w:rFonts w:ascii="Roboto" w:hAnsi="Roboto"/>
-                <w:color w:val="FFFFFF"/>
-                <w:sz w:val="24"/>
-                <w:szCs w:val="24"/>
-              </w:rPr>
-              <w:t>rontend developer</w:t>
-            </w:r>
-          </w:p>
-        </w:tc>
-        <w:tc>
-          <w:tcPr>
-            <w:tcW w:w="275" w:type="dxa"/>
-            <w:vMerge w:val="restart"/>
-            <w:tcBorders>
-              <w:right w:val="single" w:sz="48" w:space="0" w:color="FFFFFF"/>
-            </w:tcBorders>
-            <w:shd w:val="clear" w:color="auto" w:fill="auto"/>
-          </w:tcPr>
-          <w:p>
-            <w:pPr>
-              <w:spacing w:after="0"/>
-              <w:rPr>
-                <w:rFonts w:ascii="Roboto" w:hAnsi="Roboto"/>
-                <w:color w:val="FFFFFF"/>
-                <w:sz w:val="24"/>
-                <w:szCs w:val="24"/>
+                <w:rFonts w:ascii="Roboto Light" w:hAnsi="Roboto Light"/>
+                <w:sz w:val="24"/>
+                <w:szCs w:val="24"/>
+                <w:lang w:val="ru-RU"/>
               </w:rPr>
             </w:pPr>
           </w:p>
         </w:tc>
         <w:tc>
           <w:tcPr>
-            <w:tcW w:w="236" w:type="dxa"/>
-            <w:vMerge w:val="restart"/>
-            <w:tcBorders>
-              <w:left w:val="single" w:sz="48" w:space="0" w:color="FFFFFF"/>
-              <w:right w:val="single" w:sz="48" w:space="0" w:color="FFFFFF"/>
-            </w:tcBorders>
-            <w:shd w:val="clear" w:color="auto" w:fill="029F9F"/>
-            <w:vAlign w:val="bottom"/>
+            <w:tcW w:w="3257" w:type="dxa"/>
+            <w:vAlign w:val="center"/>
           </w:tcPr>
           <w:p>
             <w:pPr>
               <w:spacing w:after="0"/>
               <w:rPr>
-                <w:rFonts w:ascii="Roboto" w:hAnsi="Roboto"/>
-                <w:color w:val="FFFFFF"/>
-                <w:sz w:val="24"/>
-                <w:szCs w:val="24"/>
+                <w:rFonts w:ascii="Roboto Light" w:hAnsi="Roboto Light"/>
+                <w:sz w:val="24"/>
+                <w:szCs w:val="24"/>
+                <w:lang w:val="ru-RU"/>
               </w:rPr>
             </w:pPr>
           </w:p>
         </w:tc>
         <w:tc>
           <w:tcPr>
-            <w:tcW w:w="1643" w:type="dxa"/>
-            <w:tcBorders>
-              <w:left w:val="single" w:sz="48" w:space="0" w:color="FFFFFF"/>
-            </w:tcBorders>
-            <w:shd w:val="clear" w:color="auto" w:fill="auto"/>
-          </w:tcPr>
-          <w:p>
-            <w:pPr>
-              <w:spacing w:after="0"/>
-              <w:jc w:val="center"/>
-              <w:rPr>
-                <w:rFonts w:ascii="Roboto" w:hAnsi="Roboto"/>
-                <w:color w:val="3B3838"/>
-                <w:sz w:val="24"/>
-                <w:szCs w:val="24"/>
-                <w:lang w:val="ru-RU"/>
-              </w:rPr>
-            </w:pPr>
-            <w:r>
-              <w:rPr>
-                <w:rFonts w:ascii="Roboto" w:hAnsi="Roboto"/>
-                <w:color w:val="3B3838"/>
-                <w:sz w:val="24"/>
-                <w:szCs w:val="24"/>
-                <w:lang w:val="ru-RU"/>
-              </w:rPr>
-              <w:t>Март 2019</w:t>
-            </w:r>
-          </w:p>
-          <w:p>
-            <w:pPr>
-              <w:spacing w:after="0"/>
-              <w:jc w:val="center"/>
-              <w:rPr>
-                <w:rFonts w:ascii="Roboto" w:hAnsi="Roboto"/>
-                <w:color w:val="3B3838"/>
-                <w:sz w:val="24"/>
-                <w:szCs w:val="24"/>
-                <w:lang w:val="ru-RU"/>
-              </w:rPr>
-            </w:pPr>
-          </w:p>
-        </w:tc>
-        <w:tc>
-          <w:tcPr>
-            <w:tcW w:w="2330" w:type="dxa"/>
-            <w:vMerge w:val="restart"/>
-            <w:shd w:val="clear" w:color="auto" w:fill="auto"/>
+            <w:tcW w:w="3257" w:type="dxa"/>
             <w:vAlign w:val="center"/>
           </w:tcPr>
           <w:p>
             <w:pPr>
-              <w:spacing w:after="0"/>
-              <w:rPr>
-                <w:rFonts w:ascii="Roboto" w:hAnsi="Roboto"/>
-                <w:color w:val="3B3838"/>
-                <w:sz w:val="24"/>
-                <w:szCs w:val="24"/>
-                <w:lang w:val="ru-RU"/>
+              <w:spacing w:before="120" w:after="0"/>
+              <w:rPr>
+                <w:rFonts w:ascii="Roboto Light" w:hAnsi="Roboto Light"/>
+                <w:sz w:val="24"/>
+                <w:szCs w:val="24"/>
               </w:rPr>
             </w:pPr>
             <w:r>
               <w:rPr>
-                <w:rFonts w:ascii="Roboto" w:hAnsi="Roboto"/>
-                <w:color w:val="3B3838"/>
-                <w:sz w:val="24"/>
-                <w:szCs w:val="24"/>
-              </w:rPr>
-              <w:t>~</w:t>
-            </w:r>
-            <w:r>
-              <w:rPr>
-                <w:rFonts w:ascii="Roboto" w:hAnsi="Roboto"/>
-                <w:color w:val="3B3838"/>
-                <w:sz w:val="24"/>
-                <w:szCs w:val="24"/>
-                <w:lang w:val="ru-RU"/>
-              </w:rPr>
-              <w:t>1</w:t>
-            </w:r>
-            <w:r>
-              <w:rPr>
-                <w:rFonts w:ascii="Roboto" w:hAnsi="Roboto"/>
-                <w:color w:val="3B3838"/>
-                <w:sz w:val="24"/>
-                <w:szCs w:val="24"/>
-                <w:lang w:val="ru-RU"/>
-              </w:rPr>
-              <w:t xml:space="preserve"> год</w:t>
-            </w:r>
-          </w:p>
-        </w:tc>
-      </w:tr>
-      <w:tr>
-        <w:trPr>
-          <w:trHeight w:val="666"/>
-        </w:trPr>
-        <w:tc>
-          <w:tcPr>
-            <w:tcW w:w="1827" w:type="dxa"/>
-            <w:vMerge/>
-            <w:shd w:val="clear" w:color="auto" w:fill="029F9F"/>
-            <w:vAlign w:val="center"/>
-          </w:tcPr>
-          <w:p>
-            <w:pPr>
-              <w:spacing w:after="100" w:afterAutospacing="1"/>
-              <w:jc w:val="center"/>
-              <w:rPr>
-                <w:rFonts w:ascii="Roboto Light" w:hAnsi="Roboto Light"/>
-                <w:sz w:val="28"/>
-                <w:szCs w:val="28"/>
-              </w:rPr>
-            </w:pPr>
-          </w:p>
-        </w:tc>
-        <w:tc>
-          <w:tcPr>
-            <w:tcW w:w="3220" w:type="dxa"/>
-            <w:vMerge/>
-            <w:shd w:val="clear" w:color="auto" w:fill="029F9F"/>
-            <w:vAlign w:val="center"/>
-          </w:tcPr>
-          <w:p>
-            <w:pPr>
-              <w:spacing w:after="0"/>
-              <w:jc w:val="center"/>
-              <w:rPr>
-                <w:rFonts w:ascii="Roboto" w:hAnsi="Roboto"/>
-                <w:color w:val="FFFFFF"/>
-                <w:sz w:val="24"/>
-                <w:szCs w:val="24"/>
-              </w:rPr>
-            </w:pPr>
-          </w:p>
-        </w:tc>
-        <w:tc>
-          <w:tcPr>
-            <w:tcW w:w="275" w:type="dxa"/>
-            <w:vMerge/>
-            <w:tcBorders>
-              <w:right w:val="single" w:sz="48" w:space="0" w:color="FFFFFF"/>
-            </w:tcBorders>
-            <w:shd w:val="clear" w:color="auto" w:fill="auto"/>
-          </w:tcPr>
-          <w:p>
-            <w:pPr>
-              <w:spacing w:after="0"/>
-              <w:rPr>
-                <w:rFonts w:ascii="Roboto" w:hAnsi="Roboto"/>
-                <w:color w:val="FFFFFF"/>
-                <w:sz w:val="24"/>
-                <w:szCs w:val="24"/>
-              </w:rPr>
-            </w:pPr>
-          </w:p>
-        </w:tc>
-        <w:tc>
-          <w:tcPr>
-            <w:tcW w:w="236" w:type="dxa"/>
-            <w:vMerge/>
-            <w:tcBorders>
-              <w:top w:val="single" w:sz="48" w:space="0" w:color="FFFFFF"/>
-              <w:left w:val="single" w:sz="48" w:space="0" w:color="FFFFFF"/>
-              <w:bottom w:val="single" w:sz="48" w:space="0" w:color="FFFFFF"/>
-              <w:right w:val="single" w:sz="48" w:space="0" w:color="FFFFFF"/>
-            </w:tcBorders>
-            <w:shd w:val="clear" w:color="auto" w:fill="029F9F"/>
-            <w:vAlign w:val="bottom"/>
-          </w:tcPr>
-          <w:p>
-            <w:pPr>
-              <w:spacing w:after="0"/>
-              <w:rPr>
-                <w:rFonts w:ascii="Roboto" w:hAnsi="Roboto"/>
-                <w:color w:val="FFFFFF"/>
-                <w:sz w:val="24"/>
-                <w:szCs w:val="24"/>
-              </w:rPr>
-            </w:pPr>
-          </w:p>
-        </w:tc>
-        <w:tc>
-          <w:tcPr>
-            <w:tcW w:w="1643" w:type="dxa"/>
-            <w:tcBorders>
-              <w:left w:val="single" w:sz="48" w:space="0" w:color="FFFFFF"/>
-            </w:tcBorders>
-            <w:shd w:val="clear" w:color="auto" w:fill="auto"/>
-            <w:vAlign w:val="bottom"/>
-          </w:tcPr>
-          <w:p>
-            <w:pPr>
-              <w:spacing w:after="0"/>
-              <w:jc w:val="center"/>
-              <w:rPr>
-                <w:rFonts w:ascii="Roboto" w:hAnsi="Roboto"/>
-                <w:color w:val="3B3838"/>
-                <w:sz w:val="24"/>
-                <w:szCs w:val="24"/>
-                <w:lang w:val="ru-RU"/>
-              </w:rPr>
-            </w:pPr>
-            <w:r>
-              <w:rPr>
-                <w:rFonts w:ascii="Roboto" w:hAnsi="Roboto"/>
-                <w:color w:val="3B3838"/>
-                <w:sz w:val="24"/>
-                <w:szCs w:val="24"/>
-                <w:lang w:val="ru-RU"/>
-              </w:rPr>
-              <w:t>Сейчас</w:t>
-            </w:r>
-          </w:p>
-        </w:tc>
-        <w:tc>
-          <w:tcPr>
-            <w:tcW w:w="2330" w:type="dxa"/>
-            <w:vMerge/>
-            <w:shd w:val="clear" w:color="auto" w:fill="auto"/>
-          </w:tcPr>
-          <w:p>
-            <w:pPr>
-              <w:spacing w:after="0"/>
-              <w:jc w:val="center"/>
-              <w:rPr>
-                <w:rFonts w:ascii="Roboto" w:hAnsi="Roboto"/>
-                <w:color w:val="3B3838"/>
-                <w:sz w:val="24"/>
-                <w:szCs w:val="24"/>
-                <w:lang w:val="ru-RU"/>
-              </w:rPr>
-            </w:pPr>
-          </w:p>
-        </w:tc>
-      </w:tr>
-      <w:tr>
-        <w:trPr>
-          <w:trHeight w:val="1247"/>
-        </w:trPr>
-        <w:tc>
-          <w:tcPr>
-            <w:tcW w:w="1827" w:type="dxa"/>
-            <w:shd w:val="clear" w:color="auto" w:fill="D9D9D9"/>
-            <w:vAlign w:val="center"/>
-          </w:tcPr>
-          <w:p>
-            <w:pPr>
-              <w:spacing w:after="100" w:afterAutospacing="1"/>
-              <w:jc w:val="center"/>
-              <w:rPr>
-                <w:rFonts w:ascii="Roboto Light" w:hAnsi="Roboto Light"/>
-                <w:sz w:val="28"/>
-                <w:szCs w:val="28"/>
-              </w:rPr>
-            </w:pPr>
-          </w:p>
-        </w:tc>
-        <w:tc>
-          <w:tcPr>
-            <w:tcW w:w="3220" w:type="dxa"/>
-            <w:shd w:val="clear" w:color="auto" w:fill="D9D9D9"/>
-            <w:vAlign w:val="center"/>
-          </w:tcPr>
-          <w:p>
-            <w:pPr>
-              <w:spacing w:after="0"/>
-              <w:rPr>
-                <w:rFonts w:ascii="Roboto" w:hAnsi="Roboto"/>
-                <w:color w:val="FFFFFF"/>
-                <w:sz w:val="24"/>
-                <w:szCs w:val="24"/>
-                <w:lang w:val="ru-RU"/>
-              </w:rPr>
-            </w:pPr>
-          </w:p>
-        </w:tc>
-        <w:tc>
-          <w:tcPr>
-            <w:tcW w:w="275" w:type="dxa"/>
-            <w:tcBorders>
-              <w:right w:val="single" w:sz="48" w:space="0" w:color="FFFFFF"/>
-            </w:tcBorders>
-            <w:shd w:val="clear" w:color="auto" w:fill="auto"/>
-          </w:tcPr>
-          <w:p>
-            <w:pPr>
-              <w:spacing w:after="0"/>
-              <w:rPr>
-                <w:rFonts w:ascii="Roboto" w:hAnsi="Roboto"/>
-                <w:color w:val="FFFFFF"/>
-                <w:sz w:val="24"/>
-                <w:szCs w:val="24"/>
-              </w:rPr>
-            </w:pPr>
-          </w:p>
-        </w:tc>
-        <w:tc>
-          <w:tcPr>
-            <w:tcW w:w="236" w:type="dxa"/>
-            <w:tcBorders>
-              <w:top w:val="single" w:sz="48" w:space="0" w:color="FFFFFF"/>
-              <w:left w:val="single" w:sz="48" w:space="0" w:color="FFFFFF"/>
-              <w:right w:val="single" w:sz="48" w:space="0" w:color="FFFFFF"/>
-            </w:tcBorders>
-            <w:shd w:val="clear" w:color="auto" w:fill="D9D9D9"/>
-            <w:vAlign w:val="bottom"/>
-          </w:tcPr>
-          <w:p>
-            <w:pPr>
-              <w:spacing w:after="0" w:line="240" w:lineRule="auto"/>
-              <w:rPr>
-                <w:rFonts w:ascii="Roboto" w:hAnsi="Roboto"/>
-                <w:color w:val="FFFFFF"/>
-                <w:sz w:val="24"/>
-                <w:szCs w:val="24"/>
-              </w:rPr>
-            </w:pPr>
-          </w:p>
-        </w:tc>
-        <w:tc>
-          <w:tcPr>
-            <w:tcW w:w="1643" w:type="dxa"/>
-            <w:tcBorders>
-              <w:left w:val="single" w:sz="48" w:space="0" w:color="FFFFFF"/>
-            </w:tcBorders>
-            <w:shd w:val="clear" w:color="auto" w:fill="auto"/>
-            <w:vAlign w:val="bottom"/>
-          </w:tcPr>
-          <w:p>
-            <w:pPr>
-              <w:spacing w:after="0"/>
-              <w:jc w:val="center"/>
-              <w:rPr>
-                <w:rFonts w:ascii="Roboto" w:hAnsi="Roboto"/>
-                <w:color w:val="3B3838"/>
-                <w:sz w:val="24"/>
-                <w:szCs w:val="24"/>
-                <w:lang w:val="ru-RU"/>
-              </w:rPr>
-            </w:pPr>
-            <w:r>
-              <w:rPr>
-                <w:rFonts w:ascii="Roboto" w:hAnsi="Roboto"/>
-                <w:color w:val="3B3838"/>
-                <w:sz w:val="24"/>
-                <w:szCs w:val="24"/>
-                <w:lang w:val="ru-RU"/>
-              </w:rPr>
-              <w:t>Будущее</w:t>
-            </w:r>
-          </w:p>
-        </w:tc>
-        <w:tc>
-          <w:tcPr>
-            <w:tcW w:w="2330" w:type="dxa"/>
-            <w:shd w:val="clear" w:color="auto" w:fill="auto"/>
-          </w:tcPr>
-          <w:p>
-            <w:pPr>
-              <w:spacing w:after="0"/>
-              <w:jc w:val="center"/>
-              <w:rPr>
-                <w:rFonts w:ascii="Roboto" w:hAnsi="Roboto"/>
-                <w:color w:val="3B3838"/>
-                <w:sz w:val="24"/>
-                <w:szCs w:val="24"/>
-                <w:lang w:val="ru-RU"/>
-              </w:rPr>
-            </w:pPr>
-          </w:p>
-        </w:tc>
-      </w:tr>
-      <w:tr>
-        <w:trPr>
-          <w:trHeight w:val="1417"/>
-        </w:trPr>
-        <w:tc>
-          <w:tcPr>
-            <w:tcW w:w="1827" w:type="dxa"/>
-            <w:shd w:val="clear" w:color="auto" w:fill="F2F2F2"/>
-            <w:vAlign w:val="center"/>
-          </w:tcPr>
-          <w:p>
-            <w:pPr>
-              <w:spacing w:after="100" w:afterAutospacing="1"/>
-              <w:jc w:val="center"/>
-              <w:rPr>
-                <w:rFonts w:ascii="Roboto Light" w:hAnsi="Roboto Light"/>
-                <w:sz w:val="28"/>
-                <w:szCs w:val="28"/>
-              </w:rPr>
-            </w:pPr>
-          </w:p>
-        </w:tc>
-        <w:tc>
-          <w:tcPr>
-            <w:tcW w:w="3220" w:type="dxa"/>
-            <w:shd w:val="clear" w:color="auto" w:fill="F2F2F2"/>
-            <w:vAlign w:val="center"/>
-          </w:tcPr>
-          <w:p>
-            <w:pPr>
-              <w:spacing w:after="0"/>
-              <w:jc w:val="center"/>
-              <w:rPr>
-                <w:rFonts w:ascii="Roboto" w:hAnsi="Roboto"/>
-                <w:color w:val="FFFFFF"/>
-                <w:sz w:val="24"/>
-                <w:szCs w:val="24"/>
-              </w:rPr>
-            </w:pPr>
-          </w:p>
-        </w:tc>
-        <w:tc>
-          <w:tcPr>
-            <w:tcW w:w="275" w:type="dxa"/>
-            <w:tcBorders>
-              <w:right w:val="single" w:sz="48" w:space="0" w:color="FFFFFF"/>
-            </w:tcBorders>
-            <w:shd w:val="clear" w:color="auto" w:fill="auto"/>
-          </w:tcPr>
-          <w:p>
-            <w:pPr>
-              <w:spacing w:after="0"/>
-              <w:rPr>
-                <w:rFonts w:ascii="Roboto" w:hAnsi="Roboto"/>
-                <w:color w:val="FFFFFF"/>
-                <w:sz w:val="24"/>
-                <w:szCs w:val="24"/>
-              </w:rPr>
-            </w:pPr>
-          </w:p>
-        </w:tc>
-        <w:tc>
-          <w:tcPr>
-            <w:tcW w:w="236" w:type="dxa"/>
-            <w:tcBorders>
-              <w:left w:val="single" w:sz="48" w:space="0" w:color="FFFFFF"/>
-              <w:right w:val="single" w:sz="48" w:space="0" w:color="FFFFFF"/>
-            </w:tcBorders>
-            <w:shd w:val="clear" w:color="auto" w:fill="F2F2F2"/>
-            <w:vAlign w:val="bottom"/>
-          </w:tcPr>
-          <w:p>
-            <w:pPr>
-              <w:spacing w:after="0"/>
-              <w:rPr>
-                <w:rFonts w:ascii="Roboto" w:hAnsi="Roboto"/>
-                <w:color w:val="FFFFFF"/>
-                <w:sz w:val="24"/>
-                <w:szCs w:val="24"/>
-              </w:rPr>
-            </w:pPr>
-          </w:p>
-        </w:tc>
-        <w:tc>
-          <w:tcPr>
-            <w:tcW w:w="1643" w:type="dxa"/>
-            <w:tcBorders>
-              <w:left w:val="single" w:sz="48" w:space="0" w:color="FFFFFF"/>
-            </w:tcBorders>
-            <w:shd w:val="clear" w:color="auto" w:fill="auto"/>
-            <w:vAlign w:val="bottom"/>
-          </w:tcPr>
-          <w:p>
-            <w:pPr>
-              <w:spacing w:after="0"/>
-              <w:jc w:val="center"/>
-              <w:rPr>
-                <w:rFonts w:ascii="Roboto" w:hAnsi="Roboto"/>
-                <w:color w:val="3B3838"/>
-                <w:sz w:val="24"/>
-                <w:szCs w:val="24"/>
-                <w:lang w:val="ru-RU"/>
-              </w:rPr>
-            </w:pPr>
-            <w:r>
-              <w:rPr>
-                <w:rFonts w:ascii="Roboto" w:hAnsi="Roboto"/>
-                <w:color w:val="3B3838"/>
-                <w:sz w:val="24"/>
-                <w:szCs w:val="24"/>
-                <w:lang w:val="ru-RU"/>
-              </w:rPr>
-              <w:t>Далекое будущее</w:t>
-            </w:r>
-          </w:p>
-        </w:tc>
-        <w:tc>
-          <w:tcPr>
-            <w:tcW w:w="2330" w:type="dxa"/>
-            <w:shd w:val="clear" w:color="auto" w:fill="auto"/>
-          </w:tcPr>
-          <w:p>
-            <w:pPr>
-              <w:spacing w:after="0"/>
-              <w:jc w:val="center"/>
-              <w:rPr>
-                <w:rFonts w:ascii="Roboto" w:hAnsi="Roboto"/>
-                <w:color w:val="3B3838"/>
-                <w:sz w:val="24"/>
-                <w:szCs w:val="24"/>
-                <w:lang w:val="ru-RU"/>
-              </w:rPr>
-            </w:pPr>
+                <w:noProof/>
+              </w:rPr>
+              <w:drawing>
+                <wp:anchor distT="0" distB="0" distL="114300" distR="114300" simplePos="0" relativeHeight="251682304" behindDoc="0" locked="0" layoutInCell="1" allowOverlap="1" wp14:anchorId="106A9104" wp14:editId="3FA85C79">
+                  <wp:simplePos x="5048250" y="7038975"/>
+                  <wp:positionH relativeFrom="margin">
+                    <wp:align>left</wp:align>
+                  </wp:positionH>
+                  <wp:positionV relativeFrom="margin">
+                    <wp:align>top</wp:align>
+                  </wp:positionV>
+                  <wp:extent cx="304800" cy="343437"/>
+                  <wp:effectExtent l="0" t="0" r="0" b="0"/>
+                  <wp:wrapSquare wrapText="bothSides"/>
+                  <wp:docPr id="27" name="Рисунок 27"/>
+                  <wp:cNvGraphicFramePr>
+                    <a:graphicFrameLocks xmlns:a="http://schemas.openxmlformats.org/drawingml/2006/main" noChangeAspect="1"/>
+                  </wp:cNvGraphicFramePr>
+                  <a:graphic xmlns:a="http://schemas.openxmlformats.org/drawingml/2006/main">
+                    <a:graphicData uri="http://schemas.openxmlformats.org/drawingml/2006/picture">
+                      <pic:pic xmlns:pic="http://schemas.openxmlformats.org/drawingml/2006/picture">
+                        <pic:nvPicPr>
+                          <pic:cNvPr id="0" name="Picture 18"/>
+                          <pic:cNvPicPr>
+                            <a:picLocks noChangeAspect="1" noChangeArrowheads="1"/>
+                          </pic:cNvPicPr>
+                        </pic:nvPicPr>
+                        <pic:blipFill>
+                          <a:blip r:embed="rId31" cstate="print">
+                            <a:extLst>
+                              <a:ext uri="{28A0092B-C50C-407E-A947-70E740481C1C}">
+                                <a14:useLocalDpi xmlns:a14="http://schemas.microsoft.com/office/drawing/2010/main" val="0"/>
+                              </a:ext>
+                            </a:extLst>
+                          </a:blip>
+                          <a:srcRect/>
+                          <a:stretch>
+                            <a:fillRect/>
+                          </a:stretch>
+                        </pic:blipFill>
+                        <pic:spPr bwMode="auto">
+                          <a:xfrm>
+                            <a:off x="0" y="0"/>
+                            <a:ext cx="304800" cy="343437"/>
+                          </a:xfrm>
+                          <a:prstGeom prst="rect">
+                            <a:avLst/>
+                          </a:prstGeom>
+                          <a:noFill/>
+                          <a:ln>
+                            <a:noFill/>
+                          </a:ln>
+                        </pic:spPr>
+                      </pic:pic>
+                    </a:graphicData>
+                  </a:graphic>
+                </wp:anchor>
+              </w:drawing>
+            </w:r>
+            <w:r>
+              <w:rPr>
+                <w:rFonts w:ascii="Roboto Light" w:hAnsi="Roboto Light"/>
+                <w:sz w:val="24"/>
+                <w:szCs w:val="24"/>
+              </w:rPr>
+              <w:t>WebPack</w:t>
+            </w:r>
           </w:p>
         </w:tc>
       </w:tr>
     </w:tbl>
     <w:p>
       <w:pPr>
+        <w:spacing w:after="0"/>
+        <w:ind w:left="96"/>
+        <w:rPr>
+          <w:rFonts w:ascii="Roboto Light" w:hAnsi="Roboto Light"/>
+          <w:sz w:val="24"/>
+          <w:szCs w:val="24"/>
+          <w:lang w:val="ru-RU"/>
+        </w:rPr>
+        <w:sectPr>
+          <w:type w:val="continuous"/>
+          <w:pgSz w:w="12240" w:h="15840" w:code="1"/>
+          <w:pgMar w:top="851" w:right="1183" w:bottom="851" w:left="1276" w:header="720" w:footer="720" w:gutter="0"/>
+          <w:cols w:space="720"/>
+          <w:titlePg/>
+          <w:docGrid w:linePitch="360"/>
+        </w:sectPr>
+      </w:pPr>
+    </w:p>
+    <w:p>
+      <w:pPr>
+        <w:spacing w:after="0"/>
+        <w:ind w:left="96"/>
+        <w:rPr>
+          <w:rFonts w:ascii="Roboto Light" w:hAnsi="Roboto Light"/>
+          <w:sz w:val="24"/>
+          <w:szCs w:val="24"/>
+          <w:lang w:val="ru-RU"/>
+        </w:rPr>
+      </w:pPr>
+      <w:r>
         <w:rPr>
           <w:rFonts w:ascii="Roboto Light" w:hAnsi="Roboto Light"/>
           <w:sz w:val="32"/>
           <w:szCs w:val="32"/>
           <w:lang w:val="ru-RU"/>
         </w:rPr>
-      </w:pPr>
+        <w:drawing>
+          <wp:anchor distT="0" distB="0" distL="114300" distR="114300" simplePos="0" relativeHeight="251685376" behindDoc="0" locked="0" layoutInCell="1" allowOverlap="1" wp14:anchorId="60F1DE1B" wp14:editId="1419EEEE">
+            <wp:simplePos x="0" y="0"/>
+            <wp:positionH relativeFrom="margin">
+              <wp:posOffset>1975401</wp:posOffset>
+            </wp:positionH>
+            <wp:positionV relativeFrom="margin">
+              <wp:posOffset>8989695</wp:posOffset>
+            </wp:positionV>
+            <wp:extent cx="2164715" cy="394335"/>
+            <wp:effectExtent l="0" t="0" r="6985" b="5715"/>
+            <wp:wrapSquare wrapText="bothSides"/>
+            <wp:docPr id="35" name="Рисунок 35"/>
+            <wp:cNvGraphicFramePr>
+              <a:graphicFrameLocks xmlns:a="http://schemas.openxmlformats.org/drawingml/2006/main" noChangeAspect="1"/>
+            </wp:cNvGraphicFramePr>
+            <a:graphic xmlns:a="http://schemas.openxmlformats.org/drawingml/2006/main">
+              <a:graphicData uri="http://schemas.openxmlformats.org/drawingml/2006/picture">
+                <pic:pic xmlns:pic="http://schemas.openxmlformats.org/drawingml/2006/picture">
+                  <pic:nvPicPr>
+                    <pic:cNvPr id="1" name=""/>
+                    <pic:cNvPicPr/>
+                  </pic:nvPicPr>
+                  <pic:blipFill>
+                    <a:blip r:embed="rId32">
+                      <a:extLst>
+                        <a:ext uri="{28A0092B-C50C-407E-A947-70E740481C1C}">
+                          <a14:useLocalDpi xmlns:a14="http://schemas.microsoft.com/office/drawing/2010/main" val="0"/>
+                        </a:ext>
+                      </a:extLst>
+                    </a:blip>
+                    <a:stretch>
+                      <a:fillRect/>
+                    </a:stretch>
+                  </pic:blipFill>
+                  <pic:spPr>
+                    <a:xfrm>
+                      <a:off x="0" y="0"/>
+                      <a:ext cx="2164715" cy="394335"/>
+                    </a:xfrm>
+                    <a:prstGeom prst="rect">
+                      <a:avLst/>
+                    </a:prstGeom>
+                  </pic:spPr>
+                </pic:pic>
+              </a:graphicData>
+            </a:graphic>
+            <wp14:sizeRelH relativeFrom="margin">
+              <wp14:pctWidth>0</wp14:pctWidth>
+            </wp14:sizeRelH>
+            <wp14:sizeRelV relativeFrom="margin">
+              <wp14:pctHeight>0</wp14:pctHeight>
+            </wp14:sizeRelV>
+          </wp:anchor>
+        </w:drawing>
+      </w:r>
       <w:r>
         <w:rPr>
           <w:noProof/>
@@ -1720,13 +2161,13 @@
         <mc:AlternateContent>
           <mc:Choice Requires="wps">
             <w:drawing>
-              <wp:anchor distT="45720" distB="45720" distL="114300" distR="114300" simplePos="0" relativeHeight="251663872" behindDoc="0" locked="0" layoutInCell="1" allowOverlap="1" wp14:anchorId="34AF3CC6" wp14:editId="5C9E0C91">
+              <wp:anchor distT="45720" distB="45720" distL="114300" distR="114300" simplePos="0" relativeHeight="251663872" behindDoc="0" locked="0" layoutInCell="1" allowOverlap="1" wp14:anchorId="34AF3CC6" wp14:editId="34C2A887">
                 <wp:simplePos x="0" y="0"/>
                 <wp:positionH relativeFrom="column">
-                  <wp:posOffset>2952115</wp:posOffset>
+                  <wp:posOffset>2713990</wp:posOffset>
                 </wp:positionH>
                 <wp:positionV relativeFrom="paragraph">
-                  <wp:posOffset>557530</wp:posOffset>
+                  <wp:posOffset>4227830</wp:posOffset>
                 </wp:positionV>
                 <wp:extent cx="430530" cy="302260"/>
                 <wp:effectExtent l="0" t="0" r="7620" b="2540"/>
@@ -1813,7 +2254,7 @@
                 <v:stroke joinstyle="miter"/>
                 <v:path gradientshapeok="t" o:connecttype="rect"/>
               </v:shapetype>
-              <v:shape id="Надпись 2" o:spid="_x0000_s1027" type="#_x0000_t202" style="position:absolute;margin-left:232.45pt;margin-top:43.9pt;width:33.9pt;height:23.8pt;z-index:251663872;visibility:visible;mso-wrap-style:square;mso-width-percent:0;mso-height-percent:0;mso-wrap-distance-left:9pt;mso-wrap-distance-top:3.6pt;mso-wrap-distance-right:9pt;mso-wrap-distance-bottom:3.6pt;mso-position-horizontal:absolute;mso-position-horizontal-relative:text;mso-position-vertical:absolute;mso-position-vertical-relative:text;mso-width-percent:0;mso-height-percent:0;mso-width-relative:margin;mso-height-relative:margin;v-text-anchor:top" o:gfxdata="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" stroked="f">
+              <v:shape id="Надпись 2" o:spid="_x0000_s1027" type="#_x0000_t202" style="position:absolute;left:0;text-align:left;margin-left:213.7pt;margin-top:332.9pt;width:33.9pt;height:23.8pt;z-index:251663872;visibility:visible;mso-wrap-style:square;mso-width-percent:0;mso-height-percent:0;mso-wrap-distance-left:9pt;mso-wrap-distance-top:3.6pt;mso-wrap-distance-right:9pt;mso-wrap-distance-bottom:3.6pt;mso-position-horizontal:absolute;mso-position-horizontal-relative:text;mso-position-vertical:absolute;mso-position-vertical-relative:text;mso-width-percent:0;mso-height-percent:0;mso-width-relative:margin;mso-height-relative:margin;v-text-anchor:top" o:gfxdata="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" stroked="f">
                 <v:textbox style="layout-flow:vertical">
                   <w:txbxContent>
                     <w:p>
@@ -1850,13 +2291,13 @@
         <mc:AlternateContent>
           <mc:Choice Requires="wps">
             <w:drawing>
-              <wp:anchor distT="45720" distB="45720" distL="114300" distR="114300" simplePos="0" relativeHeight="251661824" behindDoc="0" locked="0" layoutInCell="1" allowOverlap="1" wp14:anchorId="41BB57D7" wp14:editId="48212071">
+              <wp:anchor distT="45720" distB="45720" distL="114300" distR="114300" simplePos="0" relativeHeight="251661824" behindDoc="0" locked="0" layoutInCell="1" allowOverlap="1" wp14:anchorId="41BB57D7" wp14:editId="1D6648FD">
                 <wp:simplePos x="0" y="0"/>
                 <wp:positionH relativeFrom="column">
-                  <wp:posOffset>2713990</wp:posOffset>
+                  <wp:posOffset>2456815</wp:posOffset>
                 </wp:positionH>
                 <wp:positionV relativeFrom="paragraph">
-                  <wp:posOffset>307340</wp:posOffset>
+                  <wp:posOffset>3996055</wp:posOffset>
                 </wp:positionV>
                 <wp:extent cx="914400" cy="334010"/>
                 <wp:effectExtent l="0" t="0" r="0" b="0"/>
@@ -1940,7 +2381,7 @@
           </mc:Choice>
           <mc:Fallback>
             <w:pict>
-              <v:shape w14:anchorId="41BB57D7" id="_x0000_s1028" type="#_x0000_t202" style="position:absolute;margin-left:213.7pt;margin-top:24.2pt;width:1in;height:26.3pt;z-index:251661824;visibility:visible;mso-wrap-style:square;mso-width-percent:0;mso-height-percent:0;mso-wrap-distance-left:9pt;mso-wrap-distance-top:3.6pt;mso-wrap-distance-right:9pt;mso-wrap-distance-bottom:3.6pt;mso-position-horizontal:absolute;mso-position-horizontal-relative:text;mso-position-vertical:absolute;mso-position-vertical-relative:text;mso-width-percent:0;mso-height-percent:0;mso-width-relative:margin;mso-height-relative:margin;v-text-anchor:top" o:gfxdata="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" stroked="f">
+              <v:shape w14:anchorId="41BB57D7" id="_x0000_s1028" type="#_x0000_t202" style="position:absolute;left:0;text-align:left;margin-left:193.45pt;margin-top:314.65pt;width:1in;height:26.3pt;z-index:251661824;visibility:visible;mso-wrap-style:square;mso-width-percent:0;mso-height-percent:0;mso-wrap-distance-left:9pt;mso-wrap-distance-top:3.6pt;mso-wrap-distance-right:9pt;mso-wrap-distance-bottom:3.6pt;mso-position-horizontal:absolute;mso-position-horizontal-relative:text;mso-position-vertical:absolute;mso-position-vertical-relative:text;mso-width-percent:0;mso-height-percent:0;mso-width-relative:margin;mso-height-relative:margin;v-text-anchor:top" o:gfxdata="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" stroked="f">
                 <v:textbox>
                   <w:txbxContent>
                     <w:p>
@@ -1972,6 +2413,1134 @@
         </mc:AlternateContent>
       </w:r>
     </w:p>
+    <w:p>
+      <w:pPr>
+        <w:keepNext/>
+        <w:pageBreakBefore/>
+        <w:spacing w:before="360"/>
+        <w:ind w:left="96"/>
+        <w:rPr>
+          <w:rFonts w:ascii="Roboto Light" w:hAnsi="Roboto Light"/>
+          <w:sz w:val="32"/>
+          <w:szCs w:val="32"/>
+          <w:lang w:val="ru-RU"/>
+        </w:rPr>
+      </w:pPr>
+      <w:r>
+        <w:rPr>
+          <w:rFonts w:ascii="Roboto" w:hAnsi="Roboto"/>
+          <w:sz w:val="24"/>
+          <w:szCs w:val="24"/>
+        </w:rPr>
+        <w:lastRenderedPageBreak/>
+        <w:drawing>
+          <wp:anchor distT="0" distB="0" distL="114300" distR="114300" simplePos="0" relativeHeight="251684352" behindDoc="0" locked="0" layoutInCell="1" allowOverlap="1" wp14:anchorId="680148E6" wp14:editId="38A9EB4A">
+            <wp:simplePos x="0" y="0"/>
+            <wp:positionH relativeFrom="margin">
+              <wp:posOffset>2609850</wp:posOffset>
+            </wp:positionH>
+            <wp:positionV relativeFrom="margin">
+              <wp:posOffset>8971915</wp:posOffset>
+            </wp:positionV>
+            <wp:extent cx="876300" cy="423545"/>
+            <wp:effectExtent l="0" t="0" r="6350" b="0"/>
+            <wp:wrapSquare wrapText="bothSides"/>
+            <wp:docPr id="33" name="Рисунок 33"/>
+            <wp:cNvGraphicFramePr>
+              <a:graphicFrameLocks xmlns:a="http://schemas.openxmlformats.org/drawingml/2006/main" noChangeAspect="1"/>
+            </wp:cNvGraphicFramePr>
+            <a:graphic xmlns:a="http://schemas.openxmlformats.org/drawingml/2006/main">
+              <a:graphicData uri="http://schemas.openxmlformats.org/drawingml/2006/picture">
+                <pic:pic xmlns:pic="http://schemas.openxmlformats.org/drawingml/2006/picture">
+                  <pic:nvPicPr>
+                    <pic:cNvPr id="1" name=""/>
+                    <pic:cNvPicPr/>
+                  </pic:nvPicPr>
+                  <pic:blipFill rotWithShape="1">
+                    <a:blip r:embed="rId33">
+                      <a:extLst>
+                        <a:ext uri="{28A0092B-C50C-407E-A947-70E740481C1C}">
+                          <a14:useLocalDpi xmlns:a14="http://schemas.microsoft.com/office/drawing/2010/main" val="0"/>
+                        </a:ext>
+                      </a:extLst>
+                    </a:blip>
+                    <a:srcRect t="5315"/>
+                    <a:stretch/>
+                  </pic:blipFill>
+                  <pic:spPr bwMode="auto">
+                    <a:xfrm>
+                      <a:off x="0" y="0"/>
+                      <a:ext cx="876300" cy="423545"/>
+                    </a:xfrm>
+                    <a:prstGeom prst="rect">
+                      <a:avLst/>
+                    </a:prstGeom>
+                    <a:ln>
+                      <a:noFill/>
+                    </a:ln>
+                    <a:extLst>
+                      <a:ext uri="{53640926-AAD7-44D8-BBD7-CCE9431645EC}">
+                        <a14:shadowObscured xmlns:a14="http://schemas.microsoft.com/office/drawing/2010/main"/>
+                      </a:ext>
+                    </a:extLst>
+                  </pic:spPr>
+                </pic:pic>
+              </a:graphicData>
+            </a:graphic>
+            <wp14:sizeRelH relativeFrom="margin">
+              <wp14:pctWidth>0</wp14:pctWidth>
+            </wp14:sizeRelH>
+            <wp14:sizeRelV relativeFrom="margin">
+              <wp14:pctHeight>0</wp14:pctHeight>
+            </wp14:sizeRelV>
+          </wp:anchor>
+        </w:drawing>
+      </w:r>
+      <w:r>
+        <w:rPr>
+          <w:rFonts w:ascii="Roboto Light" w:hAnsi="Roboto Light"/>
+          <w:sz w:val="32"/>
+          <w:szCs w:val="32"/>
+          <w:lang w:val="ru-RU"/>
+        </w:rPr>
+        <w:t>Места</w:t>
+      </w:r>
+      <w:r>
+        <w:rPr>
+          <w:rFonts w:ascii="Roboto Light" w:hAnsi="Roboto Light"/>
+          <w:sz w:val="32"/>
+          <w:szCs w:val="32"/>
+          <w:lang w:val="ru-RU"/>
+        </w:rPr>
+        <w:t xml:space="preserve"> работы</w:t>
+      </w:r>
+      <w:r>
+        <w:rPr>
+          <w:rFonts w:ascii="Roboto Light" w:hAnsi="Roboto Light"/>
+          <w:sz w:val="32"/>
+          <w:szCs w:val="32"/>
+          <w:lang w:val="ru-RU"/>
+        </w:rPr>
+        <w:t xml:space="preserve"> </w:t>
+      </w:r>
+    </w:p>
+    <w:tbl>
+      <w:tblPr>
+        <w:tblW w:w="0" w:type="auto"/>
+        <w:tblInd w:w="142" w:type="dxa"/>
+        <w:tblLook w:val="0600" w:firstRow="0" w:lastRow="0" w:firstColumn="0" w:lastColumn="0" w:noHBand="1" w:noVBand="1"/>
+      </w:tblPr>
+      <w:tblGrid>
+        <w:gridCol w:w="1559"/>
+        <w:gridCol w:w="4395"/>
+        <w:gridCol w:w="283"/>
+        <w:gridCol w:w="236"/>
+        <w:gridCol w:w="1984"/>
+        <w:gridCol w:w="1077"/>
+      </w:tblGrid>
+      <w:tr>
+        <w:trPr>
+          <w:trHeight w:val="624"/>
+        </w:trPr>
+        <w:tc>
+          <w:tcPr>
+            <w:tcW w:w="1559" w:type="dxa"/>
+            <w:vMerge w:val="restart"/>
+            <w:shd w:val="clear" w:color="auto" w:fill="029F9F"/>
+            <w:vAlign w:val="center"/>
+          </w:tcPr>
+          <w:p>
+            <w:pPr>
+              <w:spacing w:before="240" w:after="0"/>
+              <w:jc w:val="center"/>
+              <w:rPr>
+                <w:rFonts w:ascii="Roboto Light" w:hAnsi="Roboto Light"/>
+                <w:sz w:val="28"/>
+                <w:szCs w:val="28"/>
+              </w:rPr>
+            </w:pPr>
+            <w:r>
+              <w:rPr>
+                <w:rFonts w:ascii="Roboto Light" w:hAnsi="Roboto Light"/>
+                <w:noProof/>
+                <w:sz w:val="28"/>
+                <w:szCs w:val="28"/>
+              </w:rPr>
+              <w:drawing>
+                <wp:anchor distT="0" distB="0" distL="114300" distR="114300" simplePos="0" relativeHeight="251664896" behindDoc="0" locked="0" layoutInCell="1" allowOverlap="1" wp14:anchorId="766FC03D" wp14:editId="728C85BF">
+                  <wp:simplePos x="0" y="0"/>
+                  <wp:positionH relativeFrom="column">
+                    <wp:posOffset>139700</wp:posOffset>
+                  </wp:positionH>
+                  <wp:positionV relativeFrom="paragraph">
+                    <wp:posOffset>43180</wp:posOffset>
+                  </wp:positionV>
+                  <wp:extent cx="685800" cy="549910"/>
+                  <wp:effectExtent l="0" t="0" r="0" b="2540"/>
+                  <wp:wrapNone/>
+                  <wp:docPr id="1" name="Рисунок 1">
+                    <a:hlinkClick xmlns:a="http://schemas.openxmlformats.org/drawingml/2006/main" r:id="rId34"/>
+                  </wp:docPr>
+                  <wp:cNvGraphicFramePr>
+                    <a:graphicFrameLocks xmlns:a="http://schemas.openxmlformats.org/drawingml/2006/main" noChangeAspect="1"/>
+                  </wp:cNvGraphicFramePr>
+                  <a:graphic xmlns:a="http://schemas.openxmlformats.org/drawingml/2006/main">
+                    <a:graphicData uri="http://schemas.openxmlformats.org/drawingml/2006/picture">
+                      <pic:pic xmlns:pic="http://schemas.openxmlformats.org/drawingml/2006/picture">
+                        <pic:nvPicPr>
+                          <pic:cNvPr id="0" name="Picture 1"/>
+                          <pic:cNvPicPr>
+                            <a:picLocks noChangeAspect="1" noChangeArrowheads="1"/>
+                          </pic:cNvPicPr>
+                        </pic:nvPicPr>
+                        <pic:blipFill>
+                          <a:blip r:embed="rId35" cstate="print">
+                            <a:extLst>
+                              <a:ext uri="{28A0092B-C50C-407E-A947-70E740481C1C}">
+                                <a14:useLocalDpi xmlns:a14="http://schemas.microsoft.com/office/drawing/2010/main" val="0"/>
+                              </a:ext>
+                            </a:extLst>
+                          </a:blip>
+                          <a:srcRect/>
+                          <a:stretch>
+                            <a:fillRect/>
+                          </a:stretch>
+                        </pic:blipFill>
+                        <pic:spPr bwMode="auto">
+                          <a:xfrm>
+                            <a:off x="0" y="0"/>
+                            <a:ext cx="685800" cy="549910"/>
+                          </a:xfrm>
+                          <a:prstGeom prst="rect">
+                            <a:avLst/>
+                          </a:prstGeom>
+                          <a:noFill/>
+                          <a:ln>
+                            <a:noFill/>
+                          </a:ln>
+                        </pic:spPr>
+                      </pic:pic>
+                    </a:graphicData>
+                  </a:graphic>
+                  <wp14:sizeRelH relativeFrom="page">
+                    <wp14:pctWidth>0</wp14:pctWidth>
+                  </wp14:sizeRelH>
+                  <wp14:sizeRelV relativeFrom="page">
+                    <wp14:pctHeight>0</wp14:pctHeight>
+                  </wp14:sizeRelV>
+                </wp:anchor>
+              </w:drawing>
+            </w:r>
+            <w:r>
+              <w:rPr>
+                <w:noProof/>
+              </w:rPr>
+              <w:drawing>
+                <wp:anchor distT="0" distB="0" distL="114300" distR="114300" simplePos="0" relativeHeight="251665920" behindDoc="0" locked="0" layoutInCell="1" allowOverlap="1" wp14:anchorId="4200D319" wp14:editId="5FBA11BA">
+                  <wp:simplePos x="0" y="0"/>
+                  <wp:positionH relativeFrom="margin">
+                    <wp:posOffset>744855</wp:posOffset>
+                  </wp:positionH>
+                  <wp:positionV relativeFrom="margin">
+                    <wp:posOffset>-56515</wp:posOffset>
+                  </wp:positionV>
+                  <wp:extent cx="142875" cy="142875"/>
+                  <wp:effectExtent l="0" t="0" r="9525" b="9525"/>
+                  <wp:wrapNone/>
+                  <wp:docPr id="11" name="Рисунок 6">
+                    <a:hlinkClick xmlns:a="http://schemas.openxmlformats.org/drawingml/2006/main" r:id="rId34"/>
+                  </wp:docPr>
+                  <wp:cNvGraphicFramePr>
+                    <a:graphicFrameLocks xmlns:a="http://schemas.openxmlformats.org/drawingml/2006/main" noChangeAspect="1"/>
+                  </wp:cNvGraphicFramePr>
+                  <a:graphic xmlns:a="http://schemas.openxmlformats.org/drawingml/2006/main">
+                    <a:graphicData uri="http://schemas.openxmlformats.org/drawingml/2006/picture">
+                      <pic:pic xmlns:pic="http://schemas.openxmlformats.org/drawingml/2006/picture">
+                        <pic:nvPicPr>
+                          <pic:cNvPr id="0" name="Picture 6">
+                            <a:hlinkClick r:id="rId34"/>
+                          </pic:cNvPr>
+                          <pic:cNvPicPr>
+                            <a:picLocks noChangeAspect="1" noChangeArrowheads="1"/>
+                          </pic:cNvPicPr>
+                        </pic:nvPicPr>
+                        <pic:blipFill>
+                          <a:blip r:embed="rId36">
+                            <a:extLst>
+                              <a:ext uri="{28A0092B-C50C-407E-A947-70E740481C1C}">
+                                <a14:useLocalDpi xmlns:a14="http://schemas.microsoft.com/office/drawing/2010/main" val="0"/>
+                              </a:ext>
+                            </a:extLst>
+                          </a:blip>
+                          <a:srcRect/>
+                          <a:stretch>
+                            <a:fillRect/>
+                          </a:stretch>
+                        </pic:blipFill>
+                        <pic:spPr bwMode="auto">
+                          <a:xfrm>
+                            <a:off x="0" y="0"/>
+                            <a:ext cx="142875" cy="142875"/>
+                          </a:xfrm>
+                          <a:prstGeom prst="rect">
+                            <a:avLst/>
+                          </a:prstGeom>
+                          <a:noFill/>
+                          <a:ln>
+                            <a:noFill/>
+                          </a:ln>
+                        </pic:spPr>
+                      </pic:pic>
+                    </a:graphicData>
+                  </a:graphic>
+                  <wp14:sizeRelH relativeFrom="page">
+                    <wp14:pctWidth>0</wp14:pctWidth>
+                  </wp14:sizeRelH>
+                  <wp14:sizeRelV relativeFrom="page">
+                    <wp14:pctHeight>0</wp14:pctHeight>
+                  </wp14:sizeRelV>
+                </wp:anchor>
+              </w:drawing>
+            </w:r>
+          </w:p>
+        </w:tc>
+        <w:tc>
+          <w:tcPr>
+            <w:tcW w:w="4395" w:type="dxa"/>
+            <w:shd w:val="clear" w:color="auto" w:fill="029F9F"/>
+            <w:vAlign w:val="center"/>
+          </w:tcPr>
+          <w:p>
+            <w:pPr>
+              <w:spacing w:after="0"/>
+              <w:rPr>
+                <w:rFonts w:ascii="Roboto" w:hAnsi="Roboto"/>
+                <w:color w:val="FFFFFF"/>
+                <w:sz w:val="30"/>
+                <w:szCs w:val="30"/>
+              </w:rPr>
+            </w:pPr>
+            <w:r>
+              <w:rPr>
+                <w:rFonts w:ascii="Roboto" w:hAnsi="Roboto"/>
+                <w:color w:val="FFFFFF"/>
+                <w:sz w:val="30"/>
+                <w:szCs w:val="30"/>
+              </w:rPr>
+              <w:t>F</w:t>
+            </w:r>
+            <w:r>
+              <w:rPr>
+                <w:rFonts w:ascii="Roboto" w:hAnsi="Roboto"/>
+                <w:color w:val="FFFFFF"/>
+                <w:sz w:val="30"/>
+                <w:szCs w:val="30"/>
+              </w:rPr>
+              <w:t>rontend developer</w:t>
+            </w:r>
+          </w:p>
+        </w:tc>
+        <w:tc>
+          <w:tcPr>
+            <w:tcW w:w="283" w:type="dxa"/>
+            <w:vMerge w:val="restart"/>
+            <w:shd w:val="clear" w:color="auto" w:fill="auto"/>
+          </w:tcPr>
+          <w:p>
+            <w:pPr>
+              <w:spacing w:after="0"/>
+              <w:rPr>
+                <w:rFonts w:ascii="Roboto" w:hAnsi="Roboto"/>
+                <w:color w:val="FFFFFF"/>
+                <w:sz w:val="24"/>
+                <w:szCs w:val="24"/>
+              </w:rPr>
+            </w:pPr>
+          </w:p>
+        </w:tc>
+        <w:tc>
+          <w:tcPr>
+            <w:tcW w:w="236" w:type="dxa"/>
+            <w:vMerge w:val="restart"/>
+            <w:shd w:val="clear" w:color="auto" w:fill="029F9F"/>
+            <w:vAlign w:val="bottom"/>
+          </w:tcPr>
+          <w:p>
+            <w:pPr>
+              <w:spacing w:after="0"/>
+              <w:rPr>
+                <w:rFonts w:ascii="Roboto" w:hAnsi="Roboto"/>
+                <w:color w:val="FFFFFF"/>
+                <w:sz w:val="24"/>
+                <w:szCs w:val="24"/>
+              </w:rPr>
+            </w:pPr>
+          </w:p>
+        </w:tc>
+        <w:tc>
+          <w:tcPr>
+            <w:tcW w:w="1984" w:type="dxa"/>
+            <w:shd w:val="clear" w:color="auto" w:fill="auto"/>
+          </w:tcPr>
+          <w:p>
+            <w:pPr>
+              <w:spacing w:after="0"/>
+              <w:jc w:val="center"/>
+              <w:rPr>
+                <w:rFonts w:ascii="Roboto" w:hAnsi="Roboto"/>
+                <w:color w:val="3B3838"/>
+                <w:sz w:val="24"/>
+                <w:szCs w:val="24"/>
+                <w:lang w:val="ru-RU"/>
+              </w:rPr>
+            </w:pPr>
+            <w:r>
+              <w:rPr>
+                <w:rFonts w:ascii="Roboto" w:hAnsi="Roboto"/>
+                <w:color w:val="3B3838"/>
+                <w:sz w:val="24"/>
+                <w:szCs w:val="24"/>
+                <w:lang w:val="ru-RU"/>
+              </w:rPr>
+              <w:t>Март 2019</w:t>
+            </w:r>
+          </w:p>
+          <w:p>
+            <w:pPr>
+              <w:spacing w:after="0"/>
+              <w:jc w:val="center"/>
+              <w:rPr>
+                <w:rFonts w:ascii="Roboto" w:hAnsi="Roboto"/>
+                <w:color w:val="3B3838"/>
+                <w:sz w:val="24"/>
+                <w:szCs w:val="24"/>
+                <w:lang w:val="ru-RU"/>
+              </w:rPr>
+            </w:pPr>
+          </w:p>
+        </w:tc>
+        <w:tc>
+          <w:tcPr>
+            <w:tcW w:w="1077" w:type="dxa"/>
+            <w:vMerge w:val="restart"/>
+            <w:shd w:val="clear" w:color="auto" w:fill="auto"/>
+            <w:vAlign w:val="center"/>
+          </w:tcPr>
+          <w:p>
+            <w:pPr>
+              <w:spacing w:after="0"/>
+              <w:rPr>
+                <w:rFonts w:ascii="Roboto" w:hAnsi="Roboto"/>
+                <w:color w:val="3B3838"/>
+                <w:sz w:val="24"/>
+                <w:szCs w:val="24"/>
+                <w:lang w:val="ru-RU"/>
+              </w:rPr>
+            </w:pPr>
+            <w:r>
+              <w:rPr>
+                <w:rFonts w:ascii="Roboto" w:hAnsi="Roboto"/>
+                <w:color w:val="3B3838"/>
+                <w:sz w:val="24"/>
+                <w:szCs w:val="24"/>
+              </w:rPr>
+              <w:t>~</w:t>
+            </w:r>
+            <w:r>
+              <w:rPr>
+                <w:rFonts w:ascii="Roboto" w:hAnsi="Roboto"/>
+                <w:color w:val="3B3838"/>
+                <w:sz w:val="24"/>
+                <w:szCs w:val="24"/>
+                <w:lang w:val="ru-RU"/>
+              </w:rPr>
+              <w:t>1</w:t>
+            </w:r>
+            <w:r>
+              <w:rPr>
+                <w:rFonts w:ascii="Roboto" w:hAnsi="Roboto"/>
+                <w:color w:val="3B3838"/>
+                <w:sz w:val="24"/>
+                <w:szCs w:val="24"/>
+                <w:lang w:val="ru-RU"/>
+              </w:rPr>
+              <w:t xml:space="preserve"> год</w:t>
+            </w:r>
+          </w:p>
+        </w:tc>
+      </w:tr>
+      <w:tr>
+        <w:trPr>
+          <w:trHeight w:val="1483"/>
+        </w:trPr>
+        <w:tc>
+          <w:tcPr>
+            <w:tcW w:w="1559" w:type="dxa"/>
+            <w:vMerge/>
+            <w:shd w:val="clear" w:color="auto" w:fill="029F9F"/>
+            <w:vAlign w:val="center"/>
+          </w:tcPr>
+          <w:p>
+            <w:pPr>
+              <w:spacing w:after="100" w:afterAutospacing="1"/>
+              <w:jc w:val="center"/>
+              <w:rPr>
+                <w:rFonts w:ascii="Roboto Light" w:hAnsi="Roboto Light"/>
+                <w:sz w:val="28"/>
+                <w:szCs w:val="28"/>
+              </w:rPr>
+            </w:pPr>
+          </w:p>
+        </w:tc>
+        <w:tc>
+          <w:tcPr>
+            <w:tcW w:w="4395" w:type="dxa"/>
+            <w:shd w:val="clear" w:color="auto" w:fill="029F9F"/>
+          </w:tcPr>
+          <w:p>
+            <w:pPr>
+              <w:spacing w:after="120"/>
+              <w:rPr>
+                <w:rFonts w:ascii="Roboto" w:hAnsi="Roboto"/>
+                <w:color w:val="FFFFFF"/>
+                <w:sz w:val="24"/>
+                <w:szCs w:val="24"/>
+                <w:lang w:val="ru-RU"/>
+              </w:rPr>
+            </w:pPr>
+            <w:r>
+              <w:rPr>
+                <w:rFonts w:ascii="Roboto" w:hAnsi="Roboto"/>
+                <w:color w:val="FFFFFF"/>
+                <w:sz w:val="24"/>
+                <w:szCs w:val="24"/>
+                <w:lang w:val="ru-RU"/>
+              </w:rPr>
+              <w:t>Обязанности:</w:t>
+            </w:r>
+          </w:p>
+          <w:p>
+            <w:pPr>
+              <w:spacing w:after="80"/>
+              <w:ind w:left="255" w:hanging="227"/>
+              <w:rPr>
+                <w:rFonts w:ascii="Roboto" w:hAnsi="Roboto"/>
+                <w:color w:val="FFFFFF"/>
+                <w:lang w:val="ru-RU"/>
+              </w:rPr>
+            </w:pPr>
+            <w:r>
+              <w:rPr>
+                <w:rFonts w:ascii="Roboto" w:hAnsi="Roboto"/>
+                <w:color w:val="FFFFFF"/>
+                <w:lang w:val="ru-RU"/>
+              </w:rPr>
+              <w:t xml:space="preserve">1. </w:t>
+            </w:r>
+            <w:r>
+              <w:rPr>
+                <w:rFonts w:ascii="Roboto" w:hAnsi="Roboto"/>
+                <w:color w:val="FFFFFF"/>
+                <w:lang w:val="ru-RU"/>
+              </w:rPr>
+              <w:t xml:space="preserve">Вёрстка сайтов, в том числе для </w:t>
+            </w:r>
+            <w:r>
+              <w:rPr>
+                <w:rFonts w:ascii="Roboto" w:hAnsi="Roboto"/>
+                <w:color w:val="FFFFFF"/>
+              </w:rPr>
+              <w:t>CMS</w:t>
+            </w:r>
+            <w:r>
+              <w:rPr>
+                <w:rFonts w:ascii="Roboto" w:hAnsi="Roboto"/>
+                <w:color w:val="FFFFFF"/>
+                <w:lang w:val="ru-RU"/>
+              </w:rPr>
+              <w:t xml:space="preserve"> </w:t>
+            </w:r>
+            <w:r>
+              <w:rPr>
+                <w:rFonts w:ascii="Roboto" w:hAnsi="Roboto"/>
+                <w:color w:val="FFFFFF"/>
+              </w:rPr>
+              <w:t>Wordpress</w:t>
+            </w:r>
+            <w:r>
+              <w:rPr>
+                <w:rFonts w:ascii="Roboto" w:hAnsi="Roboto"/>
+                <w:color w:val="FFFFFF"/>
+                <w:lang w:val="ru-RU"/>
+              </w:rPr>
+              <w:t xml:space="preserve">, </w:t>
+            </w:r>
+            <w:r>
+              <w:rPr>
+                <w:rFonts w:ascii="Roboto" w:hAnsi="Roboto"/>
+                <w:color w:val="FFFFFF"/>
+              </w:rPr>
+              <w:t>Bitrix</w:t>
+            </w:r>
+          </w:p>
+          <w:p>
+            <w:pPr>
+              <w:spacing w:after="80"/>
+              <w:ind w:left="255" w:hanging="227"/>
+              <w:rPr>
+                <w:rFonts w:ascii="Roboto" w:hAnsi="Roboto"/>
+                <w:color w:val="FFFFFF"/>
+                <w:lang w:val="ru-RU"/>
+              </w:rPr>
+            </w:pPr>
+            <w:r>
+              <w:rPr>
+                <w:rFonts w:ascii="Roboto" w:hAnsi="Roboto"/>
+                <w:color w:val="FFFFFF"/>
+                <w:lang w:val="ru-RU"/>
+              </w:rPr>
+              <w:t xml:space="preserve">2. </w:t>
+            </w:r>
+            <w:r>
+              <w:rPr>
+                <w:rFonts w:ascii="Roboto" w:hAnsi="Roboto"/>
+                <w:color w:val="FFFFFF"/>
+                <w:lang w:val="ru-RU"/>
+              </w:rPr>
+              <w:t xml:space="preserve">Разработка </w:t>
+            </w:r>
+            <w:r>
+              <w:rPr>
+                <w:rFonts w:ascii="Roboto" w:hAnsi="Roboto"/>
+                <w:color w:val="FFFFFF"/>
+              </w:rPr>
+              <w:t>SPA</w:t>
+            </w:r>
+            <w:r>
+              <w:rPr>
+                <w:rFonts w:ascii="Roboto" w:hAnsi="Roboto"/>
+                <w:color w:val="FFFFFF"/>
+                <w:lang w:val="ru-RU"/>
+              </w:rPr>
+              <w:t xml:space="preserve"> </w:t>
+            </w:r>
+            <w:r>
+              <w:rPr>
+                <w:rFonts w:ascii="Roboto" w:hAnsi="Roboto"/>
+                <w:color w:val="FFFFFF"/>
+                <w:lang w:val="ru-RU"/>
+              </w:rPr>
+              <w:t xml:space="preserve">на </w:t>
+            </w:r>
+            <w:r>
+              <w:rPr>
+                <w:rStyle w:val="a4"/>
+                <w:rFonts w:ascii="Roboto Light" w:eastAsia="Times New Roman" w:hAnsi="Roboto Light"/>
+                <w:color w:val="000000" w:themeColor="text1"/>
+                <w:sz w:val="24"/>
+                <w:szCs w:val="24"/>
+                <w:u w:val="none"/>
+                <w:shd w:val="clear" w:color="auto" w:fill="FFF2CC" w:themeFill="accent4" w:themeFillTint="33"/>
+                <w:lang w:val="ru-RU"/>
+              </w:rPr>
+              <w:t xml:space="preserve"> </w:t>
+            </w:r>
+            <w:r>
+              <w:rPr>
+                <w:rStyle w:val="a4"/>
+                <w:rFonts w:ascii="Roboto Light" w:eastAsia="Times New Roman" w:hAnsi="Roboto Light"/>
+                <w:color w:val="000000" w:themeColor="text1"/>
+                <w:sz w:val="24"/>
+                <w:szCs w:val="24"/>
+                <w:u w:val="none"/>
+                <w:shd w:val="clear" w:color="auto" w:fill="FFF2CC" w:themeFill="accent4" w:themeFillTint="33"/>
+              </w:rPr>
+              <w:t>Vue</w:t>
+            </w:r>
+            <w:r>
+              <w:rPr>
+                <w:rStyle w:val="a4"/>
+                <w:rFonts w:ascii="Roboto Light" w:eastAsia="Times New Roman" w:hAnsi="Roboto Light"/>
+                <w:color w:val="000000" w:themeColor="text1"/>
+                <w:sz w:val="24"/>
+                <w:szCs w:val="24"/>
+                <w:u w:val="none"/>
+                <w:shd w:val="clear" w:color="auto" w:fill="FFF2CC" w:themeFill="accent4" w:themeFillTint="33"/>
+                <w:lang w:val="ru-RU"/>
+              </w:rPr>
+              <w:t xml:space="preserve"> </w:t>
+            </w:r>
+            <w:r>
+              <w:rPr>
+                <w:rFonts w:ascii="Roboto" w:hAnsi="Roboto"/>
+                <w:color w:val="FFFFFF"/>
+                <w:lang w:val="ru-RU"/>
+              </w:rPr>
+              <w:t xml:space="preserve"> </w:t>
+            </w:r>
+            <w:r>
+              <w:rPr>
+                <w:rFonts w:ascii="Roboto" w:hAnsi="Roboto"/>
+                <w:color w:val="FFFFFF"/>
+                <w:lang w:val="ru-RU"/>
+              </w:rPr>
+              <w:t xml:space="preserve">и немного </w:t>
+            </w:r>
+            <w:r>
+              <w:rPr>
+                <w:rFonts w:ascii="Roboto" w:hAnsi="Roboto"/>
+                <w:color w:val="FFFFFF"/>
+              </w:rPr>
+              <w:t>React</w:t>
+            </w:r>
+          </w:p>
+          <w:p>
+            <w:pPr>
+              <w:spacing w:after="80"/>
+              <w:ind w:left="255" w:hanging="227"/>
+              <w:rPr>
+                <w:rFonts w:ascii="Roboto" w:hAnsi="Roboto"/>
+                <w:color w:val="FFFFFF"/>
+                <w:lang w:val="ru-RU"/>
+              </w:rPr>
+            </w:pPr>
+            <w:r>
+              <w:rPr>
+                <w:rFonts w:ascii="Roboto" w:hAnsi="Roboto"/>
+                <w:color w:val="FFFFFF"/>
+                <w:lang w:val="ru-RU"/>
+              </w:rPr>
+              <w:t xml:space="preserve">3. Разработка мобильных приложений на </w:t>
+            </w:r>
+            <w:r>
+              <w:rPr>
+                <w:rFonts w:ascii="Roboto" w:hAnsi="Roboto"/>
+                <w:color w:val="FFFFFF"/>
+              </w:rPr>
+              <w:t>React</w:t>
+            </w:r>
+            <w:r>
+              <w:rPr>
+                <w:rFonts w:ascii="Roboto" w:hAnsi="Roboto"/>
+                <w:color w:val="FFFFFF"/>
+                <w:lang w:val="ru-RU"/>
+              </w:rPr>
+              <w:t xml:space="preserve"> </w:t>
+            </w:r>
+            <w:r>
+              <w:rPr>
+                <w:rFonts w:ascii="Roboto" w:hAnsi="Roboto"/>
+                <w:color w:val="FFFFFF"/>
+              </w:rPr>
+              <w:t>Native</w:t>
+            </w:r>
+            <w:r>
+              <w:rPr>
+                <w:rFonts w:ascii="Roboto" w:hAnsi="Roboto"/>
+                <w:color w:val="FFFFFF"/>
+                <w:lang w:val="ru-RU"/>
+              </w:rPr>
+              <w:t xml:space="preserve"> (</w:t>
+            </w:r>
+            <w:r>
+              <w:rPr>
+                <w:rFonts w:ascii="Roboto" w:hAnsi="Roboto"/>
+                <w:color w:val="FFFFFF"/>
+              </w:rPr>
+              <w:t>WebView</w:t>
+            </w:r>
+            <w:r>
+              <w:rPr>
+                <w:rFonts w:ascii="Roboto" w:hAnsi="Roboto"/>
+                <w:color w:val="FFFFFF"/>
+                <w:lang w:val="ru-RU"/>
+              </w:rPr>
+              <w:t>)</w:t>
+            </w:r>
+          </w:p>
+          <w:p>
+            <w:pPr>
+              <w:spacing w:after="120"/>
+              <w:ind w:left="255" w:hanging="227"/>
+              <w:rPr>
+                <w:rFonts w:ascii="Roboto" w:hAnsi="Roboto"/>
+                <w:color w:val="FFFFFF"/>
+                <w:lang w:val="ru-RU"/>
+              </w:rPr>
+            </w:pPr>
+            <w:r>
+              <w:rPr>
+                <w:rFonts w:ascii="Roboto" w:hAnsi="Roboto"/>
+                <w:color w:val="FFFFFF"/>
+                <w:lang w:val="ru-RU"/>
+              </w:rPr>
+              <w:t xml:space="preserve">4. </w:t>
+            </w:r>
+            <w:r>
+              <w:rPr>
+                <w:rFonts w:ascii="Roboto" w:hAnsi="Roboto"/>
+                <w:color w:val="FFFFFF"/>
+                <w:lang w:val="ru-RU"/>
+              </w:rPr>
+              <w:t xml:space="preserve">Улучшение и рефакторинг существующих </w:t>
+            </w:r>
+            <w:r>
+              <w:rPr>
+                <w:rFonts w:ascii="Roboto" w:hAnsi="Roboto"/>
+                <w:color w:val="FFFFFF"/>
+              </w:rPr>
+              <w:t>SPA</w:t>
+            </w:r>
+            <w:r>
+              <w:rPr>
+                <w:rFonts w:ascii="Roboto" w:hAnsi="Roboto"/>
+                <w:color w:val="FFFFFF"/>
+                <w:lang w:val="ru-RU"/>
+              </w:rPr>
+              <w:t xml:space="preserve"> </w:t>
+            </w:r>
+          </w:p>
+        </w:tc>
+        <w:tc>
+          <w:tcPr>
+            <w:tcW w:w="283" w:type="dxa"/>
+            <w:vMerge/>
+            <w:shd w:val="clear" w:color="auto" w:fill="auto"/>
+          </w:tcPr>
+          <w:p>
+            <w:pPr>
+              <w:spacing w:after="0"/>
+              <w:rPr>
+                <w:rFonts w:ascii="Roboto" w:hAnsi="Roboto"/>
+                <w:color w:val="FFFFFF"/>
+                <w:sz w:val="24"/>
+                <w:szCs w:val="24"/>
+                <w:lang w:val="ru-RU"/>
+              </w:rPr>
+            </w:pPr>
+          </w:p>
+        </w:tc>
+        <w:tc>
+          <w:tcPr>
+            <w:tcW w:w="236" w:type="dxa"/>
+            <w:vMerge/>
+            <w:shd w:val="clear" w:color="auto" w:fill="029F9F"/>
+            <w:vAlign w:val="bottom"/>
+          </w:tcPr>
+          <w:p>
+            <w:pPr>
+              <w:spacing w:after="0"/>
+              <w:rPr>
+                <w:rFonts w:ascii="Roboto" w:hAnsi="Roboto"/>
+                <w:color w:val="FFFFFF"/>
+                <w:sz w:val="24"/>
+                <w:szCs w:val="24"/>
+                <w:lang w:val="ru-RU"/>
+              </w:rPr>
+            </w:pPr>
+          </w:p>
+        </w:tc>
+        <w:tc>
+          <w:tcPr>
+            <w:tcW w:w="1984" w:type="dxa"/>
+            <w:shd w:val="clear" w:color="auto" w:fill="auto"/>
+            <w:vAlign w:val="bottom"/>
+          </w:tcPr>
+          <w:p>
+            <w:pPr>
+              <w:spacing w:after="0"/>
+              <w:jc w:val="center"/>
+              <w:rPr>
+                <w:rFonts w:ascii="Roboto" w:hAnsi="Roboto"/>
+                <w:color w:val="3B3838"/>
+                <w:sz w:val="24"/>
+                <w:szCs w:val="24"/>
+                <w:lang w:val="ru-RU"/>
+              </w:rPr>
+            </w:pPr>
+            <w:r>
+              <w:rPr>
+                <w:rFonts w:ascii="Roboto" w:hAnsi="Roboto"/>
+                <w:color w:val="3B3838"/>
+                <w:sz w:val="24"/>
+                <w:szCs w:val="24"/>
+                <w:lang w:val="ru-RU"/>
+              </w:rPr>
+              <w:t>Февраль 2020</w:t>
+            </w:r>
+          </w:p>
+        </w:tc>
+        <w:tc>
+          <w:tcPr>
+            <w:tcW w:w="1077" w:type="dxa"/>
+            <w:vMerge/>
+            <w:shd w:val="clear" w:color="auto" w:fill="auto"/>
+          </w:tcPr>
+          <w:p>
+            <w:pPr>
+              <w:spacing w:after="0"/>
+              <w:jc w:val="center"/>
+              <w:rPr>
+                <w:rFonts w:ascii="Roboto" w:hAnsi="Roboto"/>
+                <w:color w:val="3B3838"/>
+                <w:sz w:val="24"/>
+                <w:szCs w:val="24"/>
+                <w:lang w:val="ru-RU"/>
+              </w:rPr>
+            </w:pPr>
+          </w:p>
+        </w:tc>
+      </w:tr>
+      <w:tr>
+        <w:trPr>
+          <w:trHeight w:val="1701"/>
+        </w:trPr>
+        <w:tc>
+          <w:tcPr>
+            <w:tcW w:w="1559" w:type="dxa"/>
+            <w:shd w:val="clear" w:color="auto" w:fill="D9D9D9"/>
+            <w:vAlign w:val="center"/>
+          </w:tcPr>
+          <w:p>
+            <w:pPr>
+              <w:spacing w:after="100" w:afterAutospacing="1"/>
+              <w:jc w:val="center"/>
+              <w:rPr>
+                <w:rFonts w:ascii="Roboto Light" w:hAnsi="Roboto Light"/>
+                <w:sz w:val="28"/>
+                <w:szCs w:val="28"/>
+              </w:rPr>
+            </w:pPr>
+          </w:p>
+        </w:tc>
+        <w:tc>
+          <w:tcPr>
+            <w:tcW w:w="4395" w:type="dxa"/>
+            <w:shd w:val="clear" w:color="auto" w:fill="D9D9D9"/>
+            <w:vAlign w:val="center"/>
+          </w:tcPr>
+          <w:p>
+            <w:pPr>
+              <w:spacing w:after="0"/>
+              <w:rPr>
+                <w:rFonts w:ascii="Roboto" w:hAnsi="Roboto"/>
+                <w:color w:val="FFFFFF"/>
+                <w:sz w:val="24"/>
+                <w:szCs w:val="24"/>
+                <w:lang w:val="ru-RU"/>
+              </w:rPr>
+            </w:pPr>
+          </w:p>
+        </w:tc>
+        <w:tc>
+          <w:tcPr>
+            <w:tcW w:w="283" w:type="dxa"/>
+            <w:shd w:val="clear" w:color="auto" w:fill="auto"/>
+          </w:tcPr>
+          <w:p>
+            <w:pPr>
+              <w:spacing w:after="0"/>
+              <w:rPr>
+                <w:rFonts w:ascii="Roboto" w:hAnsi="Roboto"/>
+                <w:color w:val="FFFFFF"/>
+                <w:sz w:val="24"/>
+                <w:szCs w:val="24"/>
+              </w:rPr>
+            </w:pPr>
+          </w:p>
+        </w:tc>
+        <w:tc>
+          <w:tcPr>
+            <w:tcW w:w="236" w:type="dxa"/>
+            <w:shd w:val="clear" w:color="auto" w:fill="D9D9D9"/>
+            <w:vAlign w:val="bottom"/>
+          </w:tcPr>
+          <w:p>
+            <w:pPr>
+              <w:spacing w:after="0" w:line="240" w:lineRule="auto"/>
+              <w:rPr>
+                <w:rFonts w:ascii="Roboto" w:hAnsi="Roboto"/>
+                <w:color w:val="FFFFFF"/>
+                <w:sz w:val="24"/>
+                <w:szCs w:val="24"/>
+              </w:rPr>
+            </w:pPr>
+          </w:p>
+        </w:tc>
+        <w:tc>
+          <w:tcPr>
+            <w:tcW w:w="1984" w:type="dxa"/>
+            <w:shd w:val="clear" w:color="auto" w:fill="auto"/>
+            <w:vAlign w:val="bottom"/>
+          </w:tcPr>
+          <w:p>
+            <w:pPr>
+              <w:spacing w:after="0"/>
+              <w:jc w:val="center"/>
+              <w:rPr>
+                <w:rFonts w:ascii="Roboto" w:hAnsi="Roboto"/>
+                <w:color w:val="3B3838"/>
+                <w:sz w:val="24"/>
+                <w:szCs w:val="24"/>
+                <w:lang w:val="ru-RU"/>
+              </w:rPr>
+            </w:pPr>
+            <w:r>
+              <w:rPr>
+                <w:rFonts w:ascii="Roboto" w:hAnsi="Roboto"/>
+                <w:color w:val="3B3838"/>
+                <w:sz w:val="24"/>
+                <w:szCs w:val="24"/>
+                <w:lang w:val="ru-RU"/>
+              </w:rPr>
+              <w:t>Будущее</w:t>
+            </w:r>
+          </w:p>
+        </w:tc>
+        <w:tc>
+          <w:tcPr>
+            <w:tcW w:w="1077" w:type="dxa"/>
+            <w:shd w:val="clear" w:color="auto" w:fill="auto"/>
+          </w:tcPr>
+          <w:p>
+            <w:pPr>
+              <w:spacing w:after="0"/>
+              <w:jc w:val="center"/>
+              <w:rPr>
+                <w:rFonts w:ascii="Roboto" w:hAnsi="Roboto"/>
+                <w:color w:val="3B3838"/>
+                <w:sz w:val="24"/>
+                <w:szCs w:val="24"/>
+                <w:lang w:val="ru-RU"/>
+              </w:rPr>
+            </w:pPr>
+          </w:p>
+        </w:tc>
+      </w:tr>
+      <w:tr>
+        <w:trPr>
+          <w:trHeight w:val="1701"/>
+        </w:trPr>
+        <w:tc>
+          <w:tcPr>
+            <w:tcW w:w="1559" w:type="dxa"/>
+            <w:shd w:val="clear" w:color="auto" w:fill="F2F2F2"/>
+            <w:vAlign w:val="center"/>
+          </w:tcPr>
+          <w:p>
+            <w:pPr>
+              <w:spacing w:after="100" w:afterAutospacing="1"/>
+              <w:jc w:val="center"/>
+              <w:rPr>
+                <w:rFonts w:ascii="Roboto Light" w:hAnsi="Roboto Light"/>
+                <w:sz w:val="28"/>
+                <w:szCs w:val="28"/>
+              </w:rPr>
+            </w:pPr>
+          </w:p>
+        </w:tc>
+        <w:tc>
+          <w:tcPr>
+            <w:tcW w:w="4395" w:type="dxa"/>
+            <w:shd w:val="clear" w:color="auto" w:fill="F2F2F2"/>
+            <w:vAlign w:val="center"/>
+          </w:tcPr>
+          <w:p>
+            <w:pPr>
+              <w:rPr>
+                <w:rFonts w:ascii="Roboto" w:hAnsi="Roboto"/>
+                <w:sz w:val="24"/>
+                <w:szCs w:val="24"/>
+              </w:rPr>
+            </w:pPr>
+          </w:p>
+        </w:tc>
+        <w:tc>
+          <w:tcPr>
+            <w:tcW w:w="283" w:type="dxa"/>
+            <w:shd w:val="clear" w:color="auto" w:fill="auto"/>
+          </w:tcPr>
+          <w:p>
+            <w:pPr>
+              <w:spacing w:after="0"/>
+              <w:rPr>
+                <w:rFonts w:ascii="Roboto" w:hAnsi="Roboto"/>
+                <w:color w:val="FFFFFF"/>
+                <w:sz w:val="24"/>
+                <w:szCs w:val="24"/>
+              </w:rPr>
+            </w:pPr>
+          </w:p>
+        </w:tc>
+        <w:tc>
+          <w:tcPr>
+            <w:tcW w:w="236" w:type="dxa"/>
+            <w:shd w:val="clear" w:color="auto" w:fill="F2F2F2"/>
+            <w:vAlign w:val="bottom"/>
+          </w:tcPr>
+          <w:p>
+            <w:pPr>
+              <w:spacing w:after="0"/>
+              <w:rPr>
+                <w:rFonts w:ascii="Roboto" w:hAnsi="Roboto"/>
+                <w:color w:val="FFFFFF"/>
+                <w:sz w:val="24"/>
+                <w:szCs w:val="24"/>
+              </w:rPr>
+            </w:pPr>
+          </w:p>
+        </w:tc>
+        <w:tc>
+          <w:tcPr>
+            <w:tcW w:w="1984" w:type="dxa"/>
+            <w:shd w:val="clear" w:color="auto" w:fill="auto"/>
+            <w:vAlign w:val="bottom"/>
+          </w:tcPr>
+          <w:p>
+            <w:pPr>
+              <w:spacing w:after="0"/>
+              <w:jc w:val="center"/>
+              <w:rPr>
+                <w:rFonts w:ascii="Roboto" w:hAnsi="Roboto"/>
+                <w:color w:val="3B3838"/>
+                <w:sz w:val="24"/>
+                <w:szCs w:val="24"/>
+                <w:lang w:val="ru-RU"/>
+              </w:rPr>
+            </w:pPr>
+            <w:r>
+              <w:rPr>
+                <w:rFonts w:ascii="Roboto" w:hAnsi="Roboto"/>
+                <w:color w:val="3B3838"/>
+                <w:sz w:val="24"/>
+                <w:szCs w:val="24"/>
+                <w:lang w:val="ru-RU"/>
+              </w:rPr>
+              <w:t>Далекое будущее</w:t>
+            </w:r>
+          </w:p>
+        </w:tc>
+        <w:tc>
+          <w:tcPr>
+            <w:tcW w:w="1077" w:type="dxa"/>
+            <w:shd w:val="clear" w:color="auto" w:fill="auto"/>
+          </w:tcPr>
+          <w:p>
+            <w:pPr>
+              <w:spacing w:after="0"/>
+              <w:jc w:val="center"/>
+              <w:rPr>
+                <w:rFonts w:ascii="Roboto" w:hAnsi="Roboto"/>
+                <w:color w:val="3B3838"/>
+                <w:sz w:val="24"/>
+                <w:szCs w:val="24"/>
+                <w:lang w:val="ru-RU"/>
+              </w:rPr>
+            </w:pPr>
+          </w:p>
+        </w:tc>
+      </w:tr>
+    </w:tbl>
     <w:p>
       <w:pPr>
         <w:pageBreakBefore/>
@@ -2051,7 +3620,7 @@
                 <w:lang w:val="ru-RU"/>
               </w:rPr>
             </w:pPr>
-            <w:hyperlink r:id="rId23" w:history="1">
+            <w:hyperlink r:id="rId37" w:history="1">
               <w:r>
                 <w:rPr>
                   <w:rStyle w:val="a4"/>
@@ -2064,8 +3633,6 @@
                 <w:t>Химвест</w:t>
               </w:r>
             </w:hyperlink>
-            <w:bookmarkStart w:id="0" w:name="_GoBack"/>
-            <w:bookmarkEnd w:id="0"/>
             <w:r>
               <w:rPr>
                 <w:rStyle w:val="project-description"/>
@@ -2410,7 +3977,7 @@
                 <w:lang w:val="ru-RU"/>
               </w:rPr>
             </w:pPr>
-            <w:hyperlink r:id="rId24" w:history="1">
+            <w:hyperlink r:id="rId38" w:history="1">
               <w:r>
                 <w:rPr>
                   <w:rStyle w:val="a4"/>
@@ -2530,7 +4097,7 @@
               </w:rPr>
               <w:t xml:space="preserve">немного писал руководства для участников проекта. Сайт в данный момент недоступен, проект закрылся и переродился в виде проекта </w:t>
             </w:r>
-            <w:hyperlink r:id="rId25" w:history="1">
+            <w:hyperlink r:id="rId39" w:history="1">
               <w:r>
                 <w:rPr>
                   <w:rStyle w:val="a4"/>
@@ -2718,6 +4285,9 @@
         </w:tc>
       </w:tr>
       <w:tr>
+        <w:trPr>
+          <w:trHeight w:val="1371"/>
+        </w:trPr>
         <w:tc>
           <w:tcPr>
             <w:tcW w:w="7739" w:type="dxa"/>
@@ -2737,14 +4307,13 @@
               <w:spacing w:before="240" w:beforeAutospacing="0" w:after="240" w:afterAutospacing="0"/>
               <w:ind w:left="714" w:right="714" w:hanging="357"/>
               <w:rPr>
-                <w:rStyle w:val="project-description"/>
                 <w:rFonts w:ascii="Roboto Light" w:hAnsi="Roboto Light"/>
                 <w:sz w:val="26"/>
                 <w:szCs w:val="26"/>
                 <w:lang w:val="ru-RU"/>
               </w:rPr>
             </w:pPr>
-            <w:hyperlink r:id="rId26" w:history="1">
+            <w:hyperlink r:id="rId40" w:history="1">
               <w:r>
                 <w:rPr>
                   <w:rStyle w:val="a4"/>
@@ -2754,7 +4323,29 @@
                   <w:szCs w:val="26"/>
                   <w:lang w:val="ru-RU"/>
                 </w:rPr>
-                <w:t xml:space="preserve">Лендинг компании </w:t>
+                <w:t>Лендинг компани</w:t>
+              </w:r>
+              <w:r>
+                <w:rPr>
+                  <w:rStyle w:val="a4"/>
+                  <w:rFonts w:ascii="Roboto Light" w:hAnsi="Roboto Light"/>
+                  <w:color w:val="4472C4"/>
+                  <w:sz w:val="26"/>
+                  <w:szCs w:val="26"/>
+                  <w:lang w:val="ru-RU"/>
+                </w:rPr>
+                <w:t>и</w:t>
+              </w:r>
+              <w:r>
+                <w:rPr>
+                  <w:rStyle w:val="a4"/>
+                  <w:rFonts w:ascii="Roboto Light" w:hAnsi="Roboto Light"/>
+                  <w:color w:val="4472C4"/>
+                  <w:sz w:val="26"/>
+                  <w:szCs w:val="26"/>
+                  <w:lang w:val="ru-RU"/>
+                </w:rPr>
+                <w:t xml:space="preserve"> </w:t>
               </w:r>
               <w:r>
                 <w:rPr>
@@ -2775,31 +4366,10 @@
                 <w:szCs w:val="26"/>
                 <w:lang w:val="ru-RU"/>
               </w:rPr>
-              <w:t>, в которой я на данный момент работаю</w:t>
-            </w:r>
-          </w:p>
-          <w:p>
-            <w:pPr>
-              <w:pStyle w:val="project"/>
-              <w:spacing w:before="240" w:beforeAutospacing="0" w:after="240" w:afterAutospacing="0"/>
-              <w:ind w:left="714" w:right="714"/>
-              <w:rPr>
-                <w:rFonts w:ascii="Roboto Light" w:hAnsi="Roboto Light"/>
-                <w:sz w:val="26"/>
-                <w:szCs w:val="26"/>
-                <w:lang w:val="ru-RU"/>
-              </w:rPr>
-            </w:pPr>
-            <w:r>
-              <w:rPr>
-                <w:rStyle w:val="project-description"/>
-                <w:rFonts w:ascii="Roboto Light" w:hAnsi="Roboto Light"/>
-                <w:sz w:val="26"/>
-                <w:szCs w:val="26"/>
-                <w:lang w:val="ru-RU"/>
-              </w:rPr>
               <w:t xml:space="preserve"> </w:t>
             </w:r>
+            <w:bookmarkStart w:id="0" w:name="_GoBack"/>
+            <w:bookmarkEnd w:id="0"/>
           </w:p>
         </w:tc>
         <w:tc>
@@ -3141,7 +4711,7 @@
                 <w:lang w:val="ru-RU"/>
               </w:rPr>
             </w:pPr>
-            <w:hyperlink r:id="rId27" w:history="1">
+            <w:hyperlink r:id="rId41" w:history="1">
               <w:r>
                 <w:rPr>
                   <w:rStyle w:val="a4"/>
@@ -3151,29 +4721,7 @@
                   <w:szCs w:val="26"/>
                   <w:lang w:val="ru-RU"/>
                 </w:rPr>
-                <w:t>Кос</w:t>
-              </w:r>
-              <w:r>
-                <w:rPr>
-                  <w:rStyle w:val="a4"/>
-                  <w:rFonts w:ascii="Roboto Light" w:hAnsi="Roboto Light"/>
-                  <w:color w:val="385623"/>
-                  <w:sz w:val="26"/>
-                  <w:szCs w:val="26"/>
-                  <w:lang w:val="ru-RU"/>
-                </w:rPr>
-                <w:t>а</w:t>
-              </w:r>
-              <w:r>
-                <w:rPr>
-                  <w:rStyle w:val="a4"/>
-                  <w:rFonts w:ascii="Roboto Light" w:hAnsi="Roboto Light"/>
-                  <w:color w:val="385623"/>
-                  <w:sz w:val="26"/>
-                  <w:szCs w:val="26"/>
-                  <w:lang w:val="ru-RU"/>
-                </w:rPr>
-                <w:t>ри</w:t>
+                <w:t>Косари</w:t>
               </w:r>
             </w:hyperlink>
             <w:r>
@@ -3404,7 +4952,7 @@
                 <w:lang w:val="ru-RU"/>
               </w:rPr>
             </w:pPr>
-            <w:hyperlink r:id="rId28" w:history="1">
+            <w:hyperlink r:id="rId42" w:history="1">
               <w:r>
                 <w:rPr>
                   <w:rStyle w:val="a4"/>
@@ -3960,10 +5508,26 @@
         </w:rPr>
       </w:pPr>
     </w:p>
+    <w:p>
+      <w:pPr>
+        <w:tabs>
+          <w:tab w:val="left" w:pos="5385"/>
+        </w:tabs>
+        <w:rPr>
+          <w:lang w:val="ru-RU"/>
+        </w:rPr>
+      </w:pPr>
+      <w:r>
+        <w:rPr>
+          <w:lang w:val="ru-RU"/>
+        </w:rPr>
+        <w:tab/>
+      </w:r>
+    </w:p>
     <w:sectPr>
       <w:type w:val="continuous"/>
       <w:pgSz w:w="12240" w:h="15840" w:code="1"/>
-      <w:pgMar w:top="851" w:right="1183" w:bottom="851" w:left="1276" w:header="720" w:footer="720" w:gutter="0"/>
+      <w:pgMar w:top="851" w:right="1183" w:bottom="851" w:left="1276" w:header="720" w:footer="283" w:gutter="0"/>
       <w:cols w:space="720"/>
       <w:titlePg/>
       <w:docGrid w:linePitch="360"/>
@@ -3995,6 +5559,39 @@
     </w:p>
   </w:endnote>
 </w:endnotes>
+</file>
+
+<file path=word/footer1.xml><?xml version="1.0" encoding="utf-8"?>
+<w:ftr xmlns:wpc="http://schemas.microsoft.com/office/word/2010/wordprocessingCanvas" xmlns:cx="http://schemas.microsoft.com/office/drawing/2014/chartex" xmlns:cx1="http://schemas.microsoft.com/office/drawing/2015/9/8/chartex" xmlns:cx2="http://schemas.microsoft.com/office/drawing/2015/10/21/chartex" xmlns:cx3="http://schemas.microsoft.com/office/drawing/2016/5/9/chartex" xmlns:cx4="http://schemas.microsoft.com/office/drawing/2016/5/10/chartex" xmlns:cx5="http://schemas.microsoft.com/office/drawing/2016/5/11/chartex" xmlns:cx6="http://schemas.microsoft.com/office/drawing/2016/5/12/chartex" xmlns:cx7="http://schemas.microsoft.com/office/drawing/2016/5/13/chartex" xmlns:cx8="http://schemas.microsoft.com/office/drawing/2016/5/14/chartex" xmlns:mc="http://schemas.openxmlformats.org/markup-compatibility/2006" xmlns:aink="http://schemas.microsoft.com/office/drawing/2016/ink" xmlns:am3d="http://schemas.microsoft.com/office/drawing/2017/model3d" xmlns:o="urn:schemas-microsoft-com:office:office" xmlns:r="http://schemas.openxmlformats.org/officeDocument/2006/relationships" xmlns:m="http://schemas.openxmlformats.org/officeDocument/2006/math" xmlns:v="urn:schemas-microsoft-com:vml" xmlns:wp14="http://schemas.microsoft.com/office/word/2010/wordprocessingDrawing" xmlns:wp="http://schemas.openxmlformats.org/drawingml/2006/wordprocessingDrawing" xmlns:w10="urn:schemas-microsoft-com:office:word" xmlns:w="http://schemas.openxmlformats.org/wordprocessingml/2006/main" xmlns:w14="http://schemas.microsoft.com/office/word/2010/wordml" xmlns:w15="http://schemas.microsoft.com/office/word/2012/wordml" xmlns:w16cid="http://schemas.microsoft.com/office/word/2016/wordml/cid" xmlns:w16se="http://schemas.microsoft.com/office/word/2015/wordml/symex" xmlns:wpg="http://schemas.microsoft.com/office/word/2010/wordprocessingGroup" xmlns:wpi="http://schemas.microsoft.com/office/word/2010/wordprocessingInk" xmlns:wne="http://schemas.microsoft.com/office/word/2006/wordml" xmlns:wps="http://schemas.microsoft.com/office/word/2010/wordprocessingShape" mc:Ignorable="w14 w15 w16se w16cid wp14">
+  <w:p>
+    <w:pPr>
+      <w:pStyle w:val="aa"/>
+      <w:jc w:val="center"/>
+      <w:rPr>
+        <w:rFonts w:ascii="Roboto Light" w:hAnsi="Roboto Light"/>
+        <w:sz w:val="28"/>
+        <w:szCs w:val="28"/>
+      </w:rPr>
+    </w:pPr>
+  </w:p>
+</w:ftr>
+</file>
+
+<file path=word/footer2.xml><?xml version="1.0" encoding="utf-8"?>
+<w:ftr xmlns:wpc="http://schemas.microsoft.com/office/word/2010/wordprocessingCanvas" xmlns:cx="http://schemas.microsoft.com/office/drawing/2014/chartex" xmlns:cx1="http://schemas.microsoft.com/office/drawing/2015/9/8/chartex" xmlns:cx2="http://schemas.microsoft.com/office/drawing/2015/10/21/chartex" xmlns:cx3="http://schemas.microsoft.com/office/drawing/2016/5/9/chartex" xmlns:cx4="http://schemas.microsoft.com/office/drawing/2016/5/10/chartex" xmlns:cx5="http://schemas.microsoft.com/office/drawing/2016/5/11/chartex" xmlns:cx6="http://schemas.microsoft.com/office/drawing/2016/5/12/chartex" xmlns:cx7="http://schemas.microsoft.com/office/drawing/2016/5/13/chartex" xmlns:cx8="http://schemas.microsoft.com/office/drawing/2016/5/14/chartex" xmlns:mc="http://schemas.openxmlformats.org/markup-compatibility/2006" xmlns:aink="http://schemas.microsoft.com/office/drawing/2016/ink" xmlns:am3d="http://schemas.microsoft.com/office/drawing/2017/model3d" xmlns:o="urn:schemas-microsoft-com:office:office" xmlns:r="http://schemas.openxmlformats.org/officeDocument/2006/relationships" xmlns:m="http://schemas.openxmlformats.org/officeDocument/2006/math" xmlns:v="urn:schemas-microsoft-com:vml" xmlns:wp14="http://schemas.microsoft.com/office/word/2010/wordprocessingDrawing" xmlns:wp="http://schemas.openxmlformats.org/drawingml/2006/wordprocessingDrawing" xmlns:w10="urn:schemas-microsoft-com:office:word" xmlns:w="http://schemas.openxmlformats.org/wordprocessingml/2006/main" xmlns:w14="http://schemas.microsoft.com/office/word/2010/wordml" xmlns:w15="http://schemas.microsoft.com/office/word/2012/wordml" xmlns:w16cid="http://schemas.microsoft.com/office/word/2016/wordml/cid" xmlns:w16se="http://schemas.microsoft.com/office/word/2015/wordml/symex" xmlns:wpg="http://schemas.microsoft.com/office/word/2010/wordprocessingGroup" xmlns:wpi="http://schemas.microsoft.com/office/word/2010/wordprocessingInk" xmlns:wne="http://schemas.microsoft.com/office/word/2006/wordml" xmlns:wps="http://schemas.microsoft.com/office/word/2010/wordprocessingShape" mc:Ignorable="w14 w15 w16se w16cid wp14">
+  <w:p>
+    <w:pPr>
+      <w:pStyle w:val="aa"/>
+      <w:jc w:val="center"/>
+      <w:rPr>
+        <w:rFonts w:ascii="Roboto Light" w:hAnsi="Roboto Light"/>
+        <w:sz w:val="28"/>
+        <w:szCs w:val="28"/>
+        <w:lang w:val="ru-RU"/>
+      </w:rPr>
+    </w:pPr>
+  </w:p>
+</w:ftr>
 </file>
 
 <file path=word/footnotes.xml><?xml version="1.0" encoding="utf-8"?>
@@ -4045,7 +5642,7 @@
         <v:path o:extrusionok="f" gradientshapeok="t" o:connecttype="rect"/>
         <o:lock v:ext="edit" aspectratio="t"/>
       </v:shapetype>
-      <v:shape id="_x0000_i1385" type="#_x0000_t75" style="width:18pt;height:18pt" o:bullet="t">
+      <v:shape id="_x0000_i1262" type="#_x0000_t75" style="width:18.35pt;height:18.35pt" o:bullet="t">
         <v:imagedata r:id="rId1" o:title=""/>
       </v:shape>
     </w:pict>
@@ -5760,7 +7357,7 @@
 </file>
 
 <file path=customXml/itemProps1.xml><?xml version="1.0" encoding="utf-8"?>
-<ds:datastoreItem xmlns:ds="http://schemas.openxmlformats.org/officeDocument/2006/customXml" ds:itemID="{B1781930-E66E-4850-BFB3-867F864FD480}">
+<ds:datastoreItem xmlns:ds="http://schemas.openxmlformats.org/officeDocument/2006/customXml" ds:itemID="{D9254F25-95AA-4F27-9806-58E5A2605833}">
   <ds:schemaRefs>
     <ds:schemaRef ds:uri="http://schemas.openxmlformats.org/officeDocument/2006/bibliography"/>
   </ds:schemaRefs>

</xml_diff>

<commit_message>
add info about ucs
</commit_message>
<xml_diff>
--- a/nekrytov.resume.docx
+++ b/nekrytov.resume.docx
@@ -492,6 +492,7 @@
         </w:sectPr>
       </w:pPr>
       <w:hyperlink r:id="rId19" w:history="1">
+        <w:proofErr w:type="spellStart"/>
         <w:r>
           <w:rPr>
             <w:rFonts w:ascii="Roboto Light" w:eastAsia="Times New Roman" w:hAnsi="Roboto Light"/>
@@ -500,6 +501,7 @@
           </w:rPr>
           <w:t>linkedin</w:t>
         </w:r>
+        <w:proofErr w:type="spellEnd"/>
         <w:r>
           <w:rPr>
             <w:rFonts w:ascii="Roboto Light" w:eastAsia="Times New Roman" w:hAnsi="Roboto Light"/>
@@ -2094,6 +2096,7 @@
       <w:r>
         <w:rPr>
           <w:rFonts w:ascii="Roboto Light" w:hAnsi="Roboto Light"/>
+          <w:noProof/>
           <w:sz w:val="32"/>
           <w:szCs w:val="32"/>
           <w:lang w:val="ru-RU"/>
@@ -2429,6 +2432,7 @@
       <w:r>
         <w:rPr>
           <w:rFonts w:ascii="Roboto" w:hAnsi="Roboto"/>
+          <w:noProof/>
           <w:sz w:val="24"/>
           <w:szCs w:val="24"/>
         </w:rPr>
@@ -2531,8 +2535,8 @@
         <w:tblLook w:val="0600" w:firstRow="0" w:lastRow="0" w:firstColumn="0" w:lastColumn="0" w:noHBand="1" w:noVBand="1"/>
       </w:tblPr>
       <w:tblGrid>
-        <w:gridCol w:w="1559"/>
-        <w:gridCol w:w="4395"/>
+        <w:gridCol w:w="1701"/>
+        <w:gridCol w:w="4253"/>
         <w:gridCol w:w="283"/>
         <w:gridCol w:w="236"/>
         <w:gridCol w:w="1984"/>
@@ -2544,7 +2548,7 @@
         </w:trPr>
         <w:tc>
           <w:tcPr>
-            <w:tcW w:w="1559" w:type="dxa"/>
+            <w:tcW w:w="1701" w:type="dxa"/>
             <w:vMerge w:val="restart"/>
             <w:shd w:val="clear" w:color="auto" w:fill="029F9F"/>
             <w:vAlign w:val="center"/>
@@ -2567,7 +2571,7 @@
                 <w:szCs w:val="28"/>
               </w:rPr>
               <w:drawing>
-                <wp:anchor distT="0" distB="0" distL="114300" distR="114300" simplePos="0" relativeHeight="251664896" behindDoc="0" locked="0" layoutInCell="1" allowOverlap="1" wp14:anchorId="766FC03D" wp14:editId="728C85BF">
+                <wp:anchor distT="0" distB="0" distL="114300" distR="114300" simplePos="0" relativeHeight="251664896" behindDoc="0" locked="0" layoutInCell="1" allowOverlap="1" wp14:anchorId="766FC03D" wp14:editId="1B98BCF3">
                   <wp:simplePos x="0" y="0"/>
                   <wp:positionH relativeFrom="column">
                     <wp:posOffset>139700</wp:posOffset>
@@ -2706,7 +2710,7 @@
         </w:tc>
         <w:tc>
           <w:tcPr>
-            <w:tcW w:w="4395" w:type="dxa"/>
+            <w:tcW w:w="4253" w:type="dxa"/>
             <w:shd w:val="clear" w:color="auto" w:fill="029F9F"/>
             <w:vAlign w:val="center"/>
           </w:tcPr>
@@ -2875,7 +2879,7 @@
         </w:trPr>
         <w:tc>
           <w:tcPr>
-            <w:tcW w:w="1559" w:type="dxa"/>
+            <w:tcW w:w="1701" w:type="dxa"/>
             <w:vMerge/>
             <w:shd w:val="clear" w:color="auto" w:fill="029F9F"/>
             <w:vAlign w:val="center"/>
@@ -2894,7 +2898,7 @@
         </w:tc>
         <w:tc>
           <w:tcPr>
-            <w:tcW w:w="4395" w:type="dxa"/>
+            <w:tcW w:w="4253" w:type="dxa"/>
             <w:shd w:val="clear" w:color="auto" w:fill="029F9F"/>
           </w:tcPr>
           <w:p>
@@ -3297,8 +3301,8 @@
         </w:trPr>
         <w:tc>
           <w:tcPr>
-            <w:tcW w:w="1559" w:type="dxa"/>
-            <w:shd w:val="clear" w:color="auto" w:fill="D9D9D9"/>
+            <w:tcW w:w="1701" w:type="dxa"/>
+            <w:shd w:val="clear" w:color="auto" w:fill="33CC7C"/>
             <w:vAlign w:val="center"/>
           </w:tcPr>
           <w:p>
@@ -3311,12 +3315,139 @@
                 <w:szCs w:val="28"/>
               </w:rPr>
             </w:pPr>
+            <w:r>
+              <w:rPr>
+                <w:noProof/>
+              </w:rPr>
+              <w:drawing>
+                <wp:anchor distT="0" distB="0" distL="114300" distR="114300" simplePos="0" relativeHeight="251687424" behindDoc="0" locked="0" layoutInCell="1" allowOverlap="1" wp14:anchorId="79908E7F" wp14:editId="4A4196FA">
+                  <wp:simplePos x="0" y="0"/>
+                  <wp:positionH relativeFrom="margin">
+                    <wp:posOffset>820420</wp:posOffset>
+                  </wp:positionH>
+                  <wp:positionV relativeFrom="margin">
+                    <wp:posOffset>-167005</wp:posOffset>
+                  </wp:positionV>
+                  <wp:extent cx="142875" cy="142875"/>
+                  <wp:effectExtent l="0" t="0" r="9525" b="9525"/>
+                  <wp:wrapNone/>
+                  <wp:docPr id="29" name="Рисунок 6">
+                    <a:hlinkClick xmlns:a="http://schemas.openxmlformats.org/drawingml/2006/main" r:id="rId37"/>
+                  </wp:docPr>
+                  <wp:cNvGraphicFramePr>
+                    <a:graphicFrameLocks xmlns:a="http://schemas.openxmlformats.org/drawingml/2006/main" noChangeAspect="1"/>
+                  </wp:cNvGraphicFramePr>
+                  <a:graphic xmlns:a="http://schemas.openxmlformats.org/drawingml/2006/main">
+                    <a:graphicData uri="http://schemas.openxmlformats.org/drawingml/2006/picture">
+                      <pic:pic xmlns:pic="http://schemas.openxmlformats.org/drawingml/2006/picture">
+                        <pic:nvPicPr>
+                          <pic:cNvPr id="29" name="Рисунок 6">
+                            <a:hlinkClick r:id="rId37"/>
+                          </pic:cNvPr>
+                          <pic:cNvPicPr>
+                            <a:picLocks noChangeAspect="1" noChangeArrowheads="1"/>
+                          </pic:cNvPicPr>
+                        </pic:nvPicPr>
+                        <pic:blipFill>
+                          <a:blip r:embed="rId36">
+                            <a:extLst>
+                              <a:ext uri="{28A0092B-C50C-407E-A947-70E740481C1C}">
+                                <a14:useLocalDpi xmlns:a14="http://schemas.microsoft.com/office/drawing/2010/main" val="0"/>
+                              </a:ext>
+                            </a:extLst>
+                          </a:blip>
+                          <a:srcRect/>
+                          <a:stretch>
+                            <a:fillRect/>
+                          </a:stretch>
+                        </pic:blipFill>
+                        <pic:spPr bwMode="auto">
+                          <a:xfrm>
+                            <a:off x="0" y="0"/>
+                            <a:ext cx="142875" cy="142875"/>
+                          </a:xfrm>
+                          <a:prstGeom prst="rect">
+                            <a:avLst/>
+                          </a:prstGeom>
+                          <a:noFill/>
+                          <a:ln>
+                            <a:noFill/>
+                          </a:ln>
+                        </pic:spPr>
+                      </pic:pic>
+                    </a:graphicData>
+                  </a:graphic>
+                  <wp14:sizeRelH relativeFrom="page">
+                    <wp14:pctWidth>0</wp14:pctWidth>
+                  </wp14:sizeRelH>
+                  <wp14:sizeRelV relativeFrom="page">
+                    <wp14:pctHeight>0</wp14:pctHeight>
+                  </wp14:sizeRelV>
+                </wp:anchor>
+              </w:drawing>
+            </w:r>
+            <w:r>
+              <w:rPr>
+                <w:rFonts w:ascii="Roboto Light" w:hAnsi="Roboto Light"/>
+                <w:noProof/>
+                <w:sz w:val="28"/>
+                <w:szCs w:val="28"/>
+              </w:rPr>
+              <w:drawing>
+                <wp:inline distT="0" distB="0" distL="0" distR="0" wp14:anchorId="7BED87A4" wp14:editId="7434FF73">
+                  <wp:extent cx="819150" cy="268085"/>
+                  <wp:effectExtent l="0" t="0" r="0" b="0"/>
+                  <wp:docPr id="19" name="Рисунок 19"/>
+                  <wp:cNvGraphicFramePr>
+                    <a:graphicFrameLocks xmlns:a="http://schemas.openxmlformats.org/drawingml/2006/main" noChangeAspect="1"/>
+                  </wp:cNvGraphicFramePr>
+                  <a:graphic xmlns:a="http://schemas.openxmlformats.org/drawingml/2006/main">
+                    <a:graphicData uri="http://schemas.openxmlformats.org/drawingml/2006/picture">
+                      <pic:pic xmlns:pic="http://schemas.openxmlformats.org/drawingml/2006/picture">
+                        <pic:nvPicPr>
+                          <pic:cNvPr id="0" name="Picture 2"/>
+                          <pic:cNvPicPr>
+                            <a:picLocks noChangeAspect="1" noChangeArrowheads="1"/>
+                          </pic:cNvPicPr>
+                        </pic:nvPicPr>
+                        <pic:blipFill>
+                          <a:blip r:embed="rId38">
+                            <a:extLst>
+                              <a:ext uri="{28A0092B-C50C-407E-A947-70E740481C1C}">
+                                <a14:useLocalDpi xmlns:a14="http://schemas.microsoft.com/office/drawing/2010/main" val="0"/>
+                              </a:ext>
+                            </a:extLst>
+                          </a:blip>
+                          <a:srcRect/>
+                          <a:stretch>
+                            <a:fillRect/>
+                          </a:stretch>
+                        </pic:blipFill>
+                        <pic:spPr bwMode="auto">
+                          <a:xfrm>
+                            <a:off x="0" y="0"/>
+                            <a:ext cx="855426" cy="279957"/>
+                          </a:xfrm>
+                          <a:prstGeom prst="rect">
+                            <a:avLst/>
+                          </a:prstGeom>
+                          <a:noFill/>
+                          <a:ln>
+                            <a:noFill/>
+                          </a:ln>
+                        </pic:spPr>
+                      </pic:pic>
+                    </a:graphicData>
+                  </a:graphic>
+                </wp:inline>
+              </w:drawing>
+            </w:r>
           </w:p>
         </w:tc>
         <w:tc>
           <w:tcPr>
-            <w:tcW w:w="4395" w:type="dxa"/>
-            <w:shd w:val="clear" w:color="auto" w:fill="D9D9D9"/>
+            <w:tcW w:w="4253" w:type="dxa"/>
+            <w:shd w:val="clear" w:color="auto" w:fill="33CC7C"/>
             <w:vAlign w:val="center"/>
           </w:tcPr>
           <w:p>
@@ -3324,12 +3455,29 @@
               <w:spacing w:after="0"/>
               <w:rPr>
                 <w:rFonts w:ascii="Roboto" w:hAnsi="Roboto"/>
-                <w:color w:val="FFFFFF"/>
-                <w:sz w:val="24"/>
-                <w:szCs w:val="24"/>
-                <w:lang w:val="ru-RU"/>
+                <w:color w:val="575656"/>
+                <w:sz w:val="24"/>
+                <w:szCs w:val="24"/>
               </w:rPr>
             </w:pPr>
+            <w:r>
+              <w:rPr>
+                <w:rFonts w:ascii="Roboto" w:hAnsi="Roboto"/>
+                <w:color w:val="575656"/>
+                <w:sz w:val="30"/>
+                <w:szCs w:val="30"/>
+              </w:rPr>
+              <w:t>Frontend de</w:t>
+            </w:r>
+            <w:r>
+              <w:rPr>
+                <w:rFonts w:ascii="Roboto" w:hAnsi="Roboto"/>
+                <w:color w:val="575656"/>
+                <w:sz w:val="30"/>
+                <w:szCs w:val="30"/>
+              </w:rPr>
+              <w:t>veloper</w:t>
+            </w:r>
           </w:p>
         </w:tc>
         <w:tc>
@@ -3352,7 +3500,7 @@
         <w:tc>
           <w:tcPr>
             <w:tcW w:w="236" w:type="dxa"/>
-            <w:shd w:val="clear" w:color="auto" w:fill="D9D9D9"/>
+            <w:shd w:val="clear" w:color="auto" w:fill="33CC7C"/>
             <w:vAlign w:val="bottom"/>
           </w:tcPr>
           <w:p>
@@ -3393,7 +3541,7 @@
                 <w:szCs w:val="24"/>
                 <w:lang w:val="ru-RU"/>
               </w:rPr>
-              <w:t>Будущее</w:t>
+              <w:t>Сейчас</w:t>
             </w:r>
           </w:p>
         </w:tc>
@@ -3401,6 +3549,7 @@
           <w:tcPr>
             <w:tcW w:w="1077" w:type="dxa"/>
             <w:shd w:val="clear" w:color="auto" w:fill="auto"/>
+            <w:vAlign w:val="center"/>
           </w:tcPr>
           <w:p>
             <w:pPr>
@@ -3414,6 +3563,25 @@
                 <w:lang w:val="ru-RU"/>
               </w:rPr>
             </w:pPr>
+            <w:r>
+              <w:rPr>
+                <w:rFonts w:ascii="Roboto" w:hAnsi="Roboto"/>
+                <w:color w:val="3B3838"/>
+                <w:sz w:val="24"/>
+                <w:szCs w:val="24"/>
+              </w:rPr>
+              <w:t>~</w:t>
+            </w:r>
+            <w:r>
+              <w:rPr>
+                <w:rFonts w:ascii="Roboto" w:hAnsi="Roboto"/>
+                <w:color w:val="3B3838"/>
+                <w:sz w:val="24"/>
+                <w:szCs w:val="24"/>
+                <w:lang w:val="ru-RU"/>
+              </w:rPr>
+              <w:t>2 мес.</w:t>
+            </w:r>
           </w:p>
         </w:tc>
       </w:tr>
@@ -3423,7 +3591,7 @@
         </w:trPr>
         <w:tc>
           <w:tcPr>
-            <w:tcW w:w="1559" w:type="dxa"/>
+            <w:tcW w:w="1701" w:type="dxa"/>
             <w:shd w:val="clear" w:color="auto" w:fill="F2F2F2"/>
             <w:vAlign w:val="center"/>
           </w:tcPr>
@@ -3441,7 +3609,7 @@
         </w:tc>
         <w:tc>
           <w:tcPr>
-            <w:tcW w:w="4395" w:type="dxa"/>
+            <w:tcW w:w="4253" w:type="dxa"/>
             <w:shd w:val="clear" w:color="auto" w:fill="F2F2F2"/>
             <w:vAlign w:val="center"/>
           </w:tcPr>
@@ -3516,7 +3684,17 @@
                 <w:szCs w:val="24"/>
                 <w:lang w:val="ru-RU"/>
               </w:rPr>
-              <w:t>Далекое будущее</w:t>
+              <w:t>Б</w:t>
+            </w:r>
+            <w:r>
+              <w:rPr>
+                <w:rFonts w:ascii="Roboto" w:hAnsi="Roboto"/>
+                <w:color w:val="3B3838"/>
+                <w:sz w:val="24"/>
+                <w:szCs w:val="24"/>
+                <w:lang w:val="ru-RU"/>
+              </w:rPr>
+              <w:t>удущее</w:t>
             </w:r>
           </w:p>
         </w:tc>
@@ -3620,7 +3798,7 @@
                 <w:lang w:val="ru-RU"/>
               </w:rPr>
             </w:pPr>
-            <w:hyperlink r:id="rId37" w:history="1">
+            <w:hyperlink r:id="rId39" w:history="1">
               <w:r>
                 <w:rPr>
                   <w:rStyle w:val="a4"/>
@@ -3977,7 +4155,7 @@
                 <w:lang w:val="ru-RU"/>
               </w:rPr>
             </w:pPr>
-            <w:hyperlink r:id="rId38" w:history="1">
+            <w:hyperlink r:id="rId40" w:history="1">
               <w:r>
                 <w:rPr>
                   <w:rStyle w:val="a4"/>
@@ -4097,7 +4275,7 @@
               </w:rPr>
               <w:t xml:space="preserve">немного писал руководства для участников проекта. Сайт в данный момент недоступен, проект закрылся и переродился в виде проекта </w:t>
             </w:r>
-            <w:hyperlink r:id="rId39" w:history="1">
+            <w:hyperlink r:id="rId41" w:history="1">
               <w:r>
                 <w:rPr>
                   <w:rStyle w:val="a4"/>
@@ -4313,7 +4491,7 @@
                 <w:lang w:val="ru-RU"/>
               </w:rPr>
             </w:pPr>
-            <w:hyperlink r:id="rId40" w:history="1">
+            <w:hyperlink r:id="rId42" w:history="1">
               <w:r>
                 <w:rPr>
                   <w:rStyle w:val="a4"/>
@@ -4323,29 +4501,7 @@
                   <w:szCs w:val="26"/>
                   <w:lang w:val="ru-RU"/>
                 </w:rPr>
-                <w:t>Лендинг компани</w:t>
-              </w:r>
-              <w:r>
-                <w:rPr>
-                  <w:rStyle w:val="a4"/>
-                  <w:rFonts w:ascii="Roboto Light" w:hAnsi="Roboto Light"/>
-                  <w:color w:val="4472C4"/>
-                  <w:sz w:val="26"/>
-                  <w:szCs w:val="26"/>
-                  <w:lang w:val="ru-RU"/>
-                </w:rPr>
-                <w:t>и</w:t>
-              </w:r>
-              <w:r>
-                <w:rPr>
-                  <w:rStyle w:val="a4"/>
-                  <w:rFonts w:ascii="Roboto Light" w:hAnsi="Roboto Light"/>
-                  <w:color w:val="4472C4"/>
-                  <w:sz w:val="26"/>
-                  <w:szCs w:val="26"/>
-                  <w:lang w:val="ru-RU"/>
-                </w:rPr>
-                <w:t xml:space="preserve"> </w:t>
+                <w:t xml:space="preserve">Лендинг компании </w:t>
               </w:r>
               <w:r>
                 <w:rPr>
@@ -4368,8 +4524,6 @@
               </w:rPr>
               <w:t xml:space="preserve"> </w:t>
             </w:r>
-            <w:bookmarkStart w:id="0" w:name="_GoBack"/>
-            <w:bookmarkEnd w:id="0"/>
           </w:p>
         </w:tc>
         <w:tc>
@@ -4711,7 +4865,7 @@
                 <w:lang w:val="ru-RU"/>
               </w:rPr>
             </w:pPr>
-            <w:hyperlink r:id="rId41" w:history="1">
+            <w:hyperlink r:id="rId43" w:history="1">
               <w:r>
                 <w:rPr>
                   <w:rStyle w:val="a4"/>
@@ -4952,7 +5106,7 @@
                 <w:lang w:val="ru-RU"/>
               </w:rPr>
             </w:pPr>
-            <w:hyperlink r:id="rId42" w:history="1">
+            <w:hyperlink r:id="rId44" w:history="1">
               <w:r>
                 <w:rPr>
                   <w:rStyle w:val="a4"/>
@@ -5623,7 +5777,7 @@
 <w:numbering xmlns:wpc="http://schemas.microsoft.com/office/word/2010/wordprocessingCanvas" xmlns:cx="http://schemas.microsoft.com/office/drawing/2014/chartex" xmlns:cx1="http://schemas.microsoft.com/office/drawing/2015/9/8/chartex" xmlns:cx2="http://schemas.microsoft.com/office/drawing/2015/10/21/chartex" xmlns:cx3="http://schemas.microsoft.com/office/drawing/2016/5/9/chartex" xmlns:cx4="http://schemas.microsoft.com/office/drawing/2016/5/10/chartex" xmlns:cx5="http://schemas.microsoft.com/office/drawing/2016/5/11/chartex" xmlns:cx6="http://schemas.microsoft.com/office/drawing/2016/5/12/chartex" xmlns:cx7="http://schemas.microsoft.com/office/drawing/2016/5/13/chartex" xmlns:cx8="http://schemas.microsoft.com/office/drawing/2016/5/14/chartex" xmlns:mc="http://schemas.openxmlformats.org/markup-compatibility/2006" xmlns:aink="http://schemas.microsoft.com/office/drawing/2016/ink" xmlns:am3d="http://schemas.microsoft.com/office/drawing/2017/model3d" xmlns:o="urn:schemas-microsoft-com:office:office" xmlns:r="http://schemas.openxmlformats.org/officeDocument/2006/relationships" xmlns:m="http://schemas.openxmlformats.org/officeDocument/2006/math" xmlns:v="urn:schemas-microsoft-com:vml" xmlns:wp14="http://schemas.microsoft.com/office/word/2010/wordprocessingDrawing" xmlns:wp="http://schemas.openxmlformats.org/drawingml/2006/wordprocessingDrawing" xmlns:w10="urn:schemas-microsoft-com:office:word" xmlns:w="http://schemas.openxmlformats.org/wordprocessingml/2006/main" xmlns:w14="http://schemas.microsoft.com/office/word/2010/wordml" xmlns:w15="http://schemas.microsoft.com/office/word/2012/wordml" xmlns:w16cid="http://schemas.microsoft.com/office/word/2016/wordml/cid" xmlns:w16se="http://schemas.microsoft.com/office/word/2015/wordml/symex" xmlns:wpg="http://schemas.microsoft.com/office/word/2010/wordprocessingGroup" xmlns:wpi="http://schemas.microsoft.com/office/word/2010/wordprocessingInk" xmlns:wne="http://schemas.microsoft.com/office/word/2006/wordml" xmlns:wps="http://schemas.microsoft.com/office/word/2010/wordprocessingShape" mc:Ignorable="w14 w15 w16se w16cid wp14">
   <w:numPicBullet w:numPicBulletId="0">
     <w:pict>
-      <v:shapetype id="_x0000_t75" coordsize="21600,21600" o:spt="75" o:preferrelative="t" path="m@4@5l@4@11@9@11@9@5xe" filled="f" stroked="f">
+      <v:shapetype w14:anchorId="12A794B6" id="_x0000_t75" coordsize="21600,21600" o:spt="75" o:preferrelative="t" path="m@4@5l@4@11@9@11@9@5xe" filled="f" stroked="f">
         <v:stroke joinstyle="miter"/>
         <v:formulas>
           <v:f eqn="if lineDrawn pixelLineWidth 0"/>
@@ -5642,7 +5796,7 @@
         <v:path o:extrusionok="f" gradientshapeok="t" o:connecttype="rect"/>
         <o:lock v:ext="edit" aspectratio="t"/>
       </v:shapetype>
-      <v:shape id="_x0000_i1262" type="#_x0000_t75" style="width:18.35pt;height:18.35pt" o:bullet="t">
+      <v:shape id="_x0000_i1073" type="#_x0000_t75" style="width:18pt;height:18pt" o:bullet="t">
         <v:imagedata r:id="rId1" o:title=""/>
       </v:shape>
     </w:pict>
@@ -7357,7 +7511,7 @@
 </file>
 
 <file path=customXml/itemProps1.xml><?xml version="1.0" encoding="utf-8"?>
-<ds:datastoreItem xmlns:ds="http://schemas.openxmlformats.org/officeDocument/2006/customXml" ds:itemID="{D9254F25-95AA-4F27-9806-58E5A2605833}">
+<ds:datastoreItem xmlns:ds="http://schemas.openxmlformats.org/officeDocument/2006/customXml" ds:itemID="{85D9F712-02CE-4FFB-AAFA-F5EE86368CAE}">
   <ds:schemaRefs>
     <ds:schemaRef ds:uri="http://schemas.openxmlformats.org/officeDocument/2006/bibliography"/>
   </ds:schemaRefs>

</xml_diff>